<commit_message>
filling out outline, desktop CSCI conditions
</commit_message>
<xml_diff>
--- a/analysis/paper/decision_framework_SOP.docx
+++ b/analysis/paper/decision_framework_SOP.docx
@@ -87,7 +87,7 @@
         <w:pStyle w:val="Date"/>
       </w:pPr>
       <w:r>
-        <w:t xml:space="preserve">01</w:t>
+        <w:t xml:space="preserve">29</w:t>
       </w:r>
       <w:r>
         <w:t xml:space="preserve"> </w:t>
@@ -162,7 +162,6 @@
     </w:p>
     <w:p>
       <w:pPr>
-        <w:pStyle w:val="Compact"/>
         <w:numPr>
           <w:numId w:val="1001"/>
           <w:ilvl w:val="0"/>
@@ -210,7 +209,6 @@
     </w:p>
     <w:p>
       <w:pPr>
-        <w:pStyle w:val="Compact"/>
         <w:numPr>
           <w:numId w:val="1001"/>
           <w:ilvl w:val="0"/>
@@ -246,7 +244,6 @@
     </w:p>
     <w:p>
       <w:pPr>
-        <w:pStyle w:val="Compact"/>
         <w:numPr>
           <w:numId w:val="1001"/>
           <w:ilvl w:val="0"/>
@@ -294,7 +291,6 @@
     </w:p>
     <w:p>
       <w:pPr>
-        <w:pStyle w:val="Compact"/>
         <w:numPr>
           <w:numId w:val="1001"/>
           <w:ilvl w:val="0"/>
@@ -796,16 +792,16 @@
         <w:pStyle w:val="FirstParagraph"/>
       </w:pPr>
       <w:r>
-        <w:t xml:space="preserve">The following is a list of several questions to consider when validating a CSCI score. Each question focuses on a specific issue that may influence a CSCI outside of the standard operating procedure for the index. For each question, a description of the issue is provided, how might the issue affect the score, and what data are needed to answer the question. The questions are also ranked by order of difficulty in answering, from easy to more challenging. Easy questions can be addresssed by simple desktop evaluations or examination of the metadata that are included with standard CSCI output. More challenging questions may require additional datas or analyses to fully evaluate. A CSCI score could be invalidated for one to any of the questions and it is up to the individual to determine when to stop considering additional questions.</w:t>
+        <w:t xml:space="preserve">The following is a list of several questions to consider when validating a CSCI score. Each question focuses on a specific issue that may influence a CSCI outside of the standard operating procedure for the index. For each question, a description of the issue is provided, how might the issue affect the score, and what data are needed to answer the question. The questions are also described as simple desktop evaluations (e.g., examination of the metadata that are included with standard CSCI output) or more challenging questions may require additional data (e.g., site visits) or analyses to fully evaluate. A CSCI score could be invalidated for one to any of the questions and it is up to the individual to determine when to stop considering additional questions.</w:t>
       </w:r>
     </w:p>
     <w:p>
       <w:pPr>
         <w:pStyle w:val="Heading4"/>
       </w:pPr>
-      <w:bookmarkStart w:id="26" w:name="easy-questions"/>
-      <w:r>
-        <w:t xml:space="preserve">Easy questions</w:t>
+      <w:bookmarkStart w:id="26" w:name="desktop-validation"/>
+      <w:r>
+        <w:t xml:space="preserve">Desktop validation</w:t>
       </w:r>
       <w:bookmarkEnd w:id="26"/>
     </w:p>
@@ -819,21 +815,19 @@
     </w:p>
     <w:p>
       <w:pPr>
+        <w:pStyle w:val="Compact"/>
         <w:numPr>
           <w:numId w:val="1015"/>
           <w:ilvl w:val="0"/>
         </w:numPr>
       </w:pPr>
       <w:r>
-        <w:t xml:space="preserve">Are the quality assurance measures outside normal ranges (e.g., low sample count)?</w:t>
-      </w:r>
-    </w:p>
-    <w:p>
-      <w:pPr>
-        <w:numPr>
-          <w:numId w:val="1000"/>
-          <w:ilvl w:val="0"/>
-        </w:numPr>
+        <w:t xml:space="preserve">Is the sample count sufficnet?</w:t>
+      </w:r>
+    </w:p>
+    <w:p>
+      <w:pPr>
+        <w:pStyle w:val="FirstParagraph"/>
       </w:pPr>
       <w:r>
         <w:t xml:space="preserve">The CSCI provides a consistent measure of the degree of alteration of the macroinvertebrate community from reference conditions. This information is only valid if a sufficient sample has been collected in the field for calculating the index. Low sample counts may not provide a complete picture of the community that was present during sampling. The index output that is generated by the CSCI calculator provides information that can be used to evaluate the sample count. Specifically the</w:t>
@@ -864,14 +858,14 @@
       <w:r>
         <w:drawing>
           <wp:inline>
-            <wp:extent cx="4321743" cy="1193532"/>
+            <wp:extent cx="5943600" cy="3050370"/>
             <wp:effectExtent b="0" l="0" r="0" t="0"/>
-            <wp:docPr descr="Figure 2 CSCI metadata that can be evaluated from the standard results." title="" id="1" name="Picture"/>
+            <wp:docPr descr="Figure 2 CSCI metadata that can be evaluated from the standard results. The first sample returns an invalid CSCI score because of a low sample count (in red)." title="" id="1" name="Picture"/>
             <a:graphic>
               <a:graphicData uri="http://schemas.openxmlformats.org/drawingml/2006/picture">
                 <pic:pic>
                   <pic:nvPicPr>
-                    <pic:cNvPr descr="../figures/coreex.png" id="0" name="Picture"/>
+                    <pic:cNvPr descr="../figures/coreex1.png" id="0" name="Picture"/>
                     <pic:cNvPicPr>
                       <a:picLocks noChangeArrowheads="1" noChangeAspect="1"/>
                     </pic:cNvPicPr>
@@ -885,7 +879,7 @@
                   <pic:spPr bwMode="auto">
                     <a:xfrm>
                       <a:off x="0" y="0"/>
-                      <a:ext cx="4321743" cy="1193532"/>
+                      <a:ext cx="5943600" cy="3050370"/>
                     </a:xfrm>
                     <a:prstGeom prst="rect">
                       <a:avLst/>
@@ -909,7 +903,7 @@
         <w:pStyle w:val="ImageCaption"/>
       </w:pPr>
       <w:r>
-        <w:t xml:space="preserve">Figure 2 CSCI metadata that can be evaluated from the standard results.</w:t>
+        <w:t xml:space="preserve">Figure 2 CSCI metadata that can be evaluated from the standard results. The first sample returns an invalid CSCI score because of a low sample count (in red).</w:t>
       </w:r>
     </w:p>
     <w:p>
@@ -917,7 +911,7 @@
         <w:pStyle w:val="BodyText"/>
       </w:pPr>
       <w:r>
-        <w:t xml:space="preserve">In the first row, we see that the first sample was based on only 100 organisms. According to guidance for the CSCI, a minimum 600 count sample for estimating valid CSCI scores.</w:t>
+        <w:t xml:space="preserve">In the first row, we see that the first sample was based on only 100 organisms. According to guidance for the CSCI, a minimum of 450 indviduals is needed for the pMMI and 360 for the O/E. Therefore, we can assume that CSCI scores from the first sample are invalid.</w:t>
       </w:r>
     </w:p>
     <w:p>
@@ -929,36 +923,199 @@
         </w:numPr>
       </w:pPr>
       <w:r>
-        <w:t xml:space="preserve">Sampled outside typical index period?</w:t>
+        <w:t xml:space="preserve">Are there many ambiguous individuals or taxa?</w:t>
+      </w:r>
+    </w:p>
+    <w:p>
+      <w:pPr>
+        <w:pStyle w:val="FirstParagraph"/>
+      </w:pPr>
+      <w:r>
+        <w:t xml:space="preserve">Ambigous taxa or individuals cannot be used for metric and O/E calculations in the CSCI. This might occur if, for example, a sample is dominated by midges all identified to family. In these cases, a lower sample count of unambiguous individuals is used that can cause depressed MMI or O/E scores.</w:t>
+      </w:r>
+    </w:p>
+    <w:p>
+      <w:pPr>
+        <w:pStyle w:val="BodyText"/>
+      </w:pPr>
+      <w:r>
+        <w:t xml:space="preserve">The taxonomic identifications for macroinvertebrate samples used to calculate the CSCI are compared against SAFIT’s standard taxonomic effort (available at</w:t>
+      </w:r>
+      <w:r>
+        <w:t xml:space="preserve"> </w:t>
+      </w:r>
+      <w:hyperlink r:id="rId28">
+        <w:r>
+          <w:rPr>
+            <w:rStyle w:val="Hyperlink"/>
+          </w:rPr>
+          <w:t xml:space="preserve">https://safit.org/ste.html</w:t>
+        </w:r>
+      </w:hyperlink>
+      <w:r>
+        <w:t xml:space="preserve">). The CSCI output returns information on the percentage of observations in a sample that do not conform to the SAFIT taxonomy, both as the percentage of</w:t>
+      </w:r>
+      <w:r>
+        <w:t xml:space="preserve"> </w:t>
+      </w:r>
+      <w:r>
+        <w:rPr>
+          <w:b/>
+        </w:rPr>
+        <w:t xml:space="preserve">individuals</w:t>
+      </w:r>
+      <w:r>
+        <w:t xml:space="preserve"> </w:t>
+      </w:r>
+      <w:r>
+        <w:t xml:space="preserve">from the total count that are ambiguous and the percentage of</w:t>
+      </w:r>
+      <w:r>
+        <w:t xml:space="preserve"> </w:t>
+      </w:r>
+      <w:r>
+        <w:rPr>
+          <w:b/>
+        </w:rPr>
+        <w:t xml:space="preserve">taxa</w:t>
+      </w:r>
+      <w:r>
+        <w:t xml:space="preserve"> </w:t>
+      </w:r>
+      <w:r>
+        <w:t xml:space="preserve">that are ambiguous. Although no maximum number has been established, samples with high percentages may have invalid CSCI scores.</w:t>
+      </w:r>
+    </w:p>
+    <w:p>
+      <w:pPr>
+        <w:pStyle w:val="CaptionedFigure"/>
+      </w:pPr>
+      <w:r>
+        <w:drawing>
+          <wp:inline>
+            <wp:extent cx="5943600" cy="3050370"/>
+            <wp:effectExtent b="0" l="0" r="0" t="0"/>
+            <wp:docPr descr="Figure 3 CSCI metadata that can be evaluated from the standard results. The second sample returns an invalid CSCI score because of many ambiguous indivdiuals and taxa (in red)." title="" id="1" name="Picture"/>
+            <a:graphic>
+              <a:graphicData uri="http://schemas.openxmlformats.org/drawingml/2006/picture">
+                <pic:pic>
+                  <pic:nvPicPr>
+                    <pic:cNvPr descr="../figures/coreex2.png" id="0" name="Picture"/>
+                    <pic:cNvPicPr>
+                      <a:picLocks noChangeArrowheads="1" noChangeAspect="1"/>
+                    </pic:cNvPicPr>
+                  </pic:nvPicPr>
+                  <pic:blipFill>
+                    <a:blip r:embed="rId29"/>
+                    <a:stretch>
+                      <a:fillRect/>
+                    </a:stretch>
+                  </pic:blipFill>
+                  <pic:spPr bwMode="auto">
+                    <a:xfrm>
+                      <a:off x="0" y="0"/>
+                      <a:ext cx="5943600" cy="3050370"/>
+                    </a:xfrm>
+                    <a:prstGeom prst="rect">
+                      <a:avLst/>
+                    </a:prstGeom>
+                    <a:noFill/>
+                    <a:ln w="9525">
+                      <a:noFill/>
+                      <a:headEnd/>
+                      <a:tailEnd/>
+                    </a:ln>
+                  </pic:spPr>
+                </pic:pic>
+              </a:graphicData>
+            </a:graphic>
+          </wp:inline>
+        </w:drawing>
+      </w:r>
+    </w:p>
+    <w:p>
+      <w:pPr>
+        <w:pStyle w:val="ImageCaption"/>
+      </w:pPr>
+      <w:r>
+        <w:t xml:space="preserve">Figure 3 CSCI metadata that can be evaluated from the standard results. The second sample returns an invalid CSCI score because of many ambiguous indivdiuals and taxa (in red).</w:t>
+      </w:r>
+    </w:p>
+    <w:p>
+      <w:pPr>
+        <w:pStyle w:val="Compact"/>
+        <w:numPr>
+          <w:numId w:val="1017"/>
+          <w:ilvl w:val="0"/>
+        </w:numPr>
+      </w:pPr>
+      <w:r>
+        <w:t xml:space="preserve">Was the sample outside of the typical index period?</w:t>
+      </w:r>
+    </w:p>
+    <w:p>
+      <w:pPr>
+        <w:pStyle w:val="FirstParagraph"/>
+      </w:pPr>
+      <w:r>
+        <w:t xml:space="preserve">The SOP guidelines for field sampling of macroinvertebraes</w:t>
+      </w:r>
+      <w:r>
+        <w:t xml:space="preserve"> </w:t>
+      </w:r>
+      <w:r>
+        <w:t xml:space="preserve">[@Ode16]</w:t>
+      </w:r>
+      <w:r>
+        <w:t xml:space="preserve"> </w:t>
+      </w:r>
+      <w:r>
+        <w:t xml:space="preserve">states the typical index period from May through September to characterize base flow conditions. This period depends on the region, such that sampling can occur towards the earlier end of this range in soutern California, and later in this range for higher latitudes. Sampling that occurs outside of this range will likely not produce a representative sample for which the CSCI can be used. Sample dates can be verified from the raw data used to calculate the CSCI.</w:t>
       </w:r>
     </w:p>
     <w:p>
       <w:pPr>
         <w:pStyle w:val="Heading4"/>
       </w:pPr>
-      <w:bookmarkStart w:id="28" w:name="moderate-questions"/>
-      <w:r>
-        <w:t xml:space="preserve">Moderate questions</w:t>
-      </w:r>
-      <w:bookmarkEnd w:id="28"/>
-    </w:p>
-    <w:p>
-      <w:pPr>
-        <w:pStyle w:val="Compact"/>
-        <w:numPr>
-          <w:numId w:val="1017"/>
-          <w:ilvl w:val="0"/>
-        </w:numPr>
-      </w:pPr>
-      <w:r>
-        <w:t xml:space="preserve">Sample affected by natural or temporary disturbance (drought, scour, wildfire)?</w:t>
-      </w:r>
-    </w:p>
-    <w:p>
-      <w:pPr>
-        <w:pStyle w:val="Compact"/>
-        <w:numPr>
-          <w:numId w:val="1017"/>
+      <w:bookmarkStart w:id="30" w:name="external-validation"/>
+      <w:r>
+        <w:t xml:space="preserve">External validation</w:t>
+      </w:r>
+      <w:bookmarkEnd w:id="30"/>
+    </w:p>
+    <w:p>
+      <w:pPr>
+        <w:pStyle w:val="FirstParagraph"/>
+      </w:pPr>
+      <w:r>
+        <w:t xml:space="preserve">These questions require additional datasets or field visits for validation.</w:t>
+      </w:r>
+    </w:p>
+    <w:p>
+      <w:pPr>
+        <w:pStyle w:val="Compact"/>
+        <w:numPr>
+          <w:numId w:val="1018"/>
+          <w:ilvl w:val="0"/>
+        </w:numPr>
+      </w:pPr>
+      <w:r>
+        <w:t xml:space="preserve">Was the sample affected by natural or temporary disturbances?</w:t>
+      </w:r>
+    </w:p>
+    <w:p>
+      <w:pPr>
+        <w:pStyle w:val="FirstParagraph"/>
+      </w:pPr>
+      <w:r>
+        <w:t xml:space="preserve">CSCI scores may be invalid if the sample was affected by natural or temporary disurbances, such as drought, scour from high flow events, or wildfire. The SWAMP sampling protocol indicates that sampling should occur during normal, baseflow conditions. Sampling outside of these conditions, even during the normal index period from May to September, may result in depressed CSCI scores. Field notes may indicate if abnormal conditions were present. Exernal datasets, such as flow records or time and location of fire events, may also provide clues of abnormal conditions.</w:t>
+      </w:r>
+    </w:p>
+    <w:p>
+      <w:pPr>
+        <w:pStyle w:val="Compact"/>
+        <w:numPr>
+          <w:numId w:val="1019"/>
           <w:ilvl w:val="0"/>
         </w:numPr>
       </w:pPr>
@@ -970,7 +1127,7 @@
       <w:pPr>
         <w:pStyle w:val="Compact"/>
         <w:numPr>
-          <w:numId w:val="1017"/>
+          <w:numId w:val="1019"/>
           <w:ilvl w:val="0"/>
         </w:numPr>
       </w:pPr>
@@ -982,7 +1139,7 @@
       <w:pPr>
         <w:pStyle w:val="Compact"/>
         <w:numPr>
-          <w:numId w:val="1017"/>
+          <w:numId w:val="1019"/>
           <w:ilvl w:val="0"/>
         </w:numPr>
       </w:pPr>
@@ -994,7 +1151,7 @@
       <w:pPr>
         <w:pStyle w:val="Compact"/>
         <w:numPr>
-          <w:numId w:val="1017"/>
+          <w:numId w:val="1019"/>
           <w:ilvl w:val="0"/>
         </w:numPr>
       </w:pPr>
@@ -1006,7 +1163,7 @@
       <w:pPr>
         <w:pStyle w:val="Compact"/>
         <w:numPr>
-          <w:numId w:val="1017"/>
+          <w:numId w:val="1019"/>
           <w:ilvl w:val="0"/>
         </w:numPr>
       </w:pPr>
@@ -1016,19 +1173,9 @@
     </w:p>
     <w:p>
       <w:pPr>
-        <w:pStyle w:val="Heading4"/>
-      </w:pPr>
-      <w:bookmarkStart w:id="29" w:name="difficult-questions"/>
-      <w:r>
-        <w:t xml:space="preserve">Difficult questions</w:t>
-      </w:r>
-      <w:bookmarkEnd w:id="29"/>
-    </w:p>
-    <w:p>
-      <w:pPr>
-        <w:pStyle w:val="Compact"/>
-        <w:numPr>
-          <w:numId w:val="1018"/>
+        <w:pStyle w:val="Compact"/>
+        <w:numPr>
+          <w:numId w:val="1019"/>
           <w:ilvl w:val="0"/>
         </w:numPr>
       </w:pPr>
@@ -1040,17 +1187,17 @@
       <w:pPr>
         <w:pStyle w:val="Heading3"/>
       </w:pPr>
-      <w:bookmarkStart w:id="30" w:name="data-to-evaluate"/>
+      <w:bookmarkStart w:id="31" w:name="data-to-evaluate"/>
       <w:r>
         <w:t xml:space="preserve">Data to evaluate</w:t>
       </w:r>
-      <w:bookmarkEnd w:id="30"/>
-    </w:p>
-    <w:p>
-      <w:pPr>
-        <w:pStyle w:val="Compact"/>
-        <w:numPr>
-          <w:numId w:val="1019"/>
+      <w:bookmarkEnd w:id="31"/>
+    </w:p>
+    <w:p>
+      <w:pPr>
+        <w:pStyle w:val="Compact"/>
+        <w:numPr>
+          <w:numId w:val="1020"/>
           <w:ilvl w:val="0"/>
         </w:numPr>
       </w:pPr>
@@ -1062,7 +1209,7 @@
       <w:pPr>
         <w:pStyle w:val="Compact"/>
         <w:numPr>
-          <w:numId w:val="1019"/>
+          <w:numId w:val="1020"/>
           <w:ilvl w:val="0"/>
         </w:numPr>
       </w:pPr>
@@ -1074,7 +1221,7 @@
       <w:pPr>
         <w:pStyle w:val="Compact"/>
         <w:numPr>
-          <w:numId w:val="1019"/>
+          <w:numId w:val="1020"/>
           <w:ilvl w:val="0"/>
         </w:numPr>
       </w:pPr>
@@ -1086,7 +1233,7 @@
       <w:pPr>
         <w:pStyle w:val="Compact"/>
         <w:numPr>
-          <w:numId w:val="1019"/>
+          <w:numId w:val="1020"/>
           <w:ilvl w:val="0"/>
         </w:numPr>
       </w:pPr>
@@ -1098,7 +1245,7 @@
       <w:pPr>
         <w:pStyle w:val="Compact"/>
         <w:numPr>
-          <w:numId w:val="1019"/>
+          <w:numId w:val="1020"/>
           <w:ilvl w:val="0"/>
         </w:numPr>
       </w:pPr>
@@ -1110,7 +1257,7 @@
       <w:pPr>
         <w:pStyle w:val="Compact"/>
         <w:numPr>
-          <w:numId w:val="1019"/>
+          <w:numId w:val="1020"/>
           <w:ilvl w:val="0"/>
         </w:numPr>
       </w:pPr>
@@ -1122,7 +1269,7 @@
       <w:pPr>
         <w:pStyle w:val="Compact"/>
         <w:numPr>
-          <w:numId w:val="1019"/>
+          <w:numId w:val="1020"/>
           <w:ilvl w:val="0"/>
         </w:numPr>
       </w:pPr>
@@ -1134,7 +1281,7 @@
       <w:pPr>
         <w:pStyle w:val="Compact"/>
         <w:numPr>
-          <w:numId w:val="1019"/>
+          <w:numId w:val="1020"/>
           <w:ilvl w:val="0"/>
         </w:numPr>
       </w:pPr>
@@ -1146,7 +1293,7 @@
       <w:pPr>
         <w:pStyle w:val="Compact"/>
         <w:numPr>
-          <w:numId w:val="1019"/>
+          <w:numId w:val="1020"/>
           <w:ilvl w:val="0"/>
         </w:numPr>
       </w:pPr>
@@ -1158,7 +1305,7 @@
       <w:pPr>
         <w:pStyle w:val="Compact"/>
         <w:numPr>
-          <w:numId w:val="1019"/>
+          <w:numId w:val="1020"/>
           <w:ilvl w:val="0"/>
         </w:numPr>
       </w:pPr>
@@ -1170,7 +1317,7 @@
       <w:pPr>
         <w:pStyle w:val="Compact"/>
         <w:numPr>
-          <w:numId w:val="1019"/>
+          <w:numId w:val="1020"/>
           <w:ilvl w:val="0"/>
         </w:numPr>
       </w:pPr>
@@ -1182,21 +1329,21 @@
       <w:pPr>
         <w:pStyle w:val="Heading2"/>
       </w:pPr>
-      <w:bookmarkStart w:id="31" w:name="scape"/>
+      <w:bookmarkStart w:id="32" w:name="scape"/>
       <w:r>
         <w:t xml:space="preserve">SCAPE</w:t>
       </w:r>
-      <w:bookmarkEnd w:id="31"/>
+      <w:bookmarkEnd w:id="32"/>
     </w:p>
     <w:p>
       <w:pPr>
         <w:pStyle w:val="Heading3"/>
       </w:pPr>
-      <w:bookmarkStart w:id="32" w:name="questions-to-ask-1"/>
+      <w:bookmarkStart w:id="33" w:name="questions-to-ask-1"/>
       <w:r>
         <w:t xml:space="preserve">Questions to ask</w:t>
       </w:r>
-      <w:bookmarkEnd w:id="32"/>
+      <w:bookmarkEnd w:id="33"/>
     </w:p>
     <w:p>
       <w:pPr>
@@ -1210,7 +1357,7 @@
       <w:pPr>
         <w:pStyle w:val="Compact"/>
         <w:numPr>
-          <w:numId w:val="1020"/>
+          <w:numId w:val="1021"/>
           <w:ilvl w:val="0"/>
         </w:numPr>
       </w:pPr>
@@ -1222,7 +1369,7 @@
       <w:pPr>
         <w:pStyle w:val="Compact"/>
         <w:numPr>
-          <w:numId w:val="1020"/>
+          <w:numId w:val="1021"/>
           <w:ilvl w:val="0"/>
         </w:numPr>
       </w:pPr>
@@ -1234,7 +1381,7 @@
       <w:pPr>
         <w:pStyle w:val="Compact"/>
         <w:numPr>
-          <w:numId w:val="1020"/>
+          <w:numId w:val="1021"/>
           <w:ilvl w:val="0"/>
         </w:numPr>
       </w:pPr>
@@ -1246,7 +1393,7 @@
       <w:pPr>
         <w:pStyle w:val="Compact"/>
         <w:numPr>
-          <w:numId w:val="1020"/>
+          <w:numId w:val="1021"/>
           <w:ilvl w:val="0"/>
         </w:numPr>
       </w:pPr>
@@ -1258,7 +1405,7 @@
       <w:pPr>
         <w:pStyle w:val="Compact"/>
         <w:numPr>
-          <w:numId w:val="1020"/>
+          <w:numId w:val="1021"/>
           <w:ilvl w:val="0"/>
         </w:numPr>
       </w:pPr>
@@ -1270,17 +1417,17 @@
       <w:pPr>
         <w:pStyle w:val="Heading3"/>
       </w:pPr>
-      <w:bookmarkStart w:id="33" w:name="data-to-evaluate-1"/>
+      <w:bookmarkStart w:id="34" w:name="data-to-evaluate-1"/>
       <w:r>
         <w:t xml:space="preserve">Data to evaluate</w:t>
       </w:r>
-      <w:bookmarkEnd w:id="33"/>
-    </w:p>
-    <w:p>
-      <w:pPr>
-        <w:pStyle w:val="Compact"/>
-        <w:numPr>
-          <w:numId w:val="1021"/>
+      <w:bookmarkEnd w:id="34"/>
+    </w:p>
+    <w:p>
+      <w:pPr>
+        <w:pStyle w:val="Compact"/>
+        <w:numPr>
+          <w:numId w:val="1022"/>
           <w:ilvl w:val="0"/>
         </w:numPr>
       </w:pPr>
@@ -1292,7 +1439,7 @@
       <w:pPr>
         <w:pStyle w:val="Compact"/>
         <w:numPr>
-          <w:numId w:val="1021"/>
+          <w:numId w:val="1022"/>
           <w:ilvl w:val="0"/>
         </w:numPr>
       </w:pPr>
@@ -1304,7 +1451,7 @@
       <w:pPr>
         <w:pStyle w:val="Compact"/>
         <w:numPr>
-          <w:numId w:val="1021"/>
+          <w:numId w:val="1022"/>
           <w:ilvl w:val="0"/>
         </w:numPr>
       </w:pPr>
@@ -1316,7 +1463,7 @@
       <w:pPr>
         <w:pStyle w:val="Compact"/>
         <w:numPr>
-          <w:numId w:val="1021"/>
+          <w:numId w:val="1022"/>
           <w:ilvl w:val="0"/>
         </w:numPr>
       </w:pPr>
@@ -1328,7 +1475,7 @@
       <w:pPr>
         <w:pStyle w:val="Compact"/>
         <w:numPr>
-          <w:numId w:val="1021"/>
+          <w:numId w:val="1022"/>
           <w:ilvl w:val="0"/>
         </w:numPr>
       </w:pPr>
@@ -1340,7 +1487,7 @@
       <w:pPr>
         <w:pStyle w:val="Compact"/>
         <w:numPr>
-          <w:numId w:val="1021"/>
+          <w:numId w:val="1022"/>
           <w:ilvl w:val="0"/>
         </w:numPr>
       </w:pPr>
@@ -1352,7 +1499,7 @@
       <w:pPr>
         <w:pStyle w:val="Compact"/>
         <w:numPr>
-          <w:numId w:val="1021"/>
+          <w:numId w:val="1022"/>
           <w:ilvl w:val="0"/>
         </w:numPr>
       </w:pPr>
@@ -1364,7 +1511,7 @@
       <w:pPr>
         <w:pStyle w:val="Compact"/>
         <w:numPr>
-          <w:numId w:val="1021"/>
+          <w:numId w:val="1022"/>
           <w:ilvl w:val="0"/>
         </w:numPr>
       </w:pPr>
@@ -1376,7 +1523,7 @@
       <w:pPr>
         <w:pStyle w:val="Compact"/>
         <w:numPr>
-          <w:numId w:val="1021"/>
+          <w:numId w:val="1022"/>
           <w:ilvl w:val="0"/>
         </w:numPr>
       </w:pPr>
@@ -1388,7 +1535,7 @@
       <w:pPr>
         <w:pStyle w:val="Compact"/>
         <w:numPr>
-          <w:numId w:val="1021"/>
+          <w:numId w:val="1022"/>
           <w:ilvl w:val="0"/>
         </w:numPr>
       </w:pPr>
@@ -1400,7 +1547,7 @@
       <w:pPr>
         <w:pStyle w:val="Compact"/>
         <w:numPr>
-          <w:numId w:val="1021"/>
+          <w:numId w:val="1022"/>
           <w:ilvl w:val="0"/>
         </w:numPr>
       </w:pPr>
@@ -1412,11 +1559,11 @@
       <w:pPr>
         <w:pStyle w:val="Heading2"/>
       </w:pPr>
-      <w:bookmarkStart w:id="34" w:name="conclusions"/>
+      <w:bookmarkStart w:id="35" w:name="conclusions"/>
       <w:r>
         <w:t xml:space="preserve">Conclusions</w:t>
       </w:r>
-      <w:bookmarkEnd w:id="34"/>
+      <w:bookmarkEnd w:id="35"/>
     </w:p>
     <w:p>
       <w:pPr>
@@ -1430,7 +1577,7 @@
       <w:pPr>
         <w:pStyle w:val="Compact"/>
         <w:numPr>
-          <w:numId w:val="1022"/>
+          <w:numId w:val="1023"/>
           <w:ilvl w:val="0"/>
         </w:numPr>
       </w:pPr>
@@ -1442,7 +1589,7 @@
       <w:pPr>
         <w:pStyle w:val="Compact"/>
         <w:numPr>
-          <w:numId w:val="1022"/>
+          <w:numId w:val="1023"/>
           <w:ilvl w:val="0"/>
         </w:numPr>
       </w:pPr>
@@ -1454,7 +1601,7 @@
       <w:pPr>
         <w:pStyle w:val="Compact"/>
         <w:numPr>
-          <w:numId w:val="1022"/>
+          <w:numId w:val="1023"/>
           <w:ilvl w:val="0"/>
         </w:numPr>
       </w:pPr>
@@ -1466,7 +1613,7 @@
       <w:pPr>
         <w:pStyle w:val="Compact"/>
         <w:numPr>
-          <w:numId w:val="1022"/>
+          <w:numId w:val="1023"/>
           <w:ilvl w:val="0"/>
         </w:numPr>
       </w:pPr>
@@ -1478,7 +1625,7 @@
       <w:pPr>
         <w:pStyle w:val="Compact"/>
         <w:numPr>
-          <w:numId w:val="1022"/>
+          <w:numId w:val="1023"/>
           <w:ilvl w:val="0"/>
         </w:numPr>
       </w:pPr>
@@ -1490,17 +1637,17 @@
       <w:pPr>
         <w:pStyle w:val="Heading1"/>
       </w:pPr>
-      <w:bookmarkStart w:id="35" w:name="high-priority-sites-in-sgr-watershed"/>
+      <w:bookmarkStart w:id="36" w:name="high-priority-sites-in-sgr-watershed"/>
       <w:r>
         <w:t xml:space="preserve">High priority sites in SGR watershed</w:t>
       </w:r>
-      <w:bookmarkEnd w:id="35"/>
-    </w:p>
-    <w:p>
-      <w:pPr>
-        <w:pStyle w:val="Compact"/>
-        <w:numPr>
-          <w:numId w:val="1023"/>
+      <w:bookmarkEnd w:id="36"/>
+    </w:p>
+    <w:p>
+      <w:pPr>
+        <w:pStyle w:val="Compact"/>
+        <w:numPr>
+          <w:numId w:val="1024"/>
           <w:ilvl w:val="0"/>
         </w:numPr>
       </w:pPr>
@@ -1512,7 +1659,7 @@
       <w:pPr>
         <w:pStyle w:val="Compact"/>
         <w:numPr>
-          <w:numId w:val="1023"/>
+          <w:numId w:val="1024"/>
           <w:ilvl w:val="0"/>
         </w:numPr>
       </w:pPr>
@@ -1524,7 +1671,7 @@
       <w:pPr>
         <w:pStyle w:val="Compact"/>
         <w:numPr>
-          <w:numId w:val="1023"/>
+          <w:numId w:val="1024"/>
           <w:ilvl w:val="0"/>
         </w:numPr>
       </w:pPr>
@@ -1536,7 +1683,7 @@
       <w:pPr>
         <w:pStyle w:val="Compact"/>
         <w:numPr>
-          <w:numId w:val="1023"/>
+          <w:numId w:val="1024"/>
           <w:ilvl w:val="0"/>
         </w:numPr>
       </w:pPr>
@@ -1548,11 +1695,11 @@
       <w:pPr>
         <w:pStyle w:val="Heading1"/>
       </w:pPr>
-      <w:bookmarkStart w:id="36" w:name="colophon"/>
+      <w:bookmarkStart w:id="37" w:name="colophon"/>
       <w:r>
         <w:t xml:space="preserve">Colophon</w:t>
       </w:r>
-      <w:bookmarkEnd w:id="36"/>
+      <w:bookmarkEnd w:id="37"/>
     </w:p>
     <w:p>
       <w:pPr>
@@ -1573,7 +1720,7 @@
         <w:t xml:space="preserve">#&gt; Local:    master L:/San Gabriel RSCA_MB/Repositories/SGRrsca</w:t>
       </w:r>
       <w:r>
-        <w:br w:type="textWrapping"/>
+        <w:br/>
       </w:r>
       <w:r>
         <w:rPr>
@@ -1582,13 +1729,13 @@
         <w:t xml:space="preserve">#&gt; Remote:   master @ origin (https://github.com/SCCWRP/SGRrsca.git)</w:t>
       </w:r>
       <w:r>
-        <w:br w:type="textWrapping"/>
+        <w:br/>
       </w:r>
       <w:r>
         <w:rPr>
           <w:rStyle w:val="VerbatimChar"/>
         </w:rPr>
-        <w:t xml:space="preserve">#&gt; Head:     [e4200b4] 2019-04-25: validation framework sop outline</w:t>
+        <w:t xml:space="preserve">#&gt; Head:     [7e61be0] 2019-05-01: working on csci questions</w:t>
       </w:r>
     </w:p>
     <w:sectPr>
@@ -2474,6 +2621,230 @@
     </w:lvl>
     <w:lvl w:ilvl="8">
       <w:start w:val="1"/>
+      <w:numFmt w:val="decimal"/>
+      <w:lvlText w:val="%9)"/>
+      <w:lvlJc w:val="left"/>
+      <w:pPr>
+        <w:tabs>
+          <w:tab w:val="num" w:pos="5760"/>
+        </w:tabs>
+        <w:ind w:left="6240" w:hanging="480"/>
+      </w:pPr>
+    </w:lvl>
+  </w:abstractNum>
+  <w:abstractNum w:abstractNumId="99422">
+    <w:nsid w:val="47261bad"/>
+    <w:multiLevelType w:val="multilevel"/>
+    <w:lvl w:ilvl="0">
+      <w:start w:val="2"/>
+      <w:numFmt w:val="decimal"/>
+      <w:lvlText w:val="%1)"/>
+      <w:lvlJc w:val="left"/>
+      <w:pPr>
+        <w:tabs>
+          <w:tab w:val="num" w:pos="0"/>
+        </w:tabs>
+        <w:ind w:left="480" w:hanging="480"/>
+      </w:pPr>
+    </w:lvl>
+    <w:lvl w:ilvl="1">
+      <w:start w:val="2"/>
+      <w:numFmt w:val="decimal"/>
+      <w:lvlText w:val="%2)"/>
+      <w:lvlJc w:val="left"/>
+      <w:pPr>
+        <w:tabs>
+          <w:tab w:val="num" w:pos="720"/>
+        </w:tabs>
+        <w:ind w:left="1200" w:hanging="480"/>
+      </w:pPr>
+    </w:lvl>
+    <w:lvl w:ilvl="2">
+      <w:start w:val="2"/>
+      <w:numFmt w:val="decimal"/>
+      <w:lvlText w:val="%3)"/>
+      <w:lvlJc w:val="left"/>
+      <w:pPr>
+        <w:tabs>
+          <w:tab w:val="num" w:pos="1440"/>
+        </w:tabs>
+        <w:ind w:left="1920" w:hanging="480"/>
+      </w:pPr>
+    </w:lvl>
+    <w:lvl w:ilvl="3">
+      <w:start w:val="2"/>
+      <w:numFmt w:val="decimal"/>
+      <w:lvlText w:val="%4)"/>
+      <w:lvlJc w:val="left"/>
+      <w:pPr>
+        <w:tabs>
+          <w:tab w:val="num" w:pos="2160"/>
+        </w:tabs>
+        <w:ind w:left="2640" w:hanging="480"/>
+      </w:pPr>
+    </w:lvl>
+    <w:lvl w:ilvl="4">
+      <w:start w:val="2"/>
+      <w:numFmt w:val="decimal"/>
+      <w:lvlText w:val="%5)"/>
+      <w:lvlJc w:val="left"/>
+      <w:pPr>
+        <w:tabs>
+          <w:tab w:val="num" w:pos="2880"/>
+        </w:tabs>
+        <w:ind w:left="3360" w:hanging="480"/>
+      </w:pPr>
+    </w:lvl>
+    <w:lvl w:ilvl="5">
+      <w:start w:val="2"/>
+      <w:numFmt w:val="decimal"/>
+      <w:lvlText w:val="%6)"/>
+      <w:lvlJc w:val="left"/>
+      <w:pPr>
+        <w:tabs>
+          <w:tab w:val="num" w:pos="3600"/>
+        </w:tabs>
+        <w:ind w:left="4080" w:hanging="480"/>
+      </w:pPr>
+    </w:lvl>
+    <w:lvl w:ilvl="6">
+      <w:start w:val="2"/>
+      <w:numFmt w:val="decimal"/>
+      <w:lvlText w:val="%7)"/>
+      <w:lvlJc w:val="left"/>
+      <w:pPr>
+        <w:tabs>
+          <w:tab w:val="num" w:pos="4320"/>
+        </w:tabs>
+        <w:ind w:left="4800" w:hanging="480"/>
+      </w:pPr>
+    </w:lvl>
+    <w:lvl w:ilvl="7">
+      <w:start w:val="2"/>
+      <w:numFmt w:val="decimal"/>
+      <w:lvlText w:val="%8)"/>
+      <w:lvlJc w:val="left"/>
+      <w:pPr>
+        <w:tabs>
+          <w:tab w:val="num" w:pos="5040"/>
+        </w:tabs>
+        <w:ind w:left="5520" w:hanging="480"/>
+      </w:pPr>
+    </w:lvl>
+    <w:lvl w:ilvl="8">
+      <w:start w:val="2"/>
+      <w:numFmt w:val="decimal"/>
+      <w:lvlText w:val="%9)"/>
+      <w:lvlJc w:val="left"/>
+      <w:pPr>
+        <w:tabs>
+          <w:tab w:val="num" w:pos="5760"/>
+        </w:tabs>
+        <w:ind w:left="6240" w:hanging="480"/>
+      </w:pPr>
+    </w:lvl>
+  </w:abstractNum>
+  <w:abstractNum w:abstractNumId="99423">
+    <w:nsid w:val="b3cbbdee"/>
+    <w:multiLevelType w:val="multilevel"/>
+    <w:lvl w:ilvl="0">
+      <w:start w:val="3"/>
+      <w:numFmt w:val="decimal"/>
+      <w:lvlText w:val="%1)"/>
+      <w:lvlJc w:val="left"/>
+      <w:pPr>
+        <w:tabs>
+          <w:tab w:val="num" w:pos="0"/>
+        </w:tabs>
+        <w:ind w:left="480" w:hanging="480"/>
+      </w:pPr>
+    </w:lvl>
+    <w:lvl w:ilvl="1">
+      <w:start w:val="3"/>
+      <w:numFmt w:val="decimal"/>
+      <w:lvlText w:val="%2)"/>
+      <w:lvlJc w:val="left"/>
+      <w:pPr>
+        <w:tabs>
+          <w:tab w:val="num" w:pos="720"/>
+        </w:tabs>
+        <w:ind w:left="1200" w:hanging="480"/>
+      </w:pPr>
+    </w:lvl>
+    <w:lvl w:ilvl="2">
+      <w:start w:val="3"/>
+      <w:numFmt w:val="decimal"/>
+      <w:lvlText w:val="%3)"/>
+      <w:lvlJc w:val="left"/>
+      <w:pPr>
+        <w:tabs>
+          <w:tab w:val="num" w:pos="1440"/>
+        </w:tabs>
+        <w:ind w:left="1920" w:hanging="480"/>
+      </w:pPr>
+    </w:lvl>
+    <w:lvl w:ilvl="3">
+      <w:start w:val="3"/>
+      <w:numFmt w:val="decimal"/>
+      <w:lvlText w:val="%4)"/>
+      <w:lvlJc w:val="left"/>
+      <w:pPr>
+        <w:tabs>
+          <w:tab w:val="num" w:pos="2160"/>
+        </w:tabs>
+        <w:ind w:left="2640" w:hanging="480"/>
+      </w:pPr>
+    </w:lvl>
+    <w:lvl w:ilvl="4">
+      <w:start w:val="3"/>
+      <w:numFmt w:val="decimal"/>
+      <w:lvlText w:val="%5)"/>
+      <w:lvlJc w:val="left"/>
+      <w:pPr>
+        <w:tabs>
+          <w:tab w:val="num" w:pos="2880"/>
+        </w:tabs>
+        <w:ind w:left="3360" w:hanging="480"/>
+      </w:pPr>
+    </w:lvl>
+    <w:lvl w:ilvl="5">
+      <w:start w:val="3"/>
+      <w:numFmt w:val="decimal"/>
+      <w:lvlText w:val="%6)"/>
+      <w:lvlJc w:val="left"/>
+      <w:pPr>
+        <w:tabs>
+          <w:tab w:val="num" w:pos="3600"/>
+        </w:tabs>
+        <w:ind w:left="4080" w:hanging="480"/>
+      </w:pPr>
+    </w:lvl>
+    <w:lvl w:ilvl="6">
+      <w:start w:val="3"/>
+      <w:numFmt w:val="decimal"/>
+      <w:lvlText w:val="%7)"/>
+      <w:lvlJc w:val="left"/>
+      <w:pPr>
+        <w:tabs>
+          <w:tab w:val="num" w:pos="4320"/>
+        </w:tabs>
+        <w:ind w:left="4800" w:hanging="480"/>
+      </w:pPr>
+    </w:lvl>
+    <w:lvl w:ilvl="7">
+      <w:start w:val="3"/>
+      <w:numFmt w:val="decimal"/>
+      <w:lvlText w:val="%8)"/>
+      <w:lvlJc w:val="left"/>
+      <w:pPr>
+        <w:tabs>
+          <w:tab w:val="num" w:pos="5040"/>
+        </w:tabs>
+        <w:ind w:left="5520" w:hanging="480"/>
+      </w:pPr>
+    </w:lvl>
+    <w:lvl w:ilvl="8">
+      <w:start w:val="3"/>
       <w:numFmt w:val="decimal"/>
       <w:lvlText w:val="%9)"/>
       <w:lvlJc w:val="left"/>
@@ -2600,63 +2971,63 @@
     </w:lvlOverride>
   </w:num>
   <w:num w:numId="1016">
-    <w:abstractNumId w:val="99421"/>
+    <w:abstractNumId w:val="99422"/>
     <w:lvlOverride w:ilvl="0">
-      <w:startOverride w:val="1"/>
+      <w:startOverride w:val="2"/>
     </w:lvlOverride>
     <w:lvlOverride w:ilvl="1">
-      <w:startOverride w:val="1"/>
+      <w:startOverride w:val="2"/>
     </w:lvlOverride>
     <w:lvlOverride w:ilvl="2">
-      <w:startOverride w:val="1"/>
+      <w:startOverride w:val="2"/>
     </w:lvlOverride>
     <w:lvlOverride w:ilvl="3">
-      <w:startOverride w:val="1"/>
+      <w:startOverride w:val="2"/>
     </w:lvlOverride>
     <w:lvlOverride w:ilvl="4">
-      <w:startOverride w:val="1"/>
+      <w:startOverride w:val="2"/>
     </w:lvlOverride>
     <w:lvlOverride w:ilvl="5">
-      <w:startOverride w:val="1"/>
+      <w:startOverride w:val="2"/>
     </w:lvlOverride>
     <w:lvlOverride w:ilvl="6">
-      <w:startOverride w:val="1"/>
+      <w:startOverride w:val="2"/>
     </w:lvlOverride>
     <w:lvlOverride w:ilvl="7">
-      <w:startOverride w:val="1"/>
+      <w:startOverride w:val="2"/>
     </w:lvlOverride>
     <w:lvlOverride w:ilvl="8">
-      <w:startOverride w:val="1"/>
+      <w:startOverride w:val="2"/>
     </w:lvlOverride>
   </w:num>
   <w:num w:numId="1017">
-    <w:abstractNumId w:val="99421"/>
+    <w:abstractNumId w:val="99423"/>
     <w:lvlOverride w:ilvl="0">
-      <w:startOverride w:val="1"/>
+      <w:startOverride w:val="3"/>
     </w:lvlOverride>
     <w:lvlOverride w:ilvl="1">
-      <w:startOverride w:val="1"/>
+      <w:startOverride w:val="3"/>
     </w:lvlOverride>
     <w:lvlOverride w:ilvl="2">
-      <w:startOverride w:val="1"/>
+      <w:startOverride w:val="3"/>
     </w:lvlOverride>
     <w:lvlOverride w:ilvl="3">
-      <w:startOverride w:val="1"/>
+      <w:startOverride w:val="3"/>
     </w:lvlOverride>
     <w:lvlOverride w:ilvl="4">
-      <w:startOverride w:val="1"/>
+      <w:startOverride w:val="3"/>
     </w:lvlOverride>
     <w:lvlOverride w:ilvl="5">
-      <w:startOverride w:val="1"/>
+      <w:startOverride w:val="3"/>
     </w:lvlOverride>
     <w:lvlOverride w:ilvl="6">
-      <w:startOverride w:val="1"/>
+      <w:startOverride w:val="3"/>
     </w:lvlOverride>
     <w:lvlOverride w:ilvl="7">
-      <w:startOverride w:val="1"/>
+      <w:startOverride w:val="3"/>
     </w:lvlOverride>
     <w:lvlOverride w:ilvl="8">
-      <w:startOverride w:val="1"/>
+      <w:startOverride w:val="3"/>
     </w:lvlOverride>
   </w:num>
   <w:num w:numId="1018">
@@ -2690,7 +3061,34 @@
     </w:lvlOverride>
   </w:num>
   <w:num w:numId="1019">
-    <w:abstractNumId w:val="991"/>
+    <w:abstractNumId w:val="99422"/>
+    <w:lvlOverride w:ilvl="0">
+      <w:startOverride w:val="2"/>
+    </w:lvlOverride>
+    <w:lvlOverride w:ilvl="1">
+      <w:startOverride w:val="2"/>
+    </w:lvlOverride>
+    <w:lvlOverride w:ilvl="2">
+      <w:startOverride w:val="2"/>
+    </w:lvlOverride>
+    <w:lvlOverride w:ilvl="3">
+      <w:startOverride w:val="2"/>
+    </w:lvlOverride>
+    <w:lvlOverride w:ilvl="4">
+      <w:startOverride w:val="2"/>
+    </w:lvlOverride>
+    <w:lvlOverride w:ilvl="5">
+      <w:startOverride w:val="2"/>
+    </w:lvlOverride>
+    <w:lvlOverride w:ilvl="6">
+      <w:startOverride w:val="2"/>
+    </w:lvlOverride>
+    <w:lvlOverride w:ilvl="7">
+      <w:startOverride w:val="2"/>
+    </w:lvlOverride>
+    <w:lvlOverride w:ilvl="8">
+      <w:startOverride w:val="2"/>
+    </w:lvlOverride>
   </w:num>
   <w:num w:numId="1020">
     <w:abstractNumId w:val="991"/>
@@ -2702,6 +3100,9 @@
     <w:abstractNumId w:val="991"/>
   </w:num>
   <w:num w:numId="1023">
+    <w:abstractNumId w:val="991"/>
+  </w:num>
+  <w:num w:numId="1024">
     <w:abstractNumId w:val="991"/>
   </w:num>
 </w:numbering>

</xml_diff>

<commit_message>
outline almost done for sop
</commit_message>
<xml_diff>
--- a/analysis/paper/decision_framework_SOP.docx
+++ b/analysis/paper/decision_framework_SOP.docx
@@ -87,7 +87,7 @@
         <w:pStyle w:val="Date"/>
       </w:pPr>
       <w:r>
-        <w:t xml:space="preserve">29</w:t>
+        <w:t xml:space="preserve">30</w:t>
       </w:r>
       <w:r>
         <w:t xml:space="preserve"> </w:t>
@@ -239,7 +239,31 @@
         </w:numPr>
       </w:pPr>
       <w:r>
+        <w:t xml:space="preserve">Resource managers elsewhere that might use CSCI/LSM to prioritize</w:t>
+      </w:r>
+    </w:p>
+    <w:p>
+      <w:pPr>
+        <w:pStyle w:val="Compact"/>
+        <w:numPr>
+          <w:numId w:val="1003"/>
+          <w:ilvl w:val="1"/>
+        </w:numPr>
+      </w:pPr>
+      <w:r>
         <w:t xml:space="preserve">Field crews and technicians</w:t>
+      </w:r>
+    </w:p>
+    <w:p>
+      <w:pPr>
+        <w:pStyle w:val="Compact"/>
+        <w:numPr>
+          <w:numId w:val="1003"/>
+          <w:ilvl w:val="1"/>
+        </w:numPr>
+      </w:pPr>
+      <w:r>
+        <w:t xml:space="preserve">Assumes familiarity with CSCI and LSM, including interpretation of standard output</w:t>
       </w:r>
     </w:p>
     <w:p>
@@ -274,7 +298,7 @@
         </w:numPr>
       </w:pPr>
       <w:r>
-        <w:t xml:space="preserve">Organized in hierarchy from low to high effort, i.e., desktop exercise to collection/eval of external data</w:t>
+        <w:t xml:space="preserve">Organized in hierarchy from low to high effort, i.e., desktop exercise to collection/eval of external data, including additional site visits</w:t>
       </w:r>
     </w:p>
     <w:p>
@@ -360,6 +384,16 @@
     </w:p>
     <w:p>
       <w:pPr>
+        <w:pStyle w:val="Heading2"/>
+      </w:pPr>
+      <w:bookmarkStart w:id="22" w:name="workflow-description"/>
+      <w:r>
+        <w:t xml:space="preserve">Workflow description</w:t>
+      </w:r>
+      <w:bookmarkEnd w:id="22"/>
+    </w:p>
+    <w:p>
+      <w:pPr>
         <w:pStyle w:val="Compact"/>
         <w:numPr>
           <w:numId w:val="1006"/>
@@ -367,7 +401,31 @@
         </w:numPr>
       </w:pPr>
       <w:r>
-        <w:t xml:space="preserve">General framework from priority to follow-up action is below, validation is a component of this broader process</w:t>
+        <w:t xml:space="preserve">What is validation?</w:t>
+      </w:r>
+    </w:p>
+    <w:p>
+      <w:pPr>
+        <w:pStyle w:val="Compact"/>
+        <w:numPr>
+          <w:numId w:val="1007"/>
+          <w:ilvl w:val="1"/>
+        </w:numPr>
+      </w:pPr>
+      <w:r>
+        <w:t xml:space="preserve">General process of confirming validity of CSCI score and LSM category for guiding management decisions</w:t>
+      </w:r>
+    </w:p>
+    <w:p>
+      <w:pPr>
+        <w:pStyle w:val="Compact"/>
+        <w:numPr>
+          <w:numId w:val="1007"/>
+          <w:ilvl w:val="1"/>
+        </w:numPr>
+      </w:pPr>
+      <w:r>
+        <w:t xml:space="preserve">Validation is within a larger framework from identifying high priority sites to follow-up action</w:t>
       </w:r>
     </w:p>
     <w:p>
@@ -377,7 +435,7 @@
       <w:r>
         <w:drawing>
           <wp:inline>
-            <wp:extent cx="5943600" cy="1699779"/>
+            <wp:extent cx="5943600" cy="5049089"/>
             <wp:effectExtent b="0" l="0" r="0" t="0"/>
             <wp:docPr descr="Figure 1 A simplified framework for validating CSCI and SCAPE information." title="" id="1" name="Picture"/>
             <a:graphic>
@@ -390,7 +448,7 @@
                     </pic:cNvPicPr>
                   </pic:nvPicPr>
                   <pic:blipFill>
-                    <a:blip r:embed="rId22"/>
+                    <a:blip r:embed="rId23"/>
                     <a:stretch>
                       <a:fillRect/>
                     </a:stretch>
@@ -398,7 +456,7 @@
                   <pic:spPr bwMode="auto">
                     <a:xfrm>
                       <a:off x="0" y="0"/>
-                      <a:ext cx="5943600" cy="1699779"/>
+                      <a:ext cx="5943600" cy="5049089"/>
                     </a:xfrm>
                     <a:prstGeom prst="rect">
                       <a:avLst/>
@@ -429,24 +487,60 @@
       <w:pPr>
         <w:pStyle w:val="Compact"/>
         <w:numPr>
-          <w:numId w:val="1007"/>
-          <w:ilvl w:val="0"/>
-        </w:numPr>
-      </w:pPr>
-      <w:r>
-        <w:t xml:space="preserve">The validation process evaluates metadata and external datasets</w:t>
-      </w:r>
-    </w:p>
-    <w:p>
-      <w:pPr>
-        <w:pStyle w:val="Compact"/>
-        <w:numPr>
           <w:numId w:val="1008"/>
+          <w:ilvl w:val="0"/>
+        </w:numPr>
+      </w:pPr>
+      <w:r>
+        <w:t xml:space="preserve">The workflow</w:t>
+      </w:r>
+    </w:p>
+    <w:p>
+      <w:pPr>
+        <w:pStyle w:val="Compact"/>
+        <w:numPr>
+          <w:numId w:val="1009"/>
           <w:ilvl w:val="1"/>
         </w:numPr>
       </w:pPr>
       <w:r>
-        <w:t xml:space="preserve">Identify sites/samples to validate</w:t>
+        <w:t xml:space="preserve">Grey boxes: validation process</w:t>
+      </w:r>
+    </w:p>
+    <w:p>
+      <w:pPr>
+        <w:pStyle w:val="Compact"/>
+        <w:numPr>
+          <w:numId w:val="1009"/>
+          <w:ilvl w:val="1"/>
+        </w:numPr>
+      </w:pPr>
+      <w:r>
+        <w:t xml:space="preserve">Green boxes: datasets</w:t>
+      </w:r>
+    </w:p>
+    <w:p>
+      <w:pPr>
+        <w:pStyle w:val="Compact"/>
+        <w:numPr>
+          <w:numId w:val="1009"/>
+          <w:ilvl w:val="1"/>
+        </w:numPr>
+      </w:pPr>
+      <w:r>
+        <w:t xml:space="preserve">Pink boxes: decision nodes</w:t>
+      </w:r>
+    </w:p>
+    <w:p>
+      <w:pPr>
+        <w:pStyle w:val="Compact"/>
+        <w:numPr>
+          <w:numId w:val="1009"/>
+          <w:ilvl w:val="1"/>
+        </w:numPr>
+      </w:pPr>
+      <w:r>
+        <w:t xml:space="preserve">Yellow boxes: validation outcomes</w:t>
       </w:r>
     </w:p>
     <w:p>
@@ -454,65 +548,11 @@
         <w:pStyle w:val="Compact"/>
         <w:numPr>
           <w:numId w:val="1008"/>
-          <w:ilvl w:val="1"/>
-        </w:numPr>
-      </w:pPr>
-      <w:r>
-        <w:t xml:space="preserve">Build validation tool set</w:t>
-      </w:r>
-    </w:p>
-    <w:p>
-      <w:pPr>
-        <w:pStyle w:val="Compact"/>
-        <w:numPr>
-          <w:numId w:val="1008"/>
-          <w:ilvl w:val="1"/>
-        </w:numPr>
-      </w:pPr>
-      <w:r>
-        <w:t xml:space="preserve">Verify against validation criteria</w:t>
-      </w:r>
-    </w:p>
-    <w:p>
-      <w:pPr>
-        <w:pStyle w:val="Compact"/>
-        <w:numPr>
-          <w:numId w:val="1008"/>
-          <w:ilvl w:val="1"/>
-        </w:numPr>
-      </w:pPr>
-      <w:r>
-        <w:t xml:space="preserve">Make final decision</w:t>
-      </w:r>
-    </w:p>
-    <w:p>
-      <w:pPr>
-        <w:pStyle w:val="Heading2"/>
-      </w:pPr>
-      <w:bookmarkStart w:id="23" w:name="data-sources"/>
-      <w:r>
-        <w:t xml:space="preserve">Data sources</w:t>
-      </w:r>
-      <w:bookmarkEnd w:id="23"/>
-    </w:p>
-    <w:p>
-      <w:pPr>
-        <w:pStyle w:val="FirstParagraph"/>
-      </w:pPr>
-      <w:r>
-        <w:t xml:space="preserve">List of resources to assist with building the validation tool set - can go here or in appendix.</w:t>
-      </w:r>
-    </w:p>
-    <w:p>
-      <w:pPr>
-        <w:pStyle w:val="Compact"/>
-        <w:numPr>
-          <w:numId w:val="1009"/>
-          <w:ilvl w:val="0"/>
-        </w:numPr>
-      </w:pPr>
-      <w:r>
-        <w:t xml:space="preserve">Metadata QA/QC</w:t>
+          <w:ilvl w:val="0"/>
+        </w:numPr>
+      </w:pPr>
+      <w:r>
+        <w:t xml:space="preserve">Validation process</w:t>
       </w:r>
     </w:p>
     <w:p>
@@ -524,7 +564,7 @@
         </w:numPr>
       </w:pPr>
       <w:r>
-        <w:t xml:space="preserve">CSCI metadata (consult CSCI SOP and package documentation)</w:t>
+        <w:t xml:space="preserve">Evaluate both CSCI and LSM</w:t>
       </w:r>
     </w:p>
     <w:p>
@@ -536,7 +576,7 @@
         </w:numPr>
       </w:pPr>
       <w:r>
-        <w:t xml:space="preserve">SCAPE website</w:t>
+        <w:t xml:space="preserve">Can be invalidated at any step</w:t>
       </w:r>
     </w:p>
     <w:p>
@@ -548,103 +588,30 @@
         </w:numPr>
       </w:pPr>
       <w:r>
-        <w:t xml:space="preserve">Reference site information</w:t>
-      </w:r>
-    </w:p>
-    <w:p>
-      <w:pPr>
-        <w:pStyle w:val="Compact"/>
-        <w:numPr>
-          <w:numId w:val="1009"/>
-          <w:ilvl w:val="0"/>
-        </w:numPr>
-      </w:pPr>
-      <w:r>
-        <w:t xml:space="preserve">GIS data</w:t>
-      </w:r>
-    </w:p>
-    <w:p>
-      <w:pPr>
-        <w:pStyle w:val="Compact"/>
+        <w:t xml:space="preserve">Desktop validation - uses readily available data from CSCI output of SCAPE website</w:t>
+      </w:r>
+    </w:p>
+    <w:p>
+      <w:pPr>
+        <w:pStyle w:val="Compact"/>
+        <w:numPr>
+          <w:numId w:val="1010"/>
+          <w:ilvl w:val="1"/>
+        </w:numPr>
+      </w:pPr>
+      <w:r>
+        <w:t xml:space="preserve">External validation - requires evaluation of external datasets, including supporting GIS data, field informatin, etc.</w:t>
+      </w:r>
+    </w:p>
+    <w:p>
+      <w:pPr>
         <w:numPr>
           <w:numId w:val="1011"/>
-          <w:ilvl w:val="1"/>
-        </w:numPr>
-      </w:pPr>
-      <w:r>
-        <w:t xml:space="preserve">StreamCat</w:t>
-      </w:r>
-    </w:p>
-    <w:p>
-      <w:pPr>
-        <w:pStyle w:val="Compact"/>
-        <w:numPr>
-          <w:numId w:val="1011"/>
-          <w:ilvl w:val="1"/>
-        </w:numPr>
-      </w:pPr>
-      <w:r>
-        <w:t xml:space="preserve">NHD hydrography</w:t>
-      </w:r>
-    </w:p>
-    <w:p>
-      <w:pPr>
-        <w:pStyle w:val="Compact"/>
-        <w:numPr>
-          <w:numId w:val="1011"/>
-          <w:ilvl w:val="1"/>
-        </w:numPr>
-      </w:pPr>
-      <w:r>
-        <w:t xml:space="preserve">Catchment/Watershed layers</w:t>
-      </w:r>
-    </w:p>
-    <w:p>
-      <w:pPr>
-        <w:pStyle w:val="Compact"/>
-        <w:numPr>
-          <w:numId w:val="1011"/>
-          <w:ilvl w:val="1"/>
-        </w:numPr>
-      </w:pPr>
-      <w:r>
-        <w:t xml:space="preserve">LU/LC data - NLCD 2006, 2011, NAIP aerial imagery</w:t>
-      </w:r>
-    </w:p>
-    <w:p>
-      <w:pPr>
-        <w:pStyle w:val="Compact"/>
-        <w:numPr>
-          <w:numId w:val="1011"/>
-          <w:ilvl w:val="1"/>
-        </w:numPr>
-      </w:pPr>
-      <w:r>
-        <w:t xml:space="preserve">GIS metrics for CSCI</w:t>
-      </w:r>
-    </w:p>
-    <w:p>
-      <w:pPr>
-        <w:pStyle w:val="Compact"/>
-        <w:numPr>
-          <w:numId w:val="1011"/>
-          <w:ilvl w:val="1"/>
-        </w:numPr>
-      </w:pPr>
-      <w:r>
-        <w:t xml:space="preserve">Google imagery + time slider</w:t>
-      </w:r>
-    </w:p>
-    <w:p>
-      <w:pPr>
-        <w:pStyle w:val="Compact"/>
-        <w:numPr>
-          <w:numId w:val="1009"/>
-          <w:ilvl w:val="0"/>
-        </w:numPr>
-      </w:pPr>
-      <w:r>
-        <w:t xml:space="preserve">Field data</w:t>
+          <w:ilvl w:val="0"/>
+        </w:numPr>
+      </w:pPr>
+      <w:r>
+        <w:t xml:space="preserve">Datasets as two basic types</w:t>
       </w:r>
     </w:p>
     <w:p>
@@ -656,19 +623,41 @@
         </w:numPr>
       </w:pPr>
       <w:r>
-        <w:t xml:space="preserve">SWAMP, SMC, CEDEN</w:t>
-      </w:r>
-    </w:p>
-    <w:p>
-      <w:pPr>
-        <w:pStyle w:val="Compact"/>
-        <w:numPr>
-          <w:numId w:val="1009"/>
-          <w:ilvl w:val="0"/>
-        </w:numPr>
-      </w:pPr>
-      <w:r>
-        <w:t xml:space="preserve">Local knowledge</w:t>
+        <w:t xml:space="preserve">Metadata or other readily available QAQC info</w:t>
+      </w:r>
+    </w:p>
+    <w:p>
+      <w:pPr>
+        <w:pStyle w:val="Compact"/>
+        <w:numPr>
+          <w:numId w:val="1012"/>
+          <w:ilvl w:val="1"/>
+        </w:numPr>
+      </w:pPr>
+      <w:r>
+        <w:t xml:space="preserve">Supporting data (external GIS, field data, etc.)</w:t>
+      </w:r>
+    </w:p>
+    <w:p>
+      <w:pPr>
+        <w:numPr>
+          <w:numId w:val="1011"/>
+          <w:ilvl w:val="0"/>
+        </w:numPr>
+      </w:pPr>
+      <w:r>
+        <w:t xml:space="preserve">Decisions cause you to continue validation or reach a validation outcomes</w:t>
+      </w:r>
+    </w:p>
+    <w:p>
+      <w:pPr>
+        <w:numPr>
+          <w:numId w:val="1011"/>
+          <w:ilvl w:val="0"/>
+        </w:numPr>
+      </w:pPr>
+      <w:r>
+        <w:t xml:space="preserve">Validations outcomes: What decisions do you make once CSCI/LSM are/aren’t validated?</w:t>
       </w:r>
     </w:p>
     <w:p>
@@ -680,7 +669,7 @@
         </w:numPr>
       </w:pPr>
       <w:r>
-        <w:t xml:space="preserve">Field notes</w:t>
+        <w:t xml:space="preserve">The CSCI score is as expected or the site is otherwise low priority - continue baseline maintenance and monitoring</w:t>
       </w:r>
     </w:p>
     <w:p>
@@ -692,6 +681,296 @@
         </w:numPr>
       </w:pPr>
       <w:r>
+        <w:t xml:space="preserve">Validated</w:t>
+      </w:r>
+    </w:p>
+    <w:p>
+      <w:pPr>
+        <w:pStyle w:val="Compact"/>
+        <w:numPr>
+          <w:numId w:val="1014"/>
+          <w:ilvl w:val="2"/>
+        </w:numPr>
+      </w:pPr>
+      <w:r>
+        <w:t xml:space="preserve">Conduct RSCA</w:t>
+      </w:r>
+    </w:p>
+    <w:p>
+      <w:pPr>
+        <w:pStyle w:val="Compact"/>
+        <w:numPr>
+          <w:numId w:val="1014"/>
+          <w:ilvl w:val="2"/>
+        </w:numPr>
+      </w:pPr>
+      <w:r>
+        <w:t xml:space="preserve">Other alternative action</w:t>
+      </w:r>
+    </w:p>
+    <w:p>
+      <w:pPr>
+        <w:pStyle w:val="Compact"/>
+        <w:numPr>
+          <w:numId w:val="1013"/>
+          <w:ilvl w:val="1"/>
+        </w:numPr>
+      </w:pPr>
+      <w:r>
+        <w:t xml:space="preserve">Not validated for CSCI or LSM</w:t>
+      </w:r>
+    </w:p>
+    <w:p>
+      <w:pPr>
+        <w:pStyle w:val="Compact"/>
+        <w:numPr>
+          <w:numId w:val="1015"/>
+          <w:ilvl w:val="2"/>
+        </w:numPr>
+      </w:pPr>
+      <w:r>
+        <w:t xml:space="preserve">trust results anyway</w:t>
+      </w:r>
+    </w:p>
+    <w:p>
+      <w:pPr>
+        <w:pStyle w:val="Compact"/>
+        <w:numPr>
+          <w:numId w:val="1015"/>
+          <w:ilvl w:val="2"/>
+        </w:numPr>
+      </w:pPr>
+      <w:r>
+        <w:t xml:space="preserve">get more samples</w:t>
+      </w:r>
+    </w:p>
+    <w:p>
+      <w:pPr>
+        <w:pStyle w:val="Compact"/>
+        <w:numPr>
+          <w:numId w:val="1015"/>
+          <w:ilvl w:val="2"/>
+        </w:numPr>
+      </w:pPr>
+      <w:r>
+        <w:t xml:space="preserve">visit site</w:t>
+      </w:r>
+    </w:p>
+    <w:p>
+      <w:pPr>
+        <w:pStyle w:val="Heading2"/>
+      </w:pPr>
+      <w:bookmarkStart w:id="24" w:name="data-sources"/>
+      <w:r>
+        <w:t xml:space="preserve">Data sources</w:t>
+      </w:r>
+      <w:bookmarkEnd w:id="24"/>
+    </w:p>
+    <w:p>
+      <w:pPr>
+        <w:pStyle w:val="FirstParagraph"/>
+      </w:pPr>
+      <w:r>
+        <w:t xml:space="preserve">List of resources to assist with building the validation tool set - can go here or in appendix.</w:t>
+      </w:r>
+    </w:p>
+    <w:p>
+      <w:pPr>
+        <w:pStyle w:val="Heading3"/>
+      </w:pPr>
+      <w:bookmarkStart w:id="25" w:name="metadata"/>
+      <w:r>
+        <w:t xml:space="preserve">Metadata</w:t>
+      </w:r>
+      <w:bookmarkEnd w:id="25"/>
+    </w:p>
+    <w:p>
+      <w:pPr>
+        <w:pStyle w:val="Compact"/>
+        <w:numPr>
+          <w:numId w:val="1016"/>
+          <w:ilvl w:val="0"/>
+        </w:numPr>
+      </w:pPr>
+      <w:r>
+        <w:t xml:space="preserve">CSCI metadata (consult CSCI SOP and package documentation)</w:t>
+      </w:r>
+    </w:p>
+    <w:p>
+      <w:pPr>
+        <w:pStyle w:val="Compact"/>
+        <w:numPr>
+          <w:numId w:val="1016"/>
+          <w:ilvl w:val="0"/>
+        </w:numPr>
+      </w:pPr>
+      <w:r>
+        <w:t xml:space="preserve">SCAPE website</w:t>
+      </w:r>
+    </w:p>
+    <w:p>
+      <w:pPr>
+        <w:pStyle w:val="Compact"/>
+        <w:numPr>
+          <w:numId w:val="1016"/>
+          <w:ilvl w:val="0"/>
+        </w:numPr>
+      </w:pPr>
+      <w:r>
+        <w:t xml:space="preserve">Reference site information</w:t>
+      </w:r>
+    </w:p>
+    <w:p>
+      <w:pPr>
+        <w:pStyle w:val="Heading3"/>
+      </w:pPr>
+      <w:bookmarkStart w:id="26" w:name="supporting-data"/>
+      <w:r>
+        <w:t xml:space="preserve">Supporting data</w:t>
+      </w:r>
+      <w:bookmarkEnd w:id="26"/>
+    </w:p>
+    <w:p>
+      <w:pPr>
+        <w:pStyle w:val="Compact"/>
+        <w:numPr>
+          <w:numId w:val="1017"/>
+          <w:ilvl w:val="0"/>
+        </w:numPr>
+      </w:pPr>
+      <w:r>
+        <w:t xml:space="preserve">GIS data</w:t>
+      </w:r>
+    </w:p>
+    <w:p>
+      <w:pPr>
+        <w:pStyle w:val="Compact"/>
+        <w:numPr>
+          <w:numId w:val="1018"/>
+          <w:ilvl w:val="1"/>
+        </w:numPr>
+      </w:pPr>
+      <w:r>
+        <w:t xml:space="preserve">StreamCat</w:t>
+      </w:r>
+    </w:p>
+    <w:p>
+      <w:pPr>
+        <w:pStyle w:val="Compact"/>
+        <w:numPr>
+          <w:numId w:val="1018"/>
+          <w:ilvl w:val="1"/>
+        </w:numPr>
+      </w:pPr>
+      <w:r>
+        <w:t xml:space="preserve">NHD hydrography</w:t>
+      </w:r>
+    </w:p>
+    <w:p>
+      <w:pPr>
+        <w:pStyle w:val="Compact"/>
+        <w:numPr>
+          <w:numId w:val="1018"/>
+          <w:ilvl w:val="1"/>
+        </w:numPr>
+      </w:pPr>
+      <w:r>
+        <w:t xml:space="preserve">Catchment/Watershed layers</w:t>
+      </w:r>
+    </w:p>
+    <w:p>
+      <w:pPr>
+        <w:pStyle w:val="Compact"/>
+        <w:numPr>
+          <w:numId w:val="1018"/>
+          <w:ilvl w:val="1"/>
+        </w:numPr>
+      </w:pPr>
+      <w:r>
+        <w:t xml:space="preserve">LU/LC data - NLCD 2006, 2011, NAIP aerial imagery</w:t>
+      </w:r>
+    </w:p>
+    <w:p>
+      <w:pPr>
+        <w:pStyle w:val="Compact"/>
+        <w:numPr>
+          <w:numId w:val="1018"/>
+          <w:ilvl w:val="1"/>
+        </w:numPr>
+      </w:pPr>
+      <w:r>
+        <w:t xml:space="preserve">GIS metrics for CSCI</w:t>
+      </w:r>
+    </w:p>
+    <w:p>
+      <w:pPr>
+        <w:pStyle w:val="Compact"/>
+        <w:numPr>
+          <w:numId w:val="1018"/>
+          <w:ilvl w:val="1"/>
+        </w:numPr>
+      </w:pPr>
+      <w:r>
+        <w:t xml:space="preserve">Google imagery + time slider</w:t>
+      </w:r>
+    </w:p>
+    <w:p>
+      <w:pPr>
+        <w:pStyle w:val="Compact"/>
+        <w:numPr>
+          <w:numId w:val="1017"/>
+          <w:ilvl w:val="0"/>
+        </w:numPr>
+      </w:pPr>
+      <w:r>
+        <w:t xml:space="preserve">Field data</w:t>
+      </w:r>
+    </w:p>
+    <w:p>
+      <w:pPr>
+        <w:pStyle w:val="Compact"/>
+        <w:numPr>
+          <w:numId w:val="1019"/>
+          <w:ilvl w:val="1"/>
+        </w:numPr>
+      </w:pPr>
+      <w:r>
+        <w:t xml:space="preserve">SWAMP, SMC, CEDEN</w:t>
+      </w:r>
+    </w:p>
+    <w:p>
+      <w:pPr>
+        <w:pStyle w:val="Compact"/>
+        <w:numPr>
+          <w:numId w:val="1017"/>
+          <w:ilvl w:val="0"/>
+        </w:numPr>
+      </w:pPr>
+      <w:r>
+        <w:t xml:space="preserve">Local knowledge</w:t>
+      </w:r>
+    </w:p>
+    <w:p>
+      <w:pPr>
+        <w:pStyle w:val="Compact"/>
+        <w:numPr>
+          <w:numId w:val="1020"/>
+          <w:ilvl w:val="1"/>
+        </w:numPr>
+      </w:pPr>
+      <w:r>
+        <w:t xml:space="preserve">Field notes</w:t>
+      </w:r>
+    </w:p>
+    <w:p>
+      <w:pPr>
+        <w:pStyle w:val="Compact"/>
+        <w:numPr>
+          <w:numId w:val="1020"/>
+          <w:ilvl w:val="1"/>
+        </w:numPr>
+      </w:pPr>
+      <w:r>
         <w:t xml:space="preserve">Site photos</w:t>
       </w:r>
     </w:p>
@@ -699,7 +978,7 @@
       <w:pPr>
         <w:pStyle w:val="Compact"/>
         <w:numPr>
-          <w:numId w:val="1009"/>
+          <w:numId w:val="1017"/>
           <w:ilvl w:val="0"/>
         </w:numPr>
       </w:pPr>
@@ -711,7 +990,7 @@
       <w:pPr>
         <w:pStyle w:val="Compact"/>
         <w:numPr>
-          <w:numId w:val="1014"/>
+          <w:numId w:val="1021"/>
           <w:ilvl w:val="1"/>
         </w:numPr>
       </w:pPr>
@@ -723,7 +1002,7 @@
       <w:pPr>
         <w:pStyle w:val="Compact"/>
         <w:numPr>
-          <w:numId w:val="1014"/>
+          <w:numId w:val="1021"/>
           <w:ilvl w:val="1"/>
         </w:numPr>
       </w:pPr>
@@ -735,7 +1014,7 @@
       <w:pPr>
         <w:pStyle w:val="Compact"/>
         <w:numPr>
-          <w:numId w:val="1014"/>
+          <w:numId w:val="1021"/>
           <w:ilvl w:val="1"/>
         </w:numPr>
       </w:pPr>
@@ -747,7 +1026,7 @@
       <w:pPr>
         <w:pStyle w:val="Compact"/>
         <w:numPr>
-          <w:numId w:val="1014"/>
+          <w:numId w:val="1021"/>
           <w:ilvl w:val="1"/>
         </w:numPr>
       </w:pPr>
@@ -759,7 +1038,7 @@
       <w:pPr>
         <w:pStyle w:val="Compact"/>
         <w:numPr>
-          <w:numId w:val="1014"/>
+          <w:numId w:val="1021"/>
           <w:ilvl w:val="1"/>
         </w:numPr>
       </w:pPr>
@@ -771,45 +1050,27 @@
       <w:pPr>
         <w:pStyle w:val="Heading2"/>
       </w:pPr>
-      <w:bookmarkStart w:id="24" w:name="csci"/>
+      <w:bookmarkStart w:id="27" w:name="csci"/>
       <w:r>
         <w:t xml:space="preserve">CSCI</w:t>
       </w:r>
-      <w:bookmarkEnd w:id="24"/>
+      <w:bookmarkEnd w:id="27"/>
     </w:p>
     <w:p>
       <w:pPr>
         <w:pStyle w:val="Heading3"/>
       </w:pPr>
-      <w:bookmarkStart w:id="25" w:name="questions-to-ask"/>
-      <w:r>
-        <w:t xml:space="preserve">Questions to ask</w:t>
-      </w:r>
-      <w:bookmarkEnd w:id="25"/>
+      <w:bookmarkStart w:id="28" w:name="desktop-validation"/>
+      <w:r>
+        <w:t xml:space="preserve">Desktop validation</w:t>
+      </w:r>
+      <w:bookmarkEnd w:id="28"/>
     </w:p>
     <w:p>
       <w:pPr>
         <w:pStyle w:val="FirstParagraph"/>
       </w:pPr>
       <w:r>
-        <w:t xml:space="preserve">The following is a list of several questions to consider when validating a CSCI score. Each question focuses on a specific issue that may influence a CSCI outside of the standard operating procedure for the index. For each question, a description of the issue is provided, how might the issue affect the score, and what data are needed to answer the question. The questions are also described as simple desktop evaluations (e.g., examination of the metadata that are included with standard CSCI output) or more challenging questions may require additional data (e.g., site visits) or analyses to fully evaluate. A CSCI score could be invalidated for one to any of the questions and it is up to the individual to determine when to stop considering additional questions.</w:t>
-      </w:r>
-    </w:p>
-    <w:p>
-      <w:pPr>
-        <w:pStyle w:val="Heading4"/>
-      </w:pPr>
-      <w:bookmarkStart w:id="26" w:name="desktop-validation"/>
-      <w:r>
-        <w:t xml:space="preserve">Desktop validation</w:t>
-      </w:r>
-      <w:bookmarkEnd w:id="26"/>
-    </w:p>
-    <w:p>
-      <w:pPr>
-        <w:pStyle w:val="FirstParagraph"/>
-      </w:pPr>
-      <w:r>
         <w:t xml:space="preserve">These questions can be addressed by consulting the SOP guidelines for the CSCI and/or the metadata that are included in the CSCI output.</w:t>
       </w:r>
     </w:p>
@@ -817,7 +1078,7 @@
       <w:pPr>
         <w:pStyle w:val="Compact"/>
         <w:numPr>
-          <w:numId w:val="1015"/>
+          <w:numId w:val="1022"/>
           <w:ilvl w:val="0"/>
         </w:numPr>
       </w:pPr>
@@ -866,141 +1127,6 @@
                 <pic:pic>
                   <pic:nvPicPr>
                     <pic:cNvPr descr="../figures/coreex1.png" id="0" name="Picture"/>
-                    <pic:cNvPicPr>
-                      <a:picLocks noChangeArrowheads="1" noChangeAspect="1"/>
-                    </pic:cNvPicPr>
-                  </pic:nvPicPr>
-                  <pic:blipFill>
-                    <a:blip r:embed="rId27"/>
-                    <a:stretch>
-                      <a:fillRect/>
-                    </a:stretch>
-                  </pic:blipFill>
-                  <pic:spPr bwMode="auto">
-                    <a:xfrm>
-                      <a:off x="0" y="0"/>
-                      <a:ext cx="5943600" cy="3050370"/>
-                    </a:xfrm>
-                    <a:prstGeom prst="rect">
-                      <a:avLst/>
-                    </a:prstGeom>
-                    <a:noFill/>
-                    <a:ln w="9525">
-                      <a:noFill/>
-                      <a:headEnd/>
-                      <a:tailEnd/>
-                    </a:ln>
-                  </pic:spPr>
-                </pic:pic>
-              </a:graphicData>
-            </a:graphic>
-          </wp:inline>
-        </w:drawing>
-      </w:r>
-    </w:p>
-    <w:p>
-      <w:pPr>
-        <w:pStyle w:val="ImageCaption"/>
-      </w:pPr>
-      <w:r>
-        <w:t xml:space="preserve">Figure 2 CSCI metadata that can be evaluated from the standard results. The first sample returns an invalid CSCI score because of a low sample count (in red).</w:t>
-      </w:r>
-    </w:p>
-    <w:p>
-      <w:pPr>
-        <w:pStyle w:val="BodyText"/>
-      </w:pPr>
-      <w:r>
-        <w:t xml:space="preserve">In the first row, we see that the first sample was based on only 100 organisms. According to guidance for the CSCI, a minimum of 450 indviduals is needed for the pMMI and 360 for the O/E. Therefore, we can assume that CSCI scores from the first sample are invalid.</w:t>
-      </w:r>
-    </w:p>
-    <w:p>
-      <w:pPr>
-        <w:pStyle w:val="Compact"/>
-        <w:numPr>
-          <w:numId w:val="1016"/>
-          <w:ilvl w:val="0"/>
-        </w:numPr>
-      </w:pPr>
-      <w:r>
-        <w:t xml:space="preserve">Are there many ambiguous individuals or taxa?</w:t>
-      </w:r>
-    </w:p>
-    <w:p>
-      <w:pPr>
-        <w:pStyle w:val="FirstParagraph"/>
-      </w:pPr>
-      <w:r>
-        <w:t xml:space="preserve">Ambigous taxa or individuals cannot be used for metric and O/E calculations in the CSCI. This might occur if, for example, a sample is dominated by midges all identified to family. In these cases, a lower sample count of unambiguous individuals is used that can cause depressed MMI or O/E scores.</w:t>
-      </w:r>
-    </w:p>
-    <w:p>
-      <w:pPr>
-        <w:pStyle w:val="BodyText"/>
-      </w:pPr>
-      <w:r>
-        <w:t xml:space="preserve">The taxonomic identifications for macroinvertebrate samples used to calculate the CSCI are compared against SAFIT’s standard taxonomic effort (available at</w:t>
-      </w:r>
-      <w:r>
-        <w:t xml:space="preserve"> </w:t>
-      </w:r>
-      <w:hyperlink r:id="rId28">
-        <w:r>
-          <w:rPr>
-            <w:rStyle w:val="Hyperlink"/>
-          </w:rPr>
-          <w:t xml:space="preserve">https://safit.org/ste.html</w:t>
-        </w:r>
-      </w:hyperlink>
-      <w:r>
-        <w:t xml:space="preserve">). The CSCI output returns information on the percentage of observations in a sample that do not conform to the SAFIT taxonomy, both as the percentage of</w:t>
-      </w:r>
-      <w:r>
-        <w:t xml:space="preserve"> </w:t>
-      </w:r>
-      <w:r>
-        <w:rPr>
-          <w:b/>
-        </w:rPr>
-        <w:t xml:space="preserve">individuals</w:t>
-      </w:r>
-      <w:r>
-        <w:t xml:space="preserve"> </w:t>
-      </w:r>
-      <w:r>
-        <w:t xml:space="preserve">from the total count that are ambiguous and the percentage of</w:t>
-      </w:r>
-      <w:r>
-        <w:t xml:space="preserve"> </w:t>
-      </w:r>
-      <w:r>
-        <w:rPr>
-          <w:b/>
-        </w:rPr>
-        <w:t xml:space="preserve">taxa</w:t>
-      </w:r>
-      <w:r>
-        <w:t xml:space="preserve"> </w:t>
-      </w:r>
-      <w:r>
-        <w:t xml:space="preserve">that are ambiguous. Although no maximum number has been established, samples with high percentages may have invalid CSCI scores.</w:t>
-      </w:r>
-    </w:p>
-    <w:p>
-      <w:pPr>
-        <w:pStyle w:val="CaptionedFigure"/>
-      </w:pPr>
-      <w:r>
-        <w:drawing>
-          <wp:inline>
-            <wp:extent cx="5943600" cy="3050370"/>
-            <wp:effectExtent b="0" l="0" r="0" t="0"/>
-            <wp:docPr descr="Figure 3 CSCI metadata that can be evaluated from the standard results. The second sample returns an invalid CSCI score because of many ambiguous indivdiuals and taxa (in red)." title="" id="1" name="Picture"/>
-            <a:graphic>
-              <a:graphicData uri="http://schemas.openxmlformats.org/drawingml/2006/picture">
-                <pic:pic>
-                  <pic:nvPicPr>
-                    <pic:cNvPr descr="../figures/coreex2.png" id="0" name="Picture"/>
                     <pic:cNvPicPr>
                       <a:picLocks noChangeArrowheads="1" noChangeAspect="1"/>
                     </pic:cNvPicPr>
@@ -1038,6 +1164,141 @@
         <w:pStyle w:val="ImageCaption"/>
       </w:pPr>
       <w:r>
+        <w:t xml:space="preserve">Figure 2 CSCI metadata that can be evaluated from the standard results. The first sample returns an invalid CSCI score because of a low sample count (in red).</w:t>
+      </w:r>
+    </w:p>
+    <w:p>
+      <w:pPr>
+        <w:pStyle w:val="BodyText"/>
+      </w:pPr>
+      <w:r>
+        <w:t xml:space="preserve">In the first row, we see that the first sample was based on only 100 organisms. According to guidance for the CSCI, a minimum of 450 indviduals is needed for the pMMI and 360 for the O/E. Therefore, we can assume that CSCI scores from the first sample are invalid.</w:t>
+      </w:r>
+    </w:p>
+    <w:p>
+      <w:pPr>
+        <w:pStyle w:val="Compact"/>
+        <w:numPr>
+          <w:numId w:val="1023"/>
+          <w:ilvl w:val="0"/>
+        </w:numPr>
+      </w:pPr>
+      <w:r>
+        <w:t xml:space="preserve">Are there many ambiguous individuals or taxa?</w:t>
+      </w:r>
+    </w:p>
+    <w:p>
+      <w:pPr>
+        <w:pStyle w:val="FirstParagraph"/>
+      </w:pPr>
+      <w:r>
+        <w:t xml:space="preserve">Ambigous taxa or individuals cannot be used for metric and O/E calculations in the CSCI. This might occur if, for example, a sample is dominated by midges all identified to family. In these cases, a lower sample count of unambiguous individuals is used that can cause depressed MMI or O/E scores.</w:t>
+      </w:r>
+    </w:p>
+    <w:p>
+      <w:pPr>
+        <w:pStyle w:val="BodyText"/>
+      </w:pPr>
+      <w:r>
+        <w:t xml:space="preserve">The taxonomic identifications for macroinvertebrate samples used to calculate the CSCI are compared against SAFIT’s standard taxonomic effort (available at</w:t>
+      </w:r>
+      <w:r>
+        <w:t xml:space="preserve"> </w:t>
+      </w:r>
+      <w:hyperlink r:id="rId30">
+        <w:r>
+          <w:rPr>
+            <w:rStyle w:val="Hyperlink"/>
+          </w:rPr>
+          <w:t xml:space="preserve">https://safit.org/ste.html</w:t>
+        </w:r>
+      </w:hyperlink>
+      <w:r>
+        <w:t xml:space="preserve">). The CSCI output returns information on the percentage of observations in a sample that do not conform to the SAFIT taxonomy, both as the percentage of</w:t>
+      </w:r>
+      <w:r>
+        <w:t xml:space="preserve"> </w:t>
+      </w:r>
+      <w:r>
+        <w:rPr>
+          <w:b/>
+        </w:rPr>
+        <w:t xml:space="preserve">individuals</w:t>
+      </w:r>
+      <w:r>
+        <w:t xml:space="preserve"> </w:t>
+      </w:r>
+      <w:r>
+        <w:t xml:space="preserve">from the total count that are ambiguous and the percentage of</w:t>
+      </w:r>
+      <w:r>
+        <w:t xml:space="preserve"> </w:t>
+      </w:r>
+      <w:r>
+        <w:rPr>
+          <w:b/>
+        </w:rPr>
+        <w:t xml:space="preserve">taxa</w:t>
+      </w:r>
+      <w:r>
+        <w:t xml:space="preserve"> </w:t>
+      </w:r>
+      <w:r>
+        <w:t xml:space="preserve">that are ambiguous. Although no maximum number has been established, samples with high percentages may have invalid CSCI scores.</w:t>
+      </w:r>
+    </w:p>
+    <w:p>
+      <w:pPr>
+        <w:pStyle w:val="CaptionedFigure"/>
+      </w:pPr>
+      <w:r>
+        <w:drawing>
+          <wp:inline>
+            <wp:extent cx="5943600" cy="3050370"/>
+            <wp:effectExtent b="0" l="0" r="0" t="0"/>
+            <wp:docPr descr="Figure 3 CSCI metadata that can be evaluated from the standard results. The second sample returns an invalid CSCI score because of many ambiguous indivdiuals and taxa (in red)." title="" id="1" name="Picture"/>
+            <a:graphic>
+              <a:graphicData uri="http://schemas.openxmlformats.org/drawingml/2006/picture">
+                <pic:pic>
+                  <pic:nvPicPr>
+                    <pic:cNvPr descr="../figures/coreex2.png" id="0" name="Picture"/>
+                    <pic:cNvPicPr>
+                      <a:picLocks noChangeArrowheads="1" noChangeAspect="1"/>
+                    </pic:cNvPicPr>
+                  </pic:nvPicPr>
+                  <pic:blipFill>
+                    <a:blip r:embed="rId31"/>
+                    <a:stretch>
+                      <a:fillRect/>
+                    </a:stretch>
+                  </pic:blipFill>
+                  <pic:spPr bwMode="auto">
+                    <a:xfrm>
+                      <a:off x="0" y="0"/>
+                      <a:ext cx="5943600" cy="3050370"/>
+                    </a:xfrm>
+                    <a:prstGeom prst="rect">
+                      <a:avLst/>
+                    </a:prstGeom>
+                    <a:noFill/>
+                    <a:ln w="9525">
+                      <a:noFill/>
+                      <a:headEnd/>
+                      <a:tailEnd/>
+                    </a:ln>
+                  </pic:spPr>
+                </pic:pic>
+              </a:graphicData>
+            </a:graphic>
+          </wp:inline>
+        </w:drawing>
+      </w:r>
+    </w:p>
+    <w:p>
+      <w:pPr>
+        <w:pStyle w:val="ImageCaption"/>
+      </w:pPr>
+      <w:r>
         <w:t xml:space="preserve">Figure 3 CSCI metadata that can be evaluated from the standard results. The second sample returns an invalid CSCI score because of many ambiguous indivdiuals and taxa (in red).</w:t>
       </w:r>
     </w:p>
@@ -1045,7 +1306,7 @@
       <w:pPr>
         <w:pStyle w:val="Compact"/>
         <w:numPr>
-          <w:numId w:val="1017"/>
+          <w:numId w:val="1024"/>
           <w:ilvl w:val="0"/>
         </w:numPr>
       </w:pPr>
@@ -1075,13 +1336,13 @@
     </w:p>
     <w:p>
       <w:pPr>
-        <w:pStyle w:val="Heading4"/>
-      </w:pPr>
-      <w:bookmarkStart w:id="30" w:name="external-validation"/>
+        <w:pStyle w:val="Heading3"/>
+      </w:pPr>
+      <w:bookmarkStart w:id="32" w:name="external-validation"/>
       <w:r>
         <w:t xml:space="preserve">External validation</w:t>
       </w:r>
-      <w:bookmarkEnd w:id="30"/>
+      <w:bookmarkEnd w:id="32"/>
     </w:p>
     <w:p>
       <w:pPr>
@@ -1095,7 +1356,7 @@
       <w:pPr>
         <w:pStyle w:val="Compact"/>
         <w:numPr>
-          <w:numId w:val="1018"/>
+          <w:numId w:val="1025"/>
           <w:ilvl w:val="0"/>
         </w:numPr>
       </w:pPr>
@@ -1115,7 +1376,7 @@
       <w:pPr>
         <w:pStyle w:val="Compact"/>
         <w:numPr>
-          <w:numId w:val="1019"/>
+          <w:numId w:val="1026"/>
           <w:ilvl w:val="0"/>
         </w:numPr>
       </w:pPr>
@@ -1127,7 +1388,7 @@
       <w:pPr>
         <w:pStyle w:val="Compact"/>
         <w:numPr>
-          <w:numId w:val="1019"/>
+          <w:numId w:val="1026"/>
           <w:ilvl w:val="0"/>
         </w:numPr>
       </w:pPr>
@@ -1139,7 +1400,7 @@
       <w:pPr>
         <w:pStyle w:val="Compact"/>
         <w:numPr>
-          <w:numId w:val="1019"/>
+          <w:numId w:val="1026"/>
           <w:ilvl w:val="0"/>
         </w:numPr>
       </w:pPr>
@@ -1151,7 +1412,7 @@
       <w:pPr>
         <w:pStyle w:val="Compact"/>
         <w:numPr>
-          <w:numId w:val="1019"/>
+          <w:numId w:val="1026"/>
           <w:ilvl w:val="0"/>
         </w:numPr>
       </w:pPr>
@@ -1163,7 +1424,7 @@
       <w:pPr>
         <w:pStyle w:val="Compact"/>
         <w:numPr>
-          <w:numId w:val="1019"/>
+          <w:numId w:val="1026"/>
           <w:ilvl w:val="0"/>
         </w:numPr>
       </w:pPr>
@@ -1175,7 +1436,7 @@
       <w:pPr>
         <w:pStyle w:val="Compact"/>
         <w:numPr>
-          <w:numId w:val="1019"/>
+          <w:numId w:val="1026"/>
           <w:ilvl w:val="0"/>
         </w:numPr>
       </w:pPr>
@@ -1185,249 +1446,247 @@
     </w:p>
     <w:p>
       <w:pPr>
+        <w:pStyle w:val="FirstParagraph"/>
+      </w:pPr>
+      <w:r>
+        <w:t xml:space="preserve">Data to evaluate</w:t>
+      </w:r>
+    </w:p>
+    <w:p>
+      <w:pPr>
+        <w:pStyle w:val="Compact"/>
+        <w:numPr>
+          <w:numId w:val="1027"/>
+          <w:ilvl w:val="0"/>
+        </w:numPr>
+      </w:pPr>
+      <w:r>
+        <w:t xml:space="preserve">Weather data</w:t>
+      </w:r>
+    </w:p>
+    <w:p>
+      <w:pPr>
+        <w:pStyle w:val="Compact"/>
+        <w:numPr>
+          <w:numId w:val="1027"/>
+          <w:ilvl w:val="0"/>
+        </w:numPr>
+      </w:pPr>
+      <w:r>
+        <w:t xml:space="preserve">Fire perimeters</w:t>
+      </w:r>
+    </w:p>
+    <w:p>
+      <w:pPr>
+        <w:pStyle w:val="Compact"/>
+        <w:numPr>
+          <w:numId w:val="1027"/>
+          <w:ilvl w:val="0"/>
+        </w:numPr>
+      </w:pPr>
+      <w:r>
+        <w:t xml:space="preserve">QA reports, CSCI metadata</w:t>
+      </w:r>
+    </w:p>
+    <w:p>
+      <w:pPr>
+        <w:pStyle w:val="Compact"/>
+        <w:numPr>
+          <w:numId w:val="1027"/>
+          <w:ilvl w:val="0"/>
+        </w:numPr>
+      </w:pPr>
+      <w:r>
+        <w:t xml:space="preserve">Field notes</w:t>
+      </w:r>
+    </w:p>
+    <w:p>
+      <w:pPr>
+        <w:pStyle w:val="Compact"/>
+        <w:numPr>
+          <w:numId w:val="1027"/>
+          <w:ilvl w:val="0"/>
+        </w:numPr>
+      </w:pPr>
+      <w:r>
+        <w:t xml:space="preserve">Upstream/downstream samples or nearby</w:t>
+      </w:r>
+    </w:p>
+    <w:p>
+      <w:pPr>
+        <w:pStyle w:val="Compact"/>
+        <w:numPr>
+          <w:numId w:val="1027"/>
+          <w:ilvl w:val="0"/>
+        </w:numPr>
+      </w:pPr>
+      <w:r>
+        <w:t xml:space="preserve">ASCI, PHAB, CRAM, water quality observations</w:t>
+      </w:r>
+    </w:p>
+    <w:p>
+      <w:pPr>
+        <w:pStyle w:val="Compact"/>
+        <w:numPr>
+          <w:numId w:val="1027"/>
+          <w:ilvl w:val="0"/>
+        </w:numPr>
+      </w:pPr>
+      <w:r>
+        <w:t xml:space="preserve">Pictures</w:t>
+      </w:r>
+    </w:p>
+    <w:p>
+      <w:pPr>
+        <w:pStyle w:val="Compact"/>
+        <w:numPr>
+          <w:numId w:val="1027"/>
+          <w:ilvl w:val="0"/>
+        </w:numPr>
+      </w:pPr>
+      <w:r>
+        <w:t xml:space="preserve">Reference sites</w:t>
+      </w:r>
+    </w:p>
+    <w:p>
+      <w:pPr>
+        <w:pStyle w:val="Compact"/>
+        <w:numPr>
+          <w:numId w:val="1027"/>
+          <w:ilvl w:val="0"/>
+        </w:numPr>
+      </w:pPr>
+      <w:r>
+        <w:t xml:space="preserve">GIS data</w:t>
+      </w:r>
+    </w:p>
+    <w:p>
+      <w:pPr>
+        <w:pStyle w:val="Compact"/>
+        <w:numPr>
+          <w:numId w:val="1027"/>
+          <w:ilvl w:val="0"/>
+        </w:numPr>
+      </w:pPr>
+      <w:r>
+        <w:t xml:space="preserve">watershed data</w:t>
+      </w:r>
+    </w:p>
+    <w:p>
+      <w:pPr>
+        <w:pStyle w:val="Compact"/>
+        <w:numPr>
+          <w:numId w:val="1027"/>
+          <w:ilvl w:val="0"/>
+        </w:numPr>
+      </w:pPr>
+      <w:r>
+        <w:t xml:space="preserve">Degree of deviation from expectation</w:t>
+      </w:r>
+    </w:p>
+    <w:p>
+      <w:pPr>
+        <w:pStyle w:val="Heading2"/>
+      </w:pPr>
+      <w:bookmarkStart w:id="33" w:name="scape"/>
+      <w:r>
+        <w:t xml:space="preserve">SCAPE</w:t>
+      </w:r>
+      <w:bookmarkEnd w:id="33"/>
+    </w:p>
+    <w:p>
+      <w:pPr>
         <w:pStyle w:val="Heading3"/>
       </w:pPr>
-      <w:bookmarkStart w:id="31" w:name="data-to-evaluate"/>
+      <w:bookmarkStart w:id="34" w:name="desktop-validation-1"/>
+      <w:r>
+        <w:t xml:space="preserve">Desktop validation</w:t>
+      </w:r>
+      <w:bookmarkEnd w:id="34"/>
+    </w:p>
+    <w:p>
+      <w:pPr>
+        <w:pStyle w:val="Compact"/>
+        <w:numPr>
+          <w:numId w:val="1028"/>
+          <w:ilvl w:val="0"/>
+        </w:numPr>
+      </w:pPr>
+      <w:r>
+        <w:t xml:space="preserve">Close to landscape model breakpoints?</w:t>
+      </w:r>
+    </w:p>
+    <w:p>
+      <w:pPr>
+        <w:pStyle w:val="Compact"/>
+        <w:numPr>
+          <w:numId w:val="1028"/>
+          <w:ilvl w:val="0"/>
+        </w:numPr>
+      </w:pPr>
+      <w:r>
+        <w:t xml:space="preserve">Sampling reach is atypical of segment’s overall conditions (e.g., unconstrained surrounded by constrained)?</w:t>
+      </w:r>
+    </w:p>
+    <w:p>
+      <w:pPr>
+        <w:pStyle w:val="Heading3"/>
+      </w:pPr>
+      <w:bookmarkStart w:id="35" w:name="external-validation-1"/>
+      <w:r>
+        <w:t xml:space="preserve">External validation</w:t>
+      </w:r>
+      <w:bookmarkEnd w:id="35"/>
+    </w:p>
+    <w:p>
+      <w:pPr>
+        <w:pStyle w:val="Compact"/>
+        <w:numPr>
+          <w:numId w:val="1029"/>
+          <w:ilvl w:val="0"/>
+        </w:numPr>
+      </w:pPr>
+      <w:r>
+        <w:t xml:space="preserve">Channel has migrated from nominal location (NHD issues)?</w:t>
+      </w:r>
+    </w:p>
+    <w:p>
+      <w:pPr>
+        <w:pStyle w:val="Compact"/>
+        <w:numPr>
+          <w:numId w:val="1029"/>
+          <w:ilvl w:val="0"/>
+        </w:numPr>
+      </w:pPr>
+      <w:r>
+        <w:t xml:space="preserve">Land cover has changed?</w:t>
+      </w:r>
+    </w:p>
+    <w:p>
+      <w:pPr>
+        <w:pStyle w:val="Compact"/>
+        <w:numPr>
+          <w:numId w:val="1029"/>
+          <w:ilvl w:val="0"/>
+        </w:numPr>
+      </w:pPr>
+      <w:r>
+        <w:t xml:space="preserve">Constraints not captured by model (e.g., fire impacts, dredging, mining)?</w:t>
+      </w:r>
+    </w:p>
+    <w:p>
+      <w:pPr>
+        <w:pStyle w:val="FirstParagraph"/>
+      </w:pPr>
       <w:r>
         <w:t xml:space="preserve">Data to evaluate</w:t>
       </w:r>
-      <w:bookmarkEnd w:id="31"/>
-    </w:p>
-    <w:p>
-      <w:pPr>
-        <w:pStyle w:val="Compact"/>
-        <w:numPr>
-          <w:numId w:val="1020"/>
-          <w:ilvl w:val="0"/>
-        </w:numPr>
-      </w:pPr>
-      <w:r>
-        <w:t xml:space="preserve">Weather data</w:t>
-      </w:r>
-    </w:p>
-    <w:p>
-      <w:pPr>
-        <w:pStyle w:val="Compact"/>
-        <w:numPr>
-          <w:numId w:val="1020"/>
-          <w:ilvl w:val="0"/>
-        </w:numPr>
-      </w:pPr>
-      <w:r>
-        <w:t xml:space="preserve">Fire perimeters</w:t>
-      </w:r>
-    </w:p>
-    <w:p>
-      <w:pPr>
-        <w:pStyle w:val="Compact"/>
-        <w:numPr>
-          <w:numId w:val="1020"/>
-          <w:ilvl w:val="0"/>
-        </w:numPr>
-      </w:pPr>
-      <w:r>
-        <w:t xml:space="preserve">QA reports, CSCI metadata</w:t>
-      </w:r>
-    </w:p>
-    <w:p>
-      <w:pPr>
-        <w:pStyle w:val="Compact"/>
-        <w:numPr>
-          <w:numId w:val="1020"/>
-          <w:ilvl w:val="0"/>
-        </w:numPr>
-      </w:pPr>
-      <w:r>
-        <w:t xml:space="preserve">Field notes</w:t>
-      </w:r>
-    </w:p>
-    <w:p>
-      <w:pPr>
-        <w:pStyle w:val="Compact"/>
-        <w:numPr>
-          <w:numId w:val="1020"/>
-          <w:ilvl w:val="0"/>
-        </w:numPr>
-      </w:pPr>
-      <w:r>
-        <w:t xml:space="preserve">Upstream/downstream samples or nearby</w:t>
-      </w:r>
-    </w:p>
-    <w:p>
-      <w:pPr>
-        <w:pStyle w:val="Compact"/>
-        <w:numPr>
-          <w:numId w:val="1020"/>
-          <w:ilvl w:val="0"/>
-        </w:numPr>
-      </w:pPr>
-      <w:r>
-        <w:t xml:space="preserve">ASCI, PHAB, CRAM, water quality observations</w:t>
-      </w:r>
-    </w:p>
-    <w:p>
-      <w:pPr>
-        <w:pStyle w:val="Compact"/>
-        <w:numPr>
-          <w:numId w:val="1020"/>
-          <w:ilvl w:val="0"/>
-        </w:numPr>
-      </w:pPr>
-      <w:r>
-        <w:t xml:space="preserve">Pictures</w:t>
-      </w:r>
-    </w:p>
-    <w:p>
-      <w:pPr>
-        <w:pStyle w:val="Compact"/>
-        <w:numPr>
-          <w:numId w:val="1020"/>
-          <w:ilvl w:val="0"/>
-        </w:numPr>
-      </w:pPr>
-      <w:r>
-        <w:t xml:space="preserve">Reference sites</w:t>
-      </w:r>
-    </w:p>
-    <w:p>
-      <w:pPr>
-        <w:pStyle w:val="Compact"/>
-        <w:numPr>
-          <w:numId w:val="1020"/>
-          <w:ilvl w:val="0"/>
-        </w:numPr>
-      </w:pPr>
-      <w:r>
-        <w:t xml:space="preserve">GIS data</w:t>
-      </w:r>
-    </w:p>
-    <w:p>
-      <w:pPr>
-        <w:pStyle w:val="Compact"/>
-        <w:numPr>
-          <w:numId w:val="1020"/>
-          <w:ilvl w:val="0"/>
-        </w:numPr>
-      </w:pPr>
-      <w:r>
-        <w:t xml:space="preserve">watershed data</w:t>
-      </w:r>
-    </w:p>
-    <w:p>
-      <w:pPr>
-        <w:pStyle w:val="Compact"/>
-        <w:numPr>
-          <w:numId w:val="1020"/>
-          <w:ilvl w:val="0"/>
-        </w:numPr>
-      </w:pPr>
-      <w:r>
-        <w:t xml:space="preserve">Degree of deviation from expectation</w:t>
-      </w:r>
-    </w:p>
-    <w:p>
-      <w:pPr>
-        <w:pStyle w:val="Heading2"/>
-      </w:pPr>
-      <w:bookmarkStart w:id="32" w:name="scape"/>
-      <w:r>
-        <w:t xml:space="preserve">SCAPE</w:t>
-      </w:r>
-      <w:bookmarkEnd w:id="32"/>
-    </w:p>
-    <w:p>
-      <w:pPr>
-        <w:pStyle w:val="Heading3"/>
-      </w:pPr>
-      <w:bookmarkStart w:id="33" w:name="questions-to-ask-1"/>
-      <w:r>
-        <w:t xml:space="preserve">Questions to ask</w:t>
-      </w:r>
-      <w:bookmarkEnd w:id="33"/>
-    </w:p>
-    <w:p>
-      <w:pPr>
-        <w:pStyle w:val="FirstParagraph"/>
-      </w:pPr>
-      <w:r>
-        <w:t xml:space="preserve">For each question, provide a description of the issue, how might it affect the LSM category, and what data to evaluate. Rank the questions from easy to difficult, i.e., simple desktop validation vs compile external datasets.</w:t>
-      </w:r>
-    </w:p>
-    <w:p>
-      <w:pPr>
-        <w:pStyle w:val="Compact"/>
-        <w:numPr>
-          <w:numId w:val="1021"/>
-          <w:ilvl w:val="0"/>
-        </w:numPr>
-      </w:pPr>
-      <w:r>
-        <w:t xml:space="preserve">Close to landscape model breakpoints?</w:t>
-      </w:r>
-    </w:p>
-    <w:p>
-      <w:pPr>
-        <w:pStyle w:val="Compact"/>
-        <w:numPr>
-          <w:numId w:val="1021"/>
-          <w:ilvl w:val="0"/>
-        </w:numPr>
-      </w:pPr>
-      <w:r>
-        <w:t xml:space="preserve">Sampling reach is atypical of segment’s overall conditions (e.g., unconstrained surrounded by constrained)?</w:t>
-      </w:r>
-    </w:p>
-    <w:p>
-      <w:pPr>
-        <w:pStyle w:val="Compact"/>
-        <w:numPr>
-          <w:numId w:val="1021"/>
-          <w:ilvl w:val="0"/>
-        </w:numPr>
-      </w:pPr>
-      <w:r>
-        <w:t xml:space="preserve">Channel has migrated from nominal location (NHD issues)?</w:t>
-      </w:r>
-    </w:p>
-    <w:p>
-      <w:pPr>
-        <w:pStyle w:val="Compact"/>
-        <w:numPr>
-          <w:numId w:val="1021"/>
-          <w:ilvl w:val="0"/>
-        </w:numPr>
-      </w:pPr>
-      <w:r>
-        <w:t xml:space="preserve">Land cover had changed?</w:t>
-      </w:r>
-    </w:p>
-    <w:p>
-      <w:pPr>
-        <w:pStyle w:val="Compact"/>
-        <w:numPr>
-          <w:numId w:val="1021"/>
-          <w:ilvl w:val="0"/>
-        </w:numPr>
-      </w:pPr>
-      <w:r>
-        <w:t xml:space="preserve">Constraints not captured by model (e.g., fire impacts, dredging, mining)?</w:t>
-      </w:r>
-    </w:p>
-    <w:p>
-      <w:pPr>
-        <w:pStyle w:val="Heading3"/>
-      </w:pPr>
-      <w:bookmarkStart w:id="34" w:name="data-to-evaluate-1"/>
-      <w:r>
-        <w:t xml:space="preserve">Data to evaluate</w:t>
-      </w:r>
-      <w:bookmarkEnd w:id="34"/>
-    </w:p>
-    <w:p>
-      <w:pPr>
-        <w:pStyle w:val="Compact"/>
-        <w:numPr>
-          <w:numId w:val="1022"/>
+    </w:p>
+    <w:p>
+      <w:pPr>
+        <w:pStyle w:val="Compact"/>
+        <w:numPr>
+          <w:numId w:val="1030"/>
           <w:ilvl w:val="0"/>
         </w:numPr>
       </w:pPr>
@@ -1439,7 +1698,7 @@
       <w:pPr>
         <w:pStyle w:val="Compact"/>
         <w:numPr>
-          <w:numId w:val="1022"/>
+          <w:numId w:val="1030"/>
           <w:ilvl w:val="0"/>
         </w:numPr>
       </w:pPr>
@@ -1451,7 +1710,7 @@
       <w:pPr>
         <w:pStyle w:val="Compact"/>
         <w:numPr>
-          <w:numId w:val="1022"/>
+          <w:numId w:val="1030"/>
           <w:ilvl w:val="0"/>
         </w:numPr>
       </w:pPr>
@@ -1463,7 +1722,7 @@
       <w:pPr>
         <w:pStyle w:val="Compact"/>
         <w:numPr>
-          <w:numId w:val="1022"/>
+          <w:numId w:val="1030"/>
           <w:ilvl w:val="0"/>
         </w:numPr>
       </w:pPr>
@@ -1475,7 +1734,7 @@
       <w:pPr>
         <w:pStyle w:val="Compact"/>
         <w:numPr>
-          <w:numId w:val="1022"/>
+          <w:numId w:val="1030"/>
           <w:ilvl w:val="0"/>
         </w:numPr>
       </w:pPr>
@@ -1487,7 +1746,7 @@
       <w:pPr>
         <w:pStyle w:val="Compact"/>
         <w:numPr>
-          <w:numId w:val="1022"/>
+          <w:numId w:val="1030"/>
           <w:ilvl w:val="0"/>
         </w:numPr>
       </w:pPr>
@@ -1499,7 +1758,7 @@
       <w:pPr>
         <w:pStyle w:val="Compact"/>
         <w:numPr>
-          <w:numId w:val="1022"/>
+          <w:numId w:val="1030"/>
           <w:ilvl w:val="0"/>
         </w:numPr>
       </w:pPr>
@@ -1511,7 +1770,7 @@
       <w:pPr>
         <w:pStyle w:val="Compact"/>
         <w:numPr>
-          <w:numId w:val="1022"/>
+          <w:numId w:val="1030"/>
           <w:ilvl w:val="0"/>
         </w:numPr>
       </w:pPr>
@@ -1523,7 +1782,7 @@
       <w:pPr>
         <w:pStyle w:val="Compact"/>
         <w:numPr>
-          <w:numId w:val="1022"/>
+          <w:numId w:val="1030"/>
           <w:ilvl w:val="0"/>
         </w:numPr>
       </w:pPr>
@@ -1535,7 +1794,7 @@
       <w:pPr>
         <w:pStyle w:val="Compact"/>
         <w:numPr>
-          <w:numId w:val="1022"/>
+          <w:numId w:val="1030"/>
           <w:ilvl w:val="0"/>
         </w:numPr>
       </w:pPr>
@@ -1547,7 +1806,7 @@
       <w:pPr>
         <w:pStyle w:val="Compact"/>
         <w:numPr>
-          <w:numId w:val="1022"/>
+          <w:numId w:val="1030"/>
           <w:ilvl w:val="0"/>
         </w:numPr>
       </w:pPr>
@@ -1557,84 +1816,6 @@
     </w:p>
     <w:p>
       <w:pPr>
-        <w:pStyle w:val="Heading2"/>
-      </w:pPr>
-      <w:bookmarkStart w:id="35" w:name="conclusions"/>
-      <w:r>
-        <w:t xml:space="preserve">Conclusions</w:t>
-      </w:r>
-      <w:bookmarkEnd w:id="35"/>
-    </w:p>
-    <w:p>
-      <w:pPr>
-        <w:pStyle w:val="FirstParagraph"/>
-      </w:pPr>
-      <w:r>
-        <w:t xml:space="preserve">What decisions do you make once CSCI/LSM are validated?</w:t>
-      </w:r>
-    </w:p>
-    <w:p>
-      <w:pPr>
-        <w:pStyle w:val="Compact"/>
-        <w:numPr>
-          <w:numId w:val="1023"/>
-          <w:ilvl w:val="0"/>
-        </w:numPr>
-      </w:pPr>
-      <w:r>
-        <w:t xml:space="preserve">Validated - carry on</w:t>
-      </w:r>
-    </w:p>
-    <w:p>
-      <w:pPr>
-        <w:pStyle w:val="Compact"/>
-        <w:numPr>
-          <w:numId w:val="1023"/>
-          <w:ilvl w:val="0"/>
-        </w:numPr>
-      </w:pPr>
-      <w:r>
-        <w:t xml:space="preserve">Not validated - trust results anyway?</w:t>
-      </w:r>
-    </w:p>
-    <w:p>
-      <w:pPr>
-        <w:pStyle w:val="Compact"/>
-        <w:numPr>
-          <w:numId w:val="1023"/>
-          <w:ilvl w:val="0"/>
-        </w:numPr>
-      </w:pPr>
-      <w:r>
-        <w:t xml:space="preserve">Not validated - get more samples?</w:t>
-      </w:r>
-    </w:p>
-    <w:p>
-      <w:pPr>
-        <w:pStyle w:val="Compact"/>
-        <w:numPr>
-          <w:numId w:val="1023"/>
-          <w:ilvl w:val="0"/>
-        </w:numPr>
-      </w:pPr>
-      <w:r>
-        <w:t xml:space="preserve">Conduct RSCA (not covered here, but briefly describe)</w:t>
-      </w:r>
-    </w:p>
-    <w:p>
-      <w:pPr>
-        <w:pStyle w:val="Compact"/>
-        <w:numPr>
-          <w:numId w:val="1023"/>
-          <w:ilvl w:val="0"/>
-        </w:numPr>
-      </w:pPr>
-      <w:r>
-        <w:t xml:space="preserve">Others?</w:t>
-      </w:r>
-    </w:p>
-    <w:p>
-      <w:pPr>
         <w:pStyle w:val="Heading1"/>
       </w:pPr>
       <w:bookmarkStart w:id="36" w:name="high-priority-sites-in-sgr-watershed"/>
@@ -1647,7 +1828,7 @@
       <w:pPr>
         <w:pStyle w:val="Compact"/>
         <w:numPr>
-          <w:numId w:val="1024"/>
+          <w:numId w:val="1031"/>
           <w:ilvl w:val="0"/>
         </w:numPr>
       </w:pPr>
@@ -1659,7 +1840,7 @@
       <w:pPr>
         <w:pStyle w:val="Compact"/>
         <w:numPr>
-          <w:numId w:val="1024"/>
+          <w:numId w:val="1031"/>
           <w:ilvl w:val="0"/>
         </w:numPr>
       </w:pPr>
@@ -1671,7 +1852,7 @@
       <w:pPr>
         <w:pStyle w:val="Compact"/>
         <w:numPr>
-          <w:numId w:val="1024"/>
+          <w:numId w:val="1031"/>
           <w:ilvl w:val="0"/>
         </w:numPr>
       </w:pPr>
@@ -1683,7 +1864,7 @@
       <w:pPr>
         <w:pStyle w:val="Compact"/>
         <w:numPr>
-          <w:numId w:val="1024"/>
+          <w:numId w:val="1031"/>
           <w:ilvl w:val="0"/>
         </w:numPr>
       </w:pPr>
@@ -1735,7 +1916,7 @@
         <w:rPr>
           <w:rStyle w:val="VerbatimChar"/>
         </w:rPr>
-        <w:t xml:space="preserve">#&gt; Head:     [7e61be0] 2019-05-01: working on csci questions</w:t>
+        <w:t xml:space="preserve">#&gt; Head:     [3d09089] 2019-05-29: filling out outline, desktop CSCI conditions</w:t>
       </w:r>
     </w:p>
     <w:sectPr>
@@ -2941,6 +3122,27 @@
     <w:abstractNumId w:val="991"/>
   </w:num>
   <w:num w:numId="1015">
+    <w:abstractNumId w:val="991"/>
+  </w:num>
+  <w:num w:numId="1016">
+    <w:abstractNumId w:val="991"/>
+  </w:num>
+  <w:num w:numId="1017">
+    <w:abstractNumId w:val="991"/>
+  </w:num>
+  <w:num w:numId="1018">
+    <w:abstractNumId w:val="991"/>
+  </w:num>
+  <w:num w:numId="1019">
+    <w:abstractNumId w:val="991"/>
+  </w:num>
+  <w:num w:numId="1020">
+    <w:abstractNumId w:val="991"/>
+  </w:num>
+  <w:num w:numId="1021">
+    <w:abstractNumId w:val="991"/>
+  </w:num>
+  <w:num w:numId="1022">
     <w:abstractNumId w:val="99421"/>
     <w:lvlOverride w:ilvl="0">
       <w:startOverride w:val="1"/>
@@ -2970,7 +3172,7 @@
       <w:startOverride w:val="1"/>
     </w:lvlOverride>
   </w:num>
-  <w:num w:numId="1016">
+  <w:num w:numId="1023">
     <w:abstractNumId w:val="99422"/>
     <w:lvlOverride w:ilvl="0">
       <w:startOverride w:val="2"/>
@@ -3000,7 +3202,7 @@
       <w:startOverride w:val="2"/>
     </w:lvlOverride>
   </w:num>
-  <w:num w:numId="1017">
+  <w:num w:numId="1024">
     <w:abstractNumId w:val="99423"/>
     <w:lvlOverride w:ilvl="0">
       <w:startOverride w:val="3"/>
@@ -3030,7 +3232,7 @@
       <w:startOverride w:val="3"/>
     </w:lvlOverride>
   </w:num>
-  <w:num w:numId="1018">
+  <w:num w:numId="1025">
     <w:abstractNumId w:val="99421"/>
     <w:lvlOverride w:ilvl="0">
       <w:startOverride w:val="1"/>
@@ -3060,7 +3262,7 @@
       <w:startOverride w:val="1"/>
     </w:lvlOverride>
   </w:num>
-  <w:num w:numId="1019">
+  <w:num w:numId="1026">
     <w:abstractNumId w:val="99422"/>
     <w:lvlOverride w:ilvl="0">
       <w:startOverride w:val="2"/>
@@ -3090,19 +3292,19 @@
       <w:startOverride w:val="2"/>
     </w:lvlOverride>
   </w:num>
-  <w:num w:numId="1020">
+  <w:num w:numId="1027">
     <w:abstractNumId w:val="991"/>
   </w:num>
-  <w:num w:numId="1021">
+  <w:num w:numId="1028">
     <w:abstractNumId w:val="991"/>
   </w:num>
-  <w:num w:numId="1022">
+  <w:num w:numId="1029">
     <w:abstractNumId w:val="991"/>
   </w:num>
-  <w:num w:numId="1023">
+  <w:num w:numId="1030">
     <w:abstractNumId w:val="991"/>
   </w:num>
-  <w:num w:numId="1024">
+  <w:num w:numId="1031">
     <w:abstractNumId w:val="991"/>
   </w:num>
 </w:numbering>

</xml_diff>

<commit_message>
created separate outline rm with bullets only
</commit_message>
<xml_diff>
--- a/analysis/paper/decision_framework_SOP.docx
+++ b/analysis/paper/decision_framework_SOP.docx
@@ -140,35 +140,14 @@
     </w:p>
     <w:p>
       <w:pPr>
+        <w:pStyle w:val="Compact"/>
         <w:numPr>
           <w:numId w:val="1001"/>
           <w:ilvl w:val="0"/>
         </w:numPr>
       </w:pPr>
       <w:r>
-        <w:t xml:space="preserve">What are constraints and how are they determined with SCAPE and the landscape model (LSM)</w:t>
-      </w:r>
-    </w:p>
-    <w:p>
-      <w:pPr>
-        <w:numPr>
-          <w:numId w:val="1001"/>
-          <w:ilvl w:val="0"/>
-        </w:numPr>
-      </w:pPr>
-      <w:r>
-        <w:t xml:space="preserve">How is SCAPE used to prioritize/what are high priority sites in SGR</w:t>
-      </w:r>
-    </w:p>
-    <w:p>
-      <w:pPr>
-        <w:numPr>
-          <w:numId w:val="1001"/>
-          <w:ilvl w:val="0"/>
-        </w:numPr>
-      </w:pPr>
-      <w:r>
-        <w:t xml:space="preserve">We need to validate the information for high priority sites</w:t>
+        <w:t xml:space="preserve">CSCI is the foundation of stream bioassessment in CA</w:t>
       </w:r>
     </w:p>
     <w:p>
@@ -180,7 +159,7 @@
         </w:numPr>
       </w:pPr>
       <w:r>
-        <w:t xml:space="preserve">Does the landscape model correctly reflect the landscape conditions affecting these sites?</w:t>
+        <w:t xml:space="preserve">Robust as an assessment method</w:t>
       </w:r>
     </w:p>
     <w:p>
@@ -192,7 +171,7 @@
         </w:numPr>
       </w:pPr>
       <w:r>
-        <w:t xml:space="preserve">Do observed CSCI scores correctly reflect local in-stream conditions?</w:t>
+        <w:t xml:space="preserve">May not be reliable if standard sampling or procedures are not followed, or external events affect a sample</w:t>
       </w:r>
     </w:p>
     <w:p>
@@ -204,18 +183,19 @@
         </w:numPr>
       </w:pPr>
       <w:r>
-        <w:t xml:space="preserve">If the above are true, what factors may explain the discrepancy between observed scores and predicted ranges?</w:t>
-      </w:r>
-    </w:p>
-    <w:p>
-      <w:pPr>
+        <w:t xml:space="preserve">We need an approach to determine if a particular sample cannot be reliably used with the CSI</w:t>
+      </w:r>
+    </w:p>
+    <w:p>
+      <w:pPr>
+        <w:pStyle w:val="Compact"/>
         <w:numPr>
           <w:numId w:val="1001"/>
           <w:ilvl w:val="0"/>
         </w:numPr>
       </w:pPr>
       <w:r>
-        <w:t xml:space="preserve">Who this document is for</w:t>
+        <w:t xml:space="preserve">The landscape model (LSM) provides a context for CSCI scores</w:t>
       </w:r>
     </w:p>
     <w:p>
@@ -227,7 +207,7 @@
         </w:numPr>
       </w:pPr>
       <w:r>
-        <w:t xml:space="preserve">Resource managers in SGR</w:t>
+        <w:t xml:space="preserve">What are constraints and how are they determined with the LSM</w:t>
       </w:r>
     </w:p>
     <w:p>
@@ -239,7 +219,7 @@
         </w:numPr>
       </w:pPr>
       <w:r>
-        <w:t xml:space="preserve">Resource managers elsewhere that might use CSCI/LSM to prioritize</w:t>
+        <w:t xml:space="preserve">How can priorities be defined with the LSM</w:t>
       </w:r>
     </w:p>
     <w:p>
@@ -251,30 +231,19 @@
         </w:numPr>
       </w:pPr>
       <w:r>
-        <w:t xml:space="preserve">Field crews and technicians</w:t>
-      </w:r>
-    </w:p>
-    <w:p>
-      <w:pPr>
-        <w:pStyle w:val="Compact"/>
-        <w:numPr>
-          <w:numId w:val="1003"/>
-          <w:ilvl w:val="1"/>
-        </w:numPr>
-      </w:pPr>
-      <w:r>
-        <w:t xml:space="preserve">Assumes familiarity with CSCI and LSM, including interpretation of standard output</w:t>
-      </w:r>
-    </w:p>
-    <w:p>
-      <w:pPr>
+        <w:t xml:space="preserve">When would an assessment from LSM be unreliable?</w:t>
+      </w:r>
+    </w:p>
+    <w:p>
+      <w:pPr>
+        <w:pStyle w:val="Compact"/>
         <w:numPr>
           <w:numId w:val="1001"/>
           <w:ilvl w:val="0"/>
         </w:numPr>
       </w:pPr>
       <w:r>
-        <w:t xml:space="preserve">What this document provides</w:t>
+        <w:t xml:space="preserve">We need to validate the information for high priority sites</w:t>
       </w:r>
     </w:p>
     <w:p>
@@ -286,7 +255,7 @@
         </w:numPr>
       </w:pPr>
       <w:r>
-        <w:t xml:space="preserve">Checklist of questions to evaluate for considering validity of CSCI and LSM scores</w:t>
+        <w:t xml:space="preserve">Does the constraint class defined by the landscape model reflect the actual landscape context for these sites?</w:t>
       </w:r>
     </w:p>
     <w:p>
@@ -298,7 +267,7 @@
         </w:numPr>
       </w:pPr>
       <w:r>
-        <w:t xml:space="preserve">Organized in hierarchy from low to high effort, i.e., desktop exercise to collection/eval of external data, including additional site visits</w:t>
+        <w:t xml:space="preserve">Is the biological sample used to calculate the CSCI reliable and within the standard protocol for estimating a site score?</w:t>
       </w:r>
     </w:p>
     <w:p>
@@ -310,18 +279,19 @@
         </w:numPr>
       </w:pPr>
       <w:r>
-        <w:t xml:space="preserve">Decision is a judgment call based on available evidence</w:t>
-      </w:r>
-    </w:p>
-    <w:p>
-      <w:pPr>
+        <w:t xml:space="preserve">What data can we use and what questions can we ask to assess the validity of a bioassessment sample and stream class?</w:t>
+      </w:r>
+    </w:p>
+    <w:p>
+      <w:pPr>
+        <w:pStyle w:val="Compact"/>
         <w:numPr>
           <w:numId w:val="1001"/>
           <w:ilvl w:val="0"/>
         </w:numPr>
       </w:pPr>
       <w:r>
-        <w:t xml:space="preserve">What this document is not</w:t>
+        <w:t xml:space="preserve">Who this document is for</w:t>
       </w:r>
     </w:p>
     <w:p>
@@ -333,7 +303,7 @@
         </w:numPr>
       </w:pPr>
       <w:r>
-        <w:t xml:space="preserve">Not a validation of the CSCI as an index - it is a validation of the sample</w:t>
+        <w:t xml:space="preserve">Resource managers in SGRRMP</w:t>
       </w:r>
     </w:p>
     <w:p>
@@ -345,7 +315,7 @@
         </w:numPr>
       </w:pPr>
       <w:r>
-        <w:t xml:space="preserve">Not a validation of LSM as a model - it is a validation of the input data</w:t>
+        <w:t xml:space="preserve">Resource managers elsewhere that might use CSCI/LSM to prioritize and have similar needs when interpreting bioassessment data</w:t>
       </w:r>
     </w:p>
     <w:p>
@@ -357,51 +327,67 @@
         </w:numPr>
       </w:pPr>
       <w:r>
-        <w:t xml:space="preserve">No policy recommendations for considering a sample/score valid, this is part of normal QA/QC</w:t>
-      </w:r>
-    </w:p>
-    <w:p>
-      <w:pPr>
-        <w:pStyle w:val="Compact"/>
-        <w:numPr>
-          <w:numId w:val="1005"/>
+        <w:t xml:space="preserve">Assumes familiarity with CSCI and LSM, including interpretation of standard output</w:t>
+      </w:r>
+    </w:p>
+    <w:p>
+      <w:pPr>
+        <w:pStyle w:val="Compact"/>
+        <w:numPr>
+          <w:numId w:val="1001"/>
+          <w:ilvl w:val="0"/>
+        </w:numPr>
+      </w:pPr>
+      <w:r>
+        <w:t xml:space="preserve">What this document provides</w:t>
+      </w:r>
+    </w:p>
+    <w:p>
+      <w:pPr>
+        <w:pStyle w:val="Compact"/>
+        <w:numPr>
+          <w:numId w:val="1006"/>
           <w:ilvl w:val="1"/>
         </w:numPr>
       </w:pPr>
       <w:r>
-        <w:t xml:space="preserve">Does not define what action is pursued once CSCI/LSM are validated</w:t>
-      </w:r>
-    </w:p>
-    <w:p>
-      <w:pPr>
-        <w:pStyle w:val="Heading1"/>
-      </w:pPr>
-      <w:bookmarkStart w:id="21" w:name="validation"/>
-      <w:r>
-        <w:t xml:space="preserve">Validation</w:t>
-      </w:r>
-      <w:bookmarkEnd w:id="21"/>
-    </w:p>
-    <w:p>
-      <w:pPr>
-        <w:pStyle w:val="Heading2"/>
-      </w:pPr>
-      <w:bookmarkStart w:id="22" w:name="workflow-description"/>
-      <w:r>
-        <w:t xml:space="preserve">Workflow description</w:t>
-      </w:r>
-      <w:bookmarkEnd w:id="22"/>
+        <w:t xml:space="preserve">Checklist of questions to evaluate for considering validity of CSCI and LSM scores</w:t>
+      </w:r>
     </w:p>
     <w:p>
       <w:pPr>
         <w:pStyle w:val="Compact"/>
         <w:numPr>
           <w:numId w:val="1006"/>
-          <w:ilvl w:val="0"/>
-        </w:numPr>
-      </w:pPr>
-      <w:r>
-        <w:t xml:space="preserve">What is validation?</w:t>
+          <w:ilvl w:val="1"/>
+        </w:numPr>
+      </w:pPr>
+      <w:r>
+        <w:t xml:space="preserve">Organized in hierarchy from low to high effort, i.e., desktop exercise to collection/eval of external data, including additional site visits</w:t>
+      </w:r>
+    </w:p>
+    <w:p>
+      <w:pPr>
+        <w:pStyle w:val="Compact"/>
+        <w:numPr>
+          <w:numId w:val="1006"/>
+          <w:ilvl w:val="1"/>
+        </w:numPr>
+      </w:pPr>
+      <w:r>
+        <w:t xml:space="preserve">A decision-support tool to help gather evidence for judgement calls by managers</w:t>
+      </w:r>
+    </w:p>
+    <w:p>
+      <w:pPr>
+        <w:pStyle w:val="Compact"/>
+        <w:numPr>
+          <w:numId w:val="1001"/>
+          <w:ilvl w:val="0"/>
+        </w:numPr>
+      </w:pPr>
+      <w:r>
+        <w:t xml:space="preserve">What this document is not</w:t>
       </w:r>
     </w:p>
     <w:p>
@@ -413,7 +399,7 @@
         </w:numPr>
       </w:pPr>
       <w:r>
-        <w:t xml:space="preserve">General process of confirming validity of CSCI score and LSM category for guiding management decisions</w:t>
+        <w:t xml:space="preserve">Not a validation of the CSCI as an index - it is a validation of the sample</w:t>
       </w:r>
     </w:p>
     <w:p>
@@ -425,7 +411,87 @@
         </w:numPr>
       </w:pPr>
       <w:r>
-        <w:t xml:space="preserve">Validation is within a larger framework that begins with identifying high priority sites and ends with follow-up action</w:t>
+        <w:t xml:space="preserve">Not a validation of LSM as a model - it is a validation of the data used to define the class</w:t>
+      </w:r>
+    </w:p>
+    <w:p>
+      <w:pPr>
+        <w:pStyle w:val="Compact"/>
+        <w:numPr>
+          <w:numId w:val="1007"/>
+          <w:ilvl w:val="1"/>
+        </w:numPr>
+      </w:pPr>
+      <w:r>
+        <w:t xml:space="preserve">No policy recommendations for considering a sample/score valid, this is part of normal QA/QC</w:t>
+      </w:r>
+    </w:p>
+    <w:p>
+      <w:pPr>
+        <w:pStyle w:val="Compact"/>
+        <w:numPr>
+          <w:numId w:val="1007"/>
+          <w:ilvl w:val="1"/>
+        </w:numPr>
+      </w:pPr>
+      <w:r>
+        <w:t xml:space="preserve">Does not define what action is pursued once CSCI/LSM are validated</w:t>
+      </w:r>
+    </w:p>
+    <w:p>
+      <w:pPr>
+        <w:pStyle w:val="Heading1"/>
+      </w:pPr>
+      <w:bookmarkStart w:id="21" w:name="validation"/>
+      <w:r>
+        <w:t xml:space="preserve">Validation</w:t>
+      </w:r>
+      <w:bookmarkEnd w:id="21"/>
+    </w:p>
+    <w:p>
+      <w:pPr>
+        <w:pStyle w:val="Heading2"/>
+      </w:pPr>
+      <w:bookmarkStart w:id="22" w:name="workflow-description"/>
+      <w:r>
+        <w:t xml:space="preserve">Workflow description</w:t>
+      </w:r>
+      <w:bookmarkEnd w:id="22"/>
+    </w:p>
+    <w:p>
+      <w:pPr>
+        <w:pStyle w:val="Compact"/>
+        <w:numPr>
+          <w:numId w:val="1008"/>
+          <w:ilvl w:val="0"/>
+        </w:numPr>
+      </w:pPr>
+      <w:r>
+        <w:t xml:space="preserve">What is validation?</w:t>
+      </w:r>
+    </w:p>
+    <w:p>
+      <w:pPr>
+        <w:pStyle w:val="Compact"/>
+        <w:numPr>
+          <w:numId w:val="1009"/>
+          <w:ilvl w:val="1"/>
+        </w:numPr>
+      </w:pPr>
+      <w:r>
+        <w:t xml:space="preserve">General process of confirming validity of CSCI score and LSM category for guiding management decisions</w:t>
+      </w:r>
+    </w:p>
+    <w:p>
+      <w:pPr>
+        <w:pStyle w:val="Compact"/>
+        <w:numPr>
+          <w:numId w:val="1009"/>
+          <w:ilvl w:val="1"/>
+        </w:numPr>
+      </w:pPr>
+      <w:r>
+        <w:t xml:space="preserve">Validation is within a larger framework that begins with comparing CSCI scores to LSM classification and ends with a decision on how to proceed (e.g., rapid screening for causal assessment, accept as is, collect more data)</w:t>
       </w:r>
     </w:p>
     <w:p>
@@ -487,7 +553,7 @@
       <w:pPr>
         <w:pStyle w:val="Compact"/>
         <w:numPr>
-          <w:numId w:val="1008"/>
+          <w:numId w:val="1010"/>
           <w:ilvl w:val="0"/>
         </w:numPr>
       </w:pPr>
@@ -499,7 +565,7 @@
       <w:pPr>
         <w:pStyle w:val="Compact"/>
         <w:numPr>
-          <w:numId w:val="1009"/>
+          <w:numId w:val="1011"/>
           <w:ilvl w:val="1"/>
         </w:numPr>
       </w:pPr>
@@ -511,7 +577,7 @@
       <w:pPr>
         <w:pStyle w:val="Compact"/>
         <w:numPr>
-          <w:numId w:val="1009"/>
+          <w:numId w:val="1011"/>
           <w:ilvl w:val="1"/>
         </w:numPr>
       </w:pPr>
@@ -523,7 +589,7 @@
       <w:pPr>
         <w:pStyle w:val="Compact"/>
         <w:numPr>
-          <w:numId w:val="1009"/>
+          <w:numId w:val="1011"/>
           <w:ilvl w:val="1"/>
         </w:numPr>
       </w:pPr>
@@ -535,7 +601,7 @@
       <w:pPr>
         <w:pStyle w:val="Compact"/>
         <w:numPr>
-          <w:numId w:val="1009"/>
+          <w:numId w:val="1011"/>
           <w:ilvl w:val="1"/>
         </w:numPr>
       </w:pPr>
@@ -547,71 +613,12 @@
       <w:pPr>
         <w:pStyle w:val="Compact"/>
         <w:numPr>
-          <w:numId w:val="1008"/>
+          <w:numId w:val="1010"/>
           <w:ilvl w:val="0"/>
         </w:numPr>
       </w:pPr>
       <w:r>
         <w:t xml:space="preserve">Validation process</w:t>
-      </w:r>
-    </w:p>
-    <w:p>
-      <w:pPr>
-        <w:pStyle w:val="Compact"/>
-        <w:numPr>
-          <w:numId w:val="1010"/>
-          <w:ilvl w:val="1"/>
-        </w:numPr>
-      </w:pPr>
-      <w:r>
-        <w:t xml:space="preserve">Evaluate both CSCI and LSM</w:t>
-      </w:r>
-    </w:p>
-    <w:p>
-      <w:pPr>
-        <w:pStyle w:val="Compact"/>
-        <w:numPr>
-          <w:numId w:val="1010"/>
-          <w:ilvl w:val="1"/>
-        </w:numPr>
-      </w:pPr>
-      <w:r>
-        <w:t xml:space="preserve">Can be invalidated at any step</w:t>
-      </w:r>
-    </w:p>
-    <w:p>
-      <w:pPr>
-        <w:pStyle w:val="Compact"/>
-        <w:numPr>
-          <w:numId w:val="1010"/>
-          <w:ilvl w:val="1"/>
-        </w:numPr>
-      </w:pPr>
-      <w:r>
-        <w:t xml:space="preserve">Desktop validation - uses readily available data from CSCI output or SCAPE website</w:t>
-      </w:r>
-    </w:p>
-    <w:p>
-      <w:pPr>
-        <w:pStyle w:val="Compact"/>
-        <w:numPr>
-          <w:numId w:val="1010"/>
-          <w:ilvl w:val="1"/>
-        </w:numPr>
-      </w:pPr>
-      <w:r>
-        <w:t xml:space="preserve">External validation - requires evaluation of external datasets, including supporting GIS data, field information, etc.</w:t>
-      </w:r>
-    </w:p>
-    <w:p>
-      <w:pPr>
-        <w:numPr>
-          <w:numId w:val="1011"/>
-          <w:ilvl w:val="0"/>
-        </w:numPr>
-      </w:pPr>
-      <w:r>
-        <w:t xml:space="preserve">Datasets as two basic types</w:t>
       </w:r>
     </w:p>
     <w:p>
@@ -623,7 +630,7 @@
         </w:numPr>
       </w:pPr>
       <w:r>
-        <w:t xml:space="preserve">Metadata or other readily available QAQC info</w:t>
+        <w:t xml:space="preserve">Evaluate both CSCI and LSM assessments</w:t>
       </w:r>
     </w:p>
     <w:p>
@@ -635,13 +642,84 @@
         </w:numPr>
       </w:pPr>
       <w:r>
+        <w:t xml:space="preserve">The assessment can be invalidated at any step, which may prompt collection of appropriate data</w:t>
+      </w:r>
+    </w:p>
+    <w:p>
+      <w:pPr>
+        <w:pStyle w:val="Compact"/>
+        <w:numPr>
+          <w:numId w:val="1012"/>
+          <w:ilvl w:val="1"/>
+        </w:numPr>
+      </w:pPr>
+      <w:r>
+        <w:t xml:space="preserve">Desktop validation - uses readily available data from CSCI output or SCAPE website</w:t>
+      </w:r>
+    </w:p>
+    <w:p>
+      <w:pPr>
+        <w:pStyle w:val="Compact"/>
+        <w:numPr>
+          <w:numId w:val="1012"/>
+          <w:ilvl w:val="1"/>
+        </w:numPr>
+      </w:pPr>
+      <w:r>
+        <w:t xml:space="preserve">External validation - requires evaluation of external datasets, including supporting GIS data, field information, etc.</w:t>
+      </w:r>
+    </w:p>
+    <w:p>
+      <w:pPr>
+        <w:numPr>
+          <w:numId w:val="1013"/>
+          <w:ilvl w:val="0"/>
+        </w:numPr>
+      </w:pPr>
+      <w:r>
+        <w:t xml:space="preserve">Types of recommended and required data</w:t>
+      </w:r>
+    </w:p>
+    <w:p>
+      <w:pPr>
+        <w:pStyle w:val="Compact"/>
+        <w:numPr>
+          <w:numId w:val="1014"/>
+          <w:ilvl w:val="1"/>
+        </w:numPr>
+      </w:pPr>
+      <w:r>
+        <w:t xml:space="preserve">CSCI QAQC info</w:t>
+      </w:r>
+    </w:p>
+    <w:p>
+      <w:pPr>
+        <w:pStyle w:val="Compact"/>
+        <w:numPr>
+          <w:numId w:val="1014"/>
+          <w:ilvl w:val="1"/>
+        </w:numPr>
+      </w:pPr>
+      <w:r>
+        <w:t xml:space="preserve">LSM QAQC info, SCAPE eval</w:t>
+      </w:r>
+    </w:p>
+    <w:p>
+      <w:pPr>
+        <w:pStyle w:val="Compact"/>
+        <w:numPr>
+          <w:numId w:val="1014"/>
+          <w:ilvl w:val="1"/>
+        </w:numPr>
+      </w:pPr>
+      <w:r>
         <w:t xml:space="preserve">Supporting data (external GIS, field data, etc.)</w:t>
       </w:r>
     </w:p>
     <w:p>
       <w:pPr>
         <w:numPr>
-          <w:numId w:val="1011"/>
+          <w:numId w:val="1013"/>
           <w:ilvl w:val="0"/>
         </w:numPr>
       </w:pPr>
@@ -652,7 +730,7 @@
     <w:p>
       <w:pPr>
         <w:numPr>
-          <w:numId w:val="1011"/>
+          <w:numId w:val="1013"/>
           <w:ilvl w:val="0"/>
         </w:numPr>
       </w:pPr>
@@ -664,7 +742,7 @@
       <w:pPr>
         <w:pStyle w:val="Compact"/>
         <w:numPr>
-          <w:numId w:val="1013"/>
+          <w:numId w:val="1015"/>
           <w:ilvl w:val="1"/>
         </w:numPr>
       </w:pPr>
@@ -676,7 +754,7 @@
       <w:pPr>
         <w:pStyle w:val="Compact"/>
         <w:numPr>
-          <w:numId w:val="1013"/>
+          <w:numId w:val="1015"/>
           <w:ilvl w:val="1"/>
         </w:numPr>
       </w:pPr>
@@ -688,7 +766,7 @@
       <w:pPr>
         <w:pStyle w:val="Compact"/>
         <w:numPr>
-          <w:numId w:val="1014"/>
+          <w:numId w:val="1016"/>
           <w:ilvl w:val="2"/>
         </w:numPr>
       </w:pPr>
@@ -700,7 +778,7 @@
       <w:pPr>
         <w:pStyle w:val="Compact"/>
         <w:numPr>
-          <w:numId w:val="1014"/>
+          <w:numId w:val="1016"/>
           <w:ilvl w:val="2"/>
         </w:numPr>
       </w:pPr>
@@ -712,7 +790,7 @@
       <w:pPr>
         <w:pStyle w:val="Compact"/>
         <w:numPr>
-          <w:numId w:val="1013"/>
+          <w:numId w:val="1015"/>
           <w:ilvl w:val="1"/>
         </w:numPr>
       </w:pPr>
@@ -724,7 +802,7 @@
       <w:pPr>
         <w:pStyle w:val="Compact"/>
         <w:numPr>
-          <w:numId w:val="1015"/>
+          <w:numId w:val="1017"/>
           <w:ilvl w:val="2"/>
         </w:numPr>
       </w:pPr>
@@ -736,7 +814,7 @@
       <w:pPr>
         <w:pStyle w:val="Compact"/>
         <w:numPr>
-          <w:numId w:val="1015"/>
+          <w:numId w:val="1017"/>
           <w:ilvl w:val="2"/>
         </w:numPr>
       </w:pPr>
@@ -748,7 +826,7 @@
       <w:pPr>
         <w:pStyle w:val="Compact"/>
         <w:numPr>
-          <w:numId w:val="1015"/>
+          <w:numId w:val="1017"/>
           <w:ilvl w:val="2"/>
         </w:numPr>
       </w:pPr>
@@ -788,7 +866,7 @@
       <w:pPr>
         <w:pStyle w:val="Compact"/>
         <w:numPr>
-          <w:numId w:val="1016"/>
+          <w:numId w:val="1018"/>
           <w:ilvl w:val="0"/>
         </w:numPr>
       </w:pPr>
@@ -800,7 +878,7 @@
       <w:pPr>
         <w:pStyle w:val="Compact"/>
         <w:numPr>
-          <w:numId w:val="1016"/>
+          <w:numId w:val="1018"/>
           <w:ilvl w:val="0"/>
         </w:numPr>
       </w:pPr>
@@ -812,7 +890,7 @@
       <w:pPr>
         <w:pStyle w:val="Compact"/>
         <w:numPr>
-          <w:numId w:val="1016"/>
+          <w:numId w:val="1018"/>
           <w:ilvl w:val="0"/>
         </w:numPr>
       </w:pPr>
@@ -834,120 +912,12 @@
       <w:pPr>
         <w:pStyle w:val="Compact"/>
         <w:numPr>
-          <w:numId w:val="1017"/>
+          <w:numId w:val="1019"/>
           <w:ilvl w:val="0"/>
         </w:numPr>
       </w:pPr>
       <w:r>
         <w:t xml:space="preserve">GIS data</w:t>
-      </w:r>
-    </w:p>
-    <w:p>
-      <w:pPr>
-        <w:pStyle w:val="Compact"/>
-        <w:numPr>
-          <w:numId w:val="1018"/>
-          <w:ilvl w:val="1"/>
-        </w:numPr>
-      </w:pPr>
-      <w:r>
-        <w:t xml:space="preserve">StreamCat</w:t>
-      </w:r>
-    </w:p>
-    <w:p>
-      <w:pPr>
-        <w:pStyle w:val="Compact"/>
-        <w:numPr>
-          <w:numId w:val="1018"/>
-          <w:ilvl w:val="1"/>
-        </w:numPr>
-      </w:pPr>
-      <w:r>
-        <w:t xml:space="preserve">NHD hydrography</w:t>
-      </w:r>
-    </w:p>
-    <w:p>
-      <w:pPr>
-        <w:pStyle w:val="Compact"/>
-        <w:numPr>
-          <w:numId w:val="1018"/>
-          <w:ilvl w:val="1"/>
-        </w:numPr>
-      </w:pPr>
-      <w:r>
-        <w:t xml:space="preserve">Catchment/Watershed layers</w:t>
-      </w:r>
-    </w:p>
-    <w:p>
-      <w:pPr>
-        <w:pStyle w:val="Compact"/>
-        <w:numPr>
-          <w:numId w:val="1018"/>
-          <w:ilvl w:val="1"/>
-        </w:numPr>
-      </w:pPr>
-      <w:r>
-        <w:t xml:space="preserve">LU/LC data - NLCD 2006, 2011, NAIP aerial imagery</w:t>
-      </w:r>
-    </w:p>
-    <w:p>
-      <w:pPr>
-        <w:pStyle w:val="Compact"/>
-        <w:numPr>
-          <w:numId w:val="1018"/>
-          <w:ilvl w:val="1"/>
-        </w:numPr>
-      </w:pPr>
-      <w:r>
-        <w:t xml:space="preserve">GIS metrics for CSCI</w:t>
-      </w:r>
-    </w:p>
-    <w:p>
-      <w:pPr>
-        <w:pStyle w:val="Compact"/>
-        <w:numPr>
-          <w:numId w:val="1018"/>
-          <w:ilvl w:val="1"/>
-        </w:numPr>
-      </w:pPr>
-      <w:r>
-        <w:t xml:space="preserve">Google imagery + time slider</w:t>
-      </w:r>
-    </w:p>
-    <w:p>
-      <w:pPr>
-        <w:pStyle w:val="Compact"/>
-        <w:numPr>
-          <w:numId w:val="1017"/>
-          <w:ilvl w:val="0"/>
-        </w:numPr>
-      </w:pPr>
-      <w:r>
-        <w:t xml:space="preserve">Field data</w:t>
-      </w:r>
-    </w:p>
-    <w:p>
-      <w:pPr>
-        <w:pStyle w:val="Compact"/>
-        <w:numPr>
-          <w:numId w:val="1019"/>
-          <w:ilvl w:val="1"/>
-        </w:numPr>
-      </w:pPr>
-      <w:r>
-        <w:t xml:space="preserve">SWAMP, SMC, CEDEN</w:t>
-      </w:r>
-    </w:p>
-    <w:p>
-      <w:pPr>
-        <w:pStyle w:val="Compact"/>
-        <w:numPr>
-          <w:numId w:val="1017"/>
-          <w:ilvl w:val="0"/>
-        </w:numPr>
-      </w:pPr>
-      <w:r>
-        <w:t xml:space="preserve">Local knowledge</w:t>
       </w:r>
     </w:p>
     <w:p>
@@ -959,7 +929,7 @@
         </w:numPr>
       </w:pPr>
       <w:r>
-        <w:t xml:space="preserve">Field notes</w:t>
+        <w:t xml:space="preserve">StreamCat</w:t>
       </w:r>
     </w:p>
     <w:p>
@@ -971,19 +941,67 @@
         </w:numPr>
       </w:pPr>
       <w:r>
-        <w:t xml:space="preserve">Site photos</w:t>
-      </w:r>
-    </w:p>
-    <w:p>
-      <w:pPr>
-        <w:pStyle w:val="Compact"/>
-        <w:numPr>
-          <w:numId w:val="1017"/>
-          <w:ilvl w:val="0"/>
-        </w:numPr>
-      </w:pPr>
-      <w:r>
-        <w:t xml:space="preserve">Additional external datasets</w:t>
+        <w:t xml:space="preserve">NHD hydrography</w:t>
+      </w:r>
+    </w:p>
+    <w:p>
+      <w:pPr>
+        <w:pStyle w:val="Compact"/>
+        <w:numPr>
+          <w:numId w:val="1020"/>
+          <w:ilvl w:val="1"/>
+        </w:numPr>
+      </w:pPr>
+      <w:r>
+        <w:t xml:space="preserve">Catchment/Watershed layers</w:t>
+      </w:r>
+    </w:p>
+    <w:p>
+      <w:pPr>
+        <w:pStyle w:val="Compact"/>
+        <w:numPr>
+          <w:numId w:val="1020"/>
+          <w:ilvl w:val="1"/>
+        </w:numPr>
+      </w:pPr>
+      <w:r>
+        <w:t xml:space="preserve">LU/LC data - NLCD 2006, 2011, NAIP aerial imagery</w:t>
+      </w:r>
+    </w:p>
+    <w:p>
+      <w:pPr>
+        <w:pStyle w:val="Compact"/>
+        <w:numPr>
+          <w:numId w:val="1020"/>
+          <w:ilvl w:val="1"/>
+        </w:numPr>
+      </w:pPr>
+      <w:r>
+        <w:t xml:space="preserve">GIS metrics for CSCI</w:t>
+      </w:r>
+    </w:p>
+    <w:p>
+      <w:pPr>
+        <w:pStyle w:val="Compact"/>
+        <w:numPr>
+          <w:numId w:val="1020"/>
+          <w:ilvl w:val="1"/>
+        </w:numPr>
+      </w:pPr>
+      <w:r>
+        <w:t xml:space="preserve">Google imagery + time slider</w:t>
+      </w:r>
+    </w:p>
+    <w:p>
+      <w:pPr>
+        <w:pStyle w:val="Compact"/>
+        <w:numPr>
+          <w:numId w:val="1019"/>
+          <w:ilvl w:val="0"/>
+        </w:numPr>
+      </w:pPr>
+      <w:r>
+        <w:t xml:space="preserve">Field data</w:t>
       </w:r>
     </w:p>
     <w:p>
@@ -995,6 +1013,66 @@
         </w:numPr>
       </w:pPr>
       <w:r>
+        <w:t xml:space="preserve">SWAMP, SMC, CEDEN</w:t>
+      </w:r>
+    </w:p>
+    <w:p>
+      <w:pPr>
+        <w:pStyle w:val="Compact"/>
+        <w:numPr>
+          <w:numId w:val="1019"/>
+          <w:ilvl w:val="0"/>
+        </w:numPr>
+      </w:pPr>
+      <w:r>
+        <w:t xml:space="preserve">Local knowledge</w:t>
+      </w:r>
+    </w:p>
+    <w:p>
+      <w:pPr>
+        <w:pStyle w:val="Compact"/>
+        <w:numPr>
+          <w:numId w:val="1022"/>
+          <w:ilvl w:val="1"/>
+        </w:numPr>
+      </w:pPr>
+      <w:r>
+        <w:t xml:space="preserve">Field notes</w:t>
+      </w:r>
+    </w:p>
+    <w:p>
+      <w:pPr>
+        <w:pStyle w:val="Compact"/>
+        <w:numPr>
+          <w:numId w:val="1022"/>
+          <w:ilvl w:val="1"/>
+        </w:numPr>
+      </w:pPr>
+      <w:r>
+        <w:t xml:space="preserve">Site photos</w:t>
+      </w:r>
+    </w:p>
+    <w:p>
+      <w:pPr>
+        <w:pStyle w:val="Compact"/>
+        <w:numPr>
+          <w:numId w:val="1019"/>
+          <w:ilvl w:val="0"/>
+        </w:numPr>
+      </w:pPr>
+      <w:r>
+        <w:t xml:space="preserve">Additional external datasets</w:t>
+      </w:r>
+    </w:p>
+    <w:p>
+      <w:pPr>
+        <w:pStyle w:val="Compact"/>
+        <w:numPr>
+          <w:numId w:val="1023"/>
+          <w:ilvl w:val="1"/>
+        </w:numPr>
+      </w:pPr>
+      <w:r>
         <w:t xml:space="preserve">weather conditions (noaa.gov/weather)</w:t>
       </w:r>
     </w:p>
@@ -1002,7 +1080,7 @@
       <w:pPr>
         <w:pStyle w:val="Compact"/>
         <w:numPr>
-          <w:numId w:val="1021"/>
+          <w:numId w:val="1023"/>
           <w:ilvl w:val="1"/>
         </w:numPr>
       </w:pPr>
@@ -1014,7 +1092,7 @@
       <w:pPr>
         <w:pStyle w:val="Compact"/>
         <w:numPr>
-          <w:numId w:val="1021"/>
+          <w:numId w:val="1023"/>
           <w:ilvl w:val="1"/>
         </w:numPr>
       </w:pPr>
@@ -1026,7 +1104,7 @@
       <w:pPr>
         <w:pStyle w:val="Compact"/>
         <w:numPr>
-          <w:numId w:val="1021"/>
+          <w:numId w:val="1023"/>
           <w:ilvl w:val="1"/>
         </w:numPr>
       </w:pPr>
@@ -1038,7 +1116,7 @@
       <w:pPr>
         <w:pStyle w:val="Compact"/>
         <w:numPr>
-          <w:numId w:val="1021"/>
+          <w:numId w:val="1023"/>
           <w:ilvl w:val="1"/>
         </w:numPr>
       </w:pPr>
@@ -1071,19 +1149,19 @@
         <w:pStyle w:val="FirstParagraph"/>
       </w:pPr>
       <w:r>
-        <w:t xml:space="preserve">These questions can be addressed by consulting the SOP guidelines for the CSCI and/or the metadata that are included in the CSCI output.</w:t>
-      </w:r>
-    </w:p>
-    <w:p>
-      <w:pPr>
-        <w:pStyle w:val="Compact"/>
-        <w:numPr>
-          <w:numId w:val="1022"/>
-          <w:ilvl w:val="0"/>
-        </w:numPr>
-      </w:pPr>
-      <w:r>
-        <w:t xml:space="preserve">Is the sample count sufficnet?</w:t>
+        <w:t xml:space="preserve">The validity of a CSCI score may be evaluated by reviewing the metadata that accompanies CSCI reporting, as well as reviewing notes about sampling conditions.</w:t>
+      </w:r>
+    </w:p>
+    <w:p>
+      <w:pPr>
+        <w:pStyle w:val="Compact"/>
+        <w:numPr>
+          <w:numId w:val="1024"/>
+          <w:ilvl w:val="0"/>
+        </w:numPr>
+      </w:pPr>
+      <w:r>
+        <w:t xml:space="preserve">Is the sample count sufficient?</w:t>
       </w:r>
     </w:p>
     <w:p>
@@ -1091,7 +1169,7 @@
         <w:pStyle w:val="FirstParagraph"/>
       </w:pPr>
       <w:r>
-        <w:t xml:space="preserve">The CSCI provides a consistent measure of the degree of alteration of the macroinvertebrate community from reference conditions. This information is only valid if a sufficient sample has been collected in the field for calculating the index. Low sample counts may not provide a complete picture of the community that was present during sampling. The index output that is generated by the CSCI calculator provides information that can be used to evaluate the sample count. Specifically the</w:t>
+        <w:t xml:space="preserve">Low sample counts may not provide a complete picture of the community that was present during sampling. The index output that is generated by the CSCI calculator provides information that can be used to evaluate the sample count. Specifically the</w:t>
       </w:r>
       <w:r>
         <w:t xml:space="preserve"> </w:t>
@@ -1172,14 +1250,14 @@
         <w:pStyle w:val="BodyText"/>
       </w:pPr>
       <w:r>
-        <w:t xml:space="preserve">In the first row, we see that the first sample was based on only 100 organisms. According to guidance for the CSCI, a minimum of 450 indviduals is needed for the pMMI and 360 for the O/E. Therefore, we can assume that CSCI scores from the first sample are invalid.</w:t>
-      </w:r>
-    </w:p>
-    <w:p>
-      <w:pPr>
-        <w:pStyle w:val="Compact"/>
-        <w:numPr>
-          <w:numId w:val="1023"/>
+        <w:t xml:space="preserve">In the first row, we see that the first sample was based on only 100 organisms. There are no strict guidelines from the SWAMP progrma for how many samples are required, although 100 is wholly insufficient. Therefore, we can assume that CSCI scores from the first sample are invalid.</w:t>
+      </w:r>
+    </w:p>
+    <w:p>
+      <w:pPr>
+        <w:pStyle w:val="Compact"/>
+        <w:numPr>
+          <w:numId w:val="1025"/>
           <w:ilvl w:val="0"/>
         </w:numPr>
       </w:pPr>
@@ -1192,7 +1270,7 @@
         <w:pStyle w:val="FirstParagraph"/>
       </w:pPr>
       <w:r>
-        <w:t xml:space="preserve">Ambigous taxa or individuals cannot be used for metric and O/E calculations in the CSCI. This might occur if, for example, a sample is dominated by midges all identified to family. In these cases, a lower sample count of unambiguous individuals is used that can cause depressed MMI or O/E scores.</w:t>
+        <w:t xml:space="preserve">Ambiguous taxa or individuals cannot be used for O/E calculations in the CSCI, and may distort calculations of some metrics. This might occur if, for example, a sample isn’t identified to the CSCI’s standard level of effort (SAFIT1a), or if the sample is dominated by immature or hard-to-identify taxa (e.g., early instar stoneflies) . In these cases, a lower sample count of unambiguous individuals is used to calculate CSCI scores, which may not reflect true site condition.</w:t>
       </w:r>
     </w:p>
     <w:p>
@@ -1244,7 +1322,7 @@
         <w:t xml:space="preserve"> </w:t>
       </w:r>
       <w:r>
-        <w:t xml:space="preserve">that are ambiguous. Although no maximum number has been established, samples with high percentages may have invalid CSCI scores.</w:t>
+        <w:t xml:space="preserve">that are ambiguous. Although no maximum number has been established by the SWAMP program, samples with high percentages may have invalid CSCI scores.</w:t>
       </w:r>
     </w:p>
     <w:p>
@@ -1306,7 +1384,7 @@
       <w:pPr>
         <w:pStyle w:val="Compact"/>
         <w:numPr>
-          <w:numId w:val="1024"/>
+          <w:numId w:val="1026"/>
           <w:ilvl w:val="0"/>
         </w:numPr>
       </w:pPr>
@@ -1356,7 +1434,7 @@
       <w:pPr>
         <w:pStyle w:val="Compact"/>
         <w:numPr>
-          <w:numId w:val="1025"/>
+          <w:numId w:val="1027"/>
           <w:ilvl w:val="0"/>
         </w:numPr>
       </w:pPr>
@@ -1376,7 +1454,7 @@
       <w:pPr>
         <w:pStyle w:val="Compact"/>
         <w:numPr>
-          <w:numId w:val="1026"/>
+          <w:numId w:val="1028"/>
           <w:ilvl w:val="0"/>
         </w:numPr>
       </w:pPr>
@@ -1388,7 +1466,7 @@
       <w:pPr>
         <w:pStyle w:val="Compact"/>
         <w:numPr>
-          <w:numId w:val="1026"/>
+          <w:numId w:val="1028"/>
           <w:ilvl w:val="0"/>
         </w:numPr>
       </w:pPr>
@@ -1400,7 +1478,7 @@
       <w:pPr>
         <w:pStyle w:val="Compact"/>
         <w:numPr>
-          <w:numId w:val="1026"/>
+          <w:numId w:val="1028"/>
           <w:ilvl w:val="0"/>
         </w:numPr>
       </w:pPr>
@@ -1412,7 +1490,7 @@
       <w:pPr>
         <w:pStyle w:val="Compact"/>
         <w:numPr>
-          <w:numId w:val="1026"/>
+          <w:numId w:val="1028"/>
           <w:ilvl w:val="0"/>
         </w:numPr>
       </w:pPr>
@@ -1424,7 +1502,7 @@
       <w:pPr>
         <w:pStyle w:val="Compact"/>
         <w:numPr>
-          <w:numId w:val="1026"/>
+          <w:numId w:val="1028"/>
           <w:ilvl w:val="0"/>
         </w:numPr>
       </w:pPr>
@@ -1436,7 +1514,7 @@
       <w:pPr>
         <w:pStyle w:val="Compact"/>
         <w:numPr>
-          <w:numId w:val="1026"/>
+          <w:numId w:val="1028"/>
           <w:ilvl w:val="0"/>
         </w:numPr>
       </w:pPr>
@@ -1456,7 +1534,7 @@
       <w:pPr>
         <w:pStyle w:val="Compact"/>
         <w:numPr>
-          <w:numId w:val="1027"/>
+          <w:numId w:val="1029"/>
           <w:ilvl w:val="0"/>
         </w:numPr>
       </w:pPr>
@@ -1468,7 +1546,7 @@
       <w:pPr>
         <w:pStyle w:val="Compact"/>
         <w:numPr>
-          <w:numId w:val="1027"/>
+          <w:numId w:val="1029"/>
           <w:ilvl w:val="0"/>
         </w:numPr>
       </w:pPr>
@@ -1480,7 +1558,7 @@
       <w:pPr>
         <w:pStyle w:val="Compact"/>
         <w:numPr>
-          <w:numId w:val="1027"/>
+          <w:numId w:val="1029"/>
           <w:ilvl w:val="0"/>
         </w:numPr>
       </w:pPr>
@@ -1492,7 +1570,7 @@
       <w:pPr>
         <w:pStyle w:val="Compact"/>
         <w:numPr>
-          <w:numId w:val="1027"/>
+          <w:numId w:val="1029"/>
           <w:ilvl w:val="0"/>
         </w:numPr>
       </w:pPr>
@@ -1504,7 +1582,7 @@
       <w:pPr>
         <w:pStyle w:val="Compact"/>
         <w:numPr>
-          <w:numId w:val="1027"/>
+          <w:numId w:val="1029"/>
           <w:ilvl w:val="0"/>
         </w:numPr>
       </w:pPr>
@@ -1516,7 +1594,7 @@
       <w:pPr>
         <w:pStyle w:val="Compact"/>
         <w:numPr>
-          <w:numId w:val="1027"/>
+          <w:numId w:val="1029"/>
           <w:ilvl w:val="0"/>
         </w:numPr>
       </w:pPr>
@@ -1528,7 +1606,7 @@
       <w:pPr>
         <w:pStyle w:val="Compact"/>
         <w:numPr>
-          <w:numId w:val="1027"/>
+          <w:numId w:val="1029"/>
           <w:ilvl w:val="0"/>
         </w:numPr>
       </w:pPr>
@@ -1540,7 +1618,7 @@
       <w:pPr>
         <w:pStyle w:val="Compact"/>
         <w:numPr>
-          <w:numId w:val="1027"/>
+          <w:numId w:val="1029"/>
           <w:ilvl w:val="0"/>
         </w:numPr>
       </w:pPr>
@@ -1552,7 +1630,7 @@
       <w:pPr>
         <w:pStyle w:val="Compact"/>
         <w:numPr>
-          <w:numId w:val="1027"/>
+          <w:numId w:val="1029"/>
           <w:ilvl w:val="0"/>
         </w:numPr>
       </w:pPr>
@@ -1564,7 +1642,7 @@
       <w:pPr>
         <w:pStyle w:val="Compact"/>
         <w:numPr>
-          <w:numId w:val="1027"/>
+          <w:numId w:val="1029"/>
           <w:ilvl w:val="0"/>
         </w:numPr>
       </w:pPr>
@@ -1576,7 +1654,7 @@
       <w:pPr>
         <w:pStyle w:val="Compact"/>
         <w:numPr>
-          <w:numId w:val="1027"/>
+          <w:numId w:val="1029"/>
           <w:ilvl w:val="0"/>
         </w:numPr>
       </w:pPr>
@@ -1608,7 +1686,7 @@
       <w:pPr>
         <w:pStyle w:val="Compact"/>
         <w:numPr>
-          <w:numId w:val="1028"/>
+          <w:numId w:val="1030"/>
           <w:ilvl w:val="0"/>
         </w:numPr>
       </w:pPr>
@@ -1620,7 +1698,7 @@
       <w:pPr>
         <w:pStyle w:val="Compact"/>
         <w:numPr>
-          <w:numId w:val="1028"/>
+          <w:numId w:val="1030"/>
           <w:ilvl w:val="0"/>
         </w:numPr>
       </w:pPr>
@@ -1642,7 +1720,7 @@
       <w:pPr>
         <w:pStyle w:val="Compact"/>
         <w:numPr>
-          <w:numId w:val="1029"/>
+          <w:numId w:val="1031"/>
           <w:ilvl w:val="0"/>
         </w:numPr>
       </w:pPr>
@@ -1654,7 +1732,7 @@
       <w:pPr>
         <w:pStyle w:val="Compact"/>
         <w:numPr>
-          <w:numId w:val="1029"/>
+          <w:numId w:val="1031"/>
           <w:ilvl w:val="0"/>
         </w:numPr>
       </w:pPr>
@@ -1666,7 +1744,7 @@
       <w:pPr>
         <w:pStyle w:val="Compact"/>
         <w:numPr>
-          <w:numId w:val="1029"/>
+          <w:numId w:val="1031"/>
           <w:ilvl w:val="0"/>
         </w:numPr>
       </w:pPr>
@@ -1686,7 +1764,7 @@
       <w:pPr>
         <w:pStyle w:val="Compact"/>
         <w:numPr>
-          <w:numId w:val="1030"/>
+          <w:numId w:val="1032"/>
           <w:ilvl w:val="0"/>
         </w:numPr>
       </w:pPr>
@@ -1698,7 +1776,7 @@
       <w:pPr>
         <w:pStyle w:val="Compact"/>
         <w:numPr>
-          <w:numId w:val="1030"/>
+          <w:numId w:val="1032"/>
           <w:ilvl w:val="0"/>
         </w:numPr>
       </w:pPr>
@@ -1710,7 +1788,7 @@
       <w:pPr>
         <w:pStyle w:val="Compact"/>
         <w:numPr>
-          <w:numId w:val="1030"/>
+          <w:numId w:val="1032"/>
           <w:ilvl w:val="0"/>
         </w:numPr>
       </w:pPr>
@@ -1722,7 +1800,7 @@
       <w:pPr>
         <w:pStyle w:val="Compact"/>
         <w:numPr>
-          <w:numId w:val="1030"/>
+          <w:numId w:val="1032"/>
           <w:ilvl w:val="0"/>
         </w:numPr>
       </w:pPr>
@@ -1734,7 +1812,7 @@
       <w:pPr>
         <w:pStyle w:val="Compact"/>
         <w:numPr>
-          <w:numId w:val="1030"/>
+          <w:numId w:val="1032"/>
           <w:ilvl w:val="0"/>
         </w:numPr>
       </w:pPr>
@@ -1746,7 +1824,7 @@
       <w:pPr>
         <w:pStyle w:val="Compact"/>
         <w:numPr>
-          <w:numId w:val="1030"/>
+          <w:numId w:val="1032"/>
           <w:ilvl w:val="0"/>
         </w:numPr>
       </w:pPr>
@@ -1758,7 +1836,7 @@
       <w:pPr>
         <w:pStyle w:val="Compact"/>
         <w:numPr>
-          <w:numId w:val="1030"/>
+          <w:numId w:val="1032"/>
           <w:ilvl w:val="0"/>
         </w:numPr>
       </w:pPr>
@@ -1770,7 +1848,7 @@
       <w:pPr>
         <w:pStyle w:val="Compact"/>
         <w:numPr>
-          <w:numId w:val="1030"/>
+          <w:numId w:val="1032"/>
           <w:ilvl w:val="0"/>
         </w:numPr>
       </w:pPr>
@@ -1782,7 +1860,7 @@
       <w:pPr>
         <w:pStyle w:val="Compact"/>
         <w:numPr>
-          <w:numId w:val="1030"/>
+          <w:numId w:val="1032"/>
           <w:ilvl w:val="0"/>
         </w:numPr>
       </w:pPr>
@@ -1794,7 +1872,7 @@
       <w:pPr>
         <w:pStyle w:val="Compact"/>
         <w:numPr>
-          <w:numId w:val="1030"/>
+          <w:numId w:val="1032"/>
           <w:ilvl w:val="0"/>
         </w:numPr>
       </w:pPr>
@@ -1806,7 +1884,7 @@
       <w:pPr>
         <w:pStyle w:val="Compact"/>
         <w:numPr>
-          <w:numId w:val="1030"/>
+          <w:numId w:val="1032"/>
           <w:ilvl w:val="0"/>
         </w:numPr>
       </w:pPr>
@@ -1828,7 +1906,7 @@
       <w:pPr>
         <w:pStyle w:val="Compact"/>
         <w:numPr>
-          <w:numId w:val="1031"/>
+          <w:numId w:val="1033"/>
           <w:ilvl w:val="0"/>
         </w:numPr>
       </w:pPr>
@@ -1840,7 +1918,7 @@
       <w:pPr>
         <w:pStyle w:val="Compact"/>
         <w:numPr>
-          <w:numId w:val="1031"/>
+          <w:numId w:val="1033"/>
           <w:ilvl w:val="0"/>
         </w:numPr>
       </w:pPr>
@@ -1852,7 +1930,7 @@
       <w:pPr>
         <w:pStyle w:val="Compact"/>
         <w:numPr>
-          <w:numId w:val="1031"/>
+          <w:numId w:val="1033"/>
           <w:ilvl w:val="0"/>
         </w:numPr>
       </w:pPr>
@@ -1864,7 +1942,7 @@
       <w:pPr>
         <w:pStyle w:val="Compact"/>
         <w:numPr>
-          <w:numId w:val="1031"/>
+          <w:numId w:val="1033"/>
           <w:ilvl w:val="0"/>
         </w:numPr>
       </w:pPr>
@@ -1916,7 +1994,7 @@
         <w:rPr>
           <w:rStyle w:val="VerbatimChar"/>
         </w:rPr>
-        <w:t xml:space="preserve">#&gt; Head:     [a6a0f4f] 2019-05-30: outline almost done for sop</w:t>
+        <w:t xml:space="preserve">#&gt; Head:     [d35eeae] 2019-05-31: typo fixes</w:t>
       </w:r>
     </w:p>
     <w:sectPr>
@@ -3143,6 +3221,12 @@
     <w:abstractNumId w:val="991"/>
   </w:num>
   <w:num w:numId="1022">
+    <w:abstractNumId w:val="991"/>
+  </w:num>
+  <w:num w:numId="1023">
+    <w:abstractNumId w:val="991"/>
+  </w:num>
+  <w:num w:numId="1024">
     <w:abstractNumId w:val="99421"/>
     <w:lvlOverride w:ilvl="0">
       <w:startOverride w:val="1"/>
@@ -3172,7 +3256,7 @@
       <w:startOverride w:val="1"/>
     </w:lvlOverride>
   </w:num>
-  <w:num w:numId="1023">
+  <w:num w:numId="1025">
     <w:abstractNumId w:val="99422"/>
     <w:lvlOverride w:ilvl="0">
       <w:startOverride w:val="2"/>
@@ -3202,7 +3286,7 @@
       <w:startOverride w:val="2"/>
     </w:lvlOverride>
   </w:num>
-  <w:num w:numId="1024">
+  <w:num w:numId="1026">
     <w:abstractNumId w:val="99423"/>
     <w:lvlOverride w:ilvl="0">
       <w:startOverride w:val="3"/>
@@ -3232,7 +3316,7 @@
       <w:startOverride w:val="3"/>
     </w:lvlOverride>
   </w:num>
-  <w:num w:numId="1025">
+  <w:num w:numId="1027">
     <w:abstractNumId w:val="99421"/>
     <w:lvlOverride w:ilvl="0">
       <w:startOverride w:val="1"/>
@@ -3262,7 +3346,7 @@
       <w:startOverride w:val="1"/>
     </w:lvlOverride>
   </w:num>
-  <w:num w:numId="1026">
+  <w:num w:numId="1028">
     <w:abstractNumId w:val="99422"/>
     <w:lvlOverride w:ilvl="0">
       <w:startOverride w:val="2"/>
@@ -3292,12 +3376,6 @@
       <w:startOverride w:val="2"/>
     </w:lvlOverride>
   </w:num>
-  <w:num w:numId="1027">
-    <w:abstractNumId w:val="991"/>
-  </w:num>
-  <w:num w:numId="1028">
-    <w:abstractNumId w:val="991"/>
-  </w:num>
   <w:num w:numId="1029">
     <w:abstractNumId w:val="991"/>
   </w:num>
@@ -3305,6 +3383,12 @@
     <w:abstractNumId w:val="991"/>
   </w:num>
   <w:num w:numId="1031">
+    <w:abstractNumId w:val="991"/>
+  </w:num>
+  <w:num w:numId="1032">
+    <w:abstractNumId w:val="991"/>
+  </w:num>
+  <w:num w:numId="1033">
     <w:abstractNumId w:val="991"/>
   </w:num>
 </w:numbering>

</xml_diff>

<commit_message>
added validation priority figure, ordered questions by priority
</commit_message>
<xml_diff>
--- a/analysis/paper/decision_framework_SOP.docx
+++ b/analysis/paper/decision_framework_SOP.docx
@@ -87,13 +87,13 @@
         <w:pStyle w:val="Date"/>
       </w:pPr>
       <w:r>
-        <w:t xml:space="preserve">31</w:t>
+        <w:t xml:space="preserve">22</w:t>
       </w:r>
       <w:r>
         <w:t xml:space="preserve"> </w:t>
       </w:r>
       <w:r>
-        <w:t xml:space="preserve">May,</w:t>
+        <w:t xml:space="preserve">July,</w:t>
       </w:r>
       <w:r>
         <w:t xml:space="preserve"> </w:t>
@@ -501,7 +501,7 @@
       <w:r>
         <w:drawing>
           <wp:inline>
-            <wp:extent cx="5943600" cy="5049089"/>
+            <wp:extent cx="5943600" cy="7161671"/>
             <wp:effectExtent b="0" l="0" r="0" t="0"/>
             <wp:docPr descr="Figure 1 A simplified framework for validating CSCI and SCAPE information." title="" id="1" name="Picture"/>
             <a:graphic>
@@ -522,7 +522,7 @@
                   <pic:spPr bwMode="auto">
                     <a:xfrm>
                       <a:off x="0" y="0"/>
-                      <a:ext cx="5943600" cy="5049089"/>
+                      <a:ext cx="5943600" cy="7161671"/>
                     </a:xfrm>
                     <a:prstGeom prst="rect">
                       <a:avLst/>
@@ -654,7 +654,7 @@
         </w:numPr>
       </w:pPr>
       <w:r>
-        <w:t xml:space="preserve">Desktop validation - uses readily available data from CSCI output or SCAPE website</w:t>
+        <w:t xml:space="preserve">Validation priorities - consider the diffulty answering the question and the importance of the question (i.e., how badly does the information need to be verified to consider a score valid.</w:t>
       </w:r>
     </w:p>
     <w:p>
@@ -666,7 +666,74 @@
         </w:numPr>
       </w:pPr>
       <w:r>
-        <w:t xml:space="preserve">External validation - requires evaluation of external datasets, including supporting GIS data, field information, etc.</w:t>
+        <w:t xml:space="preserve">Desktop validation - uses readily available data from CSCI output or SCAPE website, these are low effort questions</w:t>
+      </w:r>
+    </w:p>
+    <w:p>
+      <w:pPr>
+        <w:pStyle w:val="Compact"/>
+        <w:numPr>
+          <w:numId w:val="1012"/>
+          <w:ilvl w:val="1"/>
+        </w:numPr>
+      </w:pPr>
+      <w:r>
+        <w:t xml:space="preserve">External validation - requires evaluation of external datasets, including supporting GIS data, field information, etc., these are high effort questions</w:t>
+      </w:r>
+    </w:p>
+    <w:p>
+      <w:pPr>
+        <w:pStyle w:val="CaptionedFigure"/>
+      </w:pPr>
+      <w:r>
+        <w:drawing>
+          <wp:inline>
+            <wp:extent cx="2896622" cy="3154373"/>
+            <wp:effectExtent b="0" l="0" r="0" t="0"/>
+            <wp:docPr descr="Figure 2 A simplified framework for validating CSCI and SCAPE information." title="" id="1" name="Picture"/>
+            <a:graphic>
+              <a:graphicData uri="http://schemas.openxmlformats.org/drawingml/2006/picture">
+                <pic:pic>
+                  <pic:nvPicPr>
+                    <pic:cNvPr descr="../figures/validation_priority.png" id="0" name="Picture"/>
+                    <pic:cNvPicPr>
+                      <a:picLocks noChangeArrowheads="1" noChangeAspect="1"/>
+                    </pic:cNvPicPr>
+                  </pic:nvPicPr>
+                  <pic:blipFill>
+                    <a:blip r:embed="rId24"/>
+                    <a:stretch>
+                      <a:fillRect/>
+                    </a:stretch>
+                  </pic:blipFill>
+                  <pic:spPr bwMode="auto">
+                    <a:xfrm>
+                      <a:off x="0" y="0"/>
+                      <a:ext cx="2896622" cy="3154373"/>
+                    </a:xfrm>
+                    <a:prstGeom prst="rect">
+                      <a:avLst/>
+                    </a:prstGeom>
+                    <a:noFill/>
+                    <a:ln w="9525">
+                      <a:noFill/>
+                      <a:headEnd/>
+                      <a:tailEnd/>
+                    </a:ln>
+                  </pic:spPr>
+                </pic:pic>
+              </a:graphicData>
+            </a:graphic>
+          </wp:inline>
+        </w:drawing>
+      </w:r>
+    </w:p>
+    <w:p>
+      <w:pPr>
+        <w:pStyle w:val="ImageCaption"/>
+      </w:pPr>
+      <w:r>
+        <w:t xml:space="preserve">Figure 2 A simplified framework for validating CSCI and SCAPE information.</w:t>
       </w:r>
     </w:p>
     <w:p>
@@ -838,11 +905,11 @@
       <w:pPr>
         <w:pStyle w:val="Heading2"/>
       </w:pPr>
-      <w:bookmarkStart w:id="24" w:name="data-sources"/>
+      <w:bookmarkStart w:id="25" w:name="data-sources"/>
       <w:r>
         <w:t xml:space="preserve">Data sources</w:t>
       </w:r>
-      <w:bookmarkEnd w:id="24"/>
+      <w:bookmarkEnd w:id="25"/>
     </w:p>
     <w:p>
       <w:pPr>
@@ -856,11 +923,11 @@
       <w:pPr>
         <w:pStyle w:val="Heading3"/>
       </w:pPr>
-      <w:bookmarkStart w:id="25" w:name="metadata"/>
+      <w:bookmarkStart w:id="26" w:name="metadata"/>
       <w:r>
         <w:t xml:space="preserve">Metadata</w:t>
       </w:r>
-      <w:bookmarkEnd w:id="25"/>
+      <w:bookmarkEnd w:id="26"/>
     </w:p>
     <w:p>
       <w:pPr>
@@ -902,11 +969,11 @@
       <w:pPr>
         <w:pStyle w:val="Heading3"/>
       </w:pPr>
-      <w:bookmarkStart w:id="26" w:name="supporting-data"/>
+      <w:bookmarkStart w:id="27" w:name="supporting-data"/>
       <w:r>
         <w:t xml:space="preserve">Supporting data</w:t>
       </w:r>
-      <w:bookmarkEnd w:id="26"/>
+      <w:bookmarkEnd w:id="27"/>
     </w:p>
     <w:p>
       <w:pPr>
@@ -1128,21 +1195,21 @@
       <w:pPr>
         <w:pStyle w:val="Heading2"/>
       </w:pPr>
-      <w:bookmarkStart w:id="27" w:name="csci"/>
+      <w:bookmarkStart w:id="28" w:name="csci"/>
       <w:r>
         <w:t xml:space="preserve">CSCI</w:t>
       </w:r>
-      <w:bookmarkEnd w:id="27"/>
+      <w:bookmarkEnd w:id="28"/>
     </w:p>
     <w:p>
       <w:pPr>
         <w:pStyle w:val="Heading3"/>
       </w:pPr>
-      <w:bookmarkStart w:id="28" w:name="desktop-validation"/>
-      <w:r>
-        <w:t xml:space="preserve">Desktop validation</w:t>
-      </w:r>
-      <w:bookmarkEnd w:id="28"/>
+      <w:bookmarkStart w:id="29" w:name="phase-1-questions"/>
+      <w:r>
+        <w:t xml:space="preserve">Phase 1 questions</w:t>
+      </w:r>
+      <w:bookmarkEnd w:id="29"/>
     </w:p>
     <w:p>
       <w:pPr>
@@ -1199,7 +1266,7 @@
           <wp:inline>
             <wp:extent cx="5943600" cy="3050370"/>
             <wp:effectExtent b="0" l="0" r="0" t="0"/>
-            <wp:docPr descr="Figure 2 CSCI metadata that can be evaluated from the standard results. The first sample returns an invalid CSCI score because of a low sample count (in red)." title="" id="1" name="Picture"/>
+            <wp:docPr descr="Figure 3 CSCI metadata that can be evaluated from the standard results. The first sample returns an invalid CSCI score because of a low sample count (in red)." title="" id="1" name="Picture"/>
             <a:graphic>
               <a:graphicData uri="http://schemas.openxmlformats.org/drawingml/2006/picture">
                 <pic:pic>
@@ -1210,7 +1277,7 @@
                     </pic:cNvPicPr>
                   </pic:nvPicPr>
                   <pic:blipFill>
-                    <a:blip r:embed="rId29"/>
+                    <a:blip r:embed="rId30"/>
                     <a:stretch>
                       <a:fillRect/>
                     </a:stretch>
@@ -1242,7 +1309,7 @@
         <w:pStyle w:val="ImageCaption"/>
       </w:pPr>
       <w:r>
-        <w:t xml:space="preserve">Figure 2 CSCI metadata that can be evaluated from the standard results. The first sample returns an invalid CSCI score because of a low sample count (in red).</w:t>
+        <w:t xml:space="preserve">Figure 3 CSCI metadata that can be evaluated from the standard results. The first sample returns an invalid CSCI score because of a low sample count (in red).</w:t>
       </w:r>
     </w:p>
     <w:p>
@@ -1283,7 +1350,7 @@
       <w:r>
         <w:t xml:space="preserve"> </w:t>
       </w:r>
-      <w:hyperlink r:id="rId30">
+      <w:hyperlink r:id="rId31">
         <w:r>
           <w:rPr>
             <w:rStyle w:val="Hyperlink"/>
@@ -1334,7 +1401,7 @@
           <wp:inline>
             <wp:extent cx="5943600" cy="3050370"/>
             <wp:effectExtent b="0" l="0" r="0" t="0"/>
-            <wp:docPr descr="Figure 3 CSCI metadata that can be evaluated from the standard results. The second sample returns an invalid CSCI score because of many ambiguous indivdiuals and taxa (in red)." title="" id="1" name="Picture"/>
+            <wp:docPr descr="Figure 4 CSCI metadata that can be evaluated from the standard results. The second sample returns an invalid CSCI score because of many ambiguous indivdiuals and taxa (in red)." title="" id="1" name="Picture"/>
             <a:graphic>
               <a:graphicData uri="http://schemas.openxmlformats.org/drawingml/2006/picture">
                 <pic:pic>
@@ -1345,7 +1412,7 @@
                     </pic:cNvPicPr>
                   </pic:nvPicPr>
                   <pic:blipFill>
-                    <a:blip r:embed="rId31"/>
+                    <a:blip r:embed="rId32"/>
                     <a:stretch>
                       <a:fillRect/>
                     </a:stretch>
@@ -1377,7 +1444,7 @@
         <w:pStyle w:val="ImageCaption"/>
       </w:pPr>
       <w:r>
-        <w:t xml:space="preserve">Figure 3 CSCI metadata that can be evaluated from the standard results. The second sample returns an invalid CSCI score because of many ambiguous indivdiuals and taxa (in red).</w:t>
+        <w:t xml:space="preserve">Figure 4 CSCI metadata that can be evaluated from the standard results. The second sample returns an invalid CSCI score because of many ambiguous indivdiuals and taxa (in red).</w:t>
       </w:r>
     </w:p>
     <w:p>
@@ -1389,6 +1456,36 @@
         </w:numPr>
       </w:pPr>
       <w:r>
+        <w:t xml:space="preserve">Was the sample affected by unusual sampling conditions?</w:t>
+      </w:r>
+    </w:p>
+    <w:p>
+      <w:pPr>
+        <w:pStyle w:val="FirstParagraph"/>
+      </w:pPr>
+      <w:r>
+        <w:t xml:space="preserve">CSCI scores may be invalid if the sample was affected by natural or temporary disurbances, such as drought, scour from high flow events, or wildfire. The SWAMP sampling protocol indicates that sampling should occur during normal, baseflow conditions. Sampling outside of these conditions, even during the normal index period from May to September, may result in depressed CSCI scores. Field notes may indicate if abnormal conditions were present. Exernal datasets, such as flow records or time and location of fire events, may also provide clues of abnormal conditions.</w:t>
+      </w:r>
+    </w:p>
+    <w:p>
+      <w:pPr>
+        <w:pStyle w:val="Heading3"/>
+      </w:pPr>
+      <w:bookmarkStart w:id="33" w:name="phase-2-questions"/>
+      <w:r>
+        <w:t xml:space="preserve">Phase 2 questions</w:t>
+      </w:r>
+      <w:bookmarkEnd w:id="33"/>
+    </w:p>
+    <w:p>
+      <w:pPr>
+        <w:pStyle w:val="Compact"/>
+        <w:numPr>
+          <w:numId w:val="1027"/>
+          <w:ilvl w:val="0"/>
+        </w:numPr>
+      </w:pPr>
+      <w:r>
         <w:t xml:space="preserve">Was the sample outside of the typical index period?</w:t>
       </w:r>
     </w:p>
@@ -1414,119 +1511,261 @@
     </w:p>
     <w:p>
       <w:pPr>
+        <w:numPr>
+          <w:numId w:val="1028"/>
+          <w:ilvl w:val="0"/>
+        </w:numPr>
+      </w:pPr>
+      <w:r>
+        <w:t xml:space="preserve">Are there Unusual settings where CSCI is known to give low scores?</w:t>
+      </w:r>
+    </w:p>
+    <w:p>
+      <w:pPr>
+        <w:numPr>
+          <w:numId w:val="1028"/>
+          <w:ilvl w:val="0"/>
+        </w:numPr>
+      </w:pPr>
+      <w:r>
+        <w:t xml:space="preserve">Bad watershed delineation?</w:t>
+      </w:r>
+    </w:p>
+    <w:p>
+      <w:pPr>
+        <w:pStyle w:val="FirstParagraph"/>
+      </w:pPr>
+      <w:r>
+        <w:t xml:space="preserve">Data to evaluate</w:t>
+      </w:r>
+    </w:p>
+    <w:p>
+      <w:pPr>
+        <w:pStyle w:val="Compact"/>
+        <w:numPr>
+          <w:numId w:val="1029"/>
+          <w:ilvl w:val="0"/>
+        </w:numPr>
+      </w:pPr>
+      <w:r>
+        <w:t xml:space="preserve">Weather data</w:t>
+      </w:r>
+    </w:p>
+    <w:p>
+      <w:pPr>
+        <w:pStyle w:val="Compact"/>
+        <w:numPr>
+          <w:numId w:val="1029"/>
+          <w:ilvl w:val="0"/>
+        </w:numPr>
+      </w:pPr>
+      <w:r>
+        <w:t xml:space="preserve">Fire perimeters</w:t>
+      </w:r>
+    </w:p>
+    <w:p>
+      <w:pPr>
+        <w:pStyle w:val="Compact"/>
+        <w:numPr>
+          <w:numId w:val="1029"/>
+          <w:ilvl w:val="0"/>
+        </w:numPr>
+      </w:pPr>
+      <w:r>
+        <w:t xml:space="preserve">QA reports, CSCI metadata</w:t>
+      </w:r>
+    </w:p>
+    <w:p>
+      <w:pPr>
+        <w:pStyle w:val="Compact"/>
+        <w:numPr>
+          <w:numId w:val="1029"/>
+          <w:ilvl w:val="0"/>
+        </w:numPr>
+      </w:pPr>
+      <w:r>
+        <w:t xml:space="preserve">Field notes</w:t>
+      </w:r>
+    </w:p>
+    <w:p>
+      <w:pPr>
+        <w:pStyle w:val="Compact"/>
+        <w:numPr>
+          <w:numId w:val="1029"/>
+          <w:ilvl w:val="0"/>
+        </w:numPr>
+      </w:pPr>
+      <w:r>
+        <w:t xml:space="preserve">Upstream/downstream samples or nearby</w:t>
+      </w:r>
+    </w:p>
+    <w:p>
+      <w:pPr>
+        <w:pStyle w:val="Compact"/>
+        <w:numPr>
+          <w:numId w:val="1029"/>
+          <w:ilvl w:val="0"/>
+        </w:numPr>
+      </w:pPr>
+      <w:r>
+        <w:t xml:space="preserve">ASCI, PHAB, CRAM, water quality observations</w:t>
+      </w:r>
+    </w:p>
+    <w:p>
+      <w:pPr>
+        <w:pStyle w:val="Compact"/>
+        <w:numPr>
+          <w:numId w:val="1029"/>
+          <w:ilvl w:val="0"/>
+        </w:numPr>
+      </w:pPr>
+      <w:r>
+        <w:t xml:space="preserve">Pictures</w:t>
+      </w:r>
+    </w:p>
+    <w:p>
+      <w:pPr>
+        <w:pStyle w:val="Compact"/>
+        <w:numPr>
+          <w:numId w:val="1029"/>
+          <w:ilvl w:val="0"/>
+        </w:numPr>
+      </w:pPr>
+      <w:r>
+        <w:t xml:space="preserve">Reference sites</w:t>
+      </w:r>
+    </w:p>
+    <w:p>
+      <w:pPr>
+        <w:pStyle w:val="Compact"/>
+        <w:numPr>
+          <w:numId w:val="1029"/>
+          <w:ilvl w:val="0"/>
+        </w:numPr>
+      </w:pPr>
+      <w:r>
+        <w:t xml:space="preserve">GIS data</w:t>
+      </w:r>
+    </w:p>
+    <w:p>
+      <w:pPr>
+        <w:pStyle w:val="Compact"/>
+        <w:numPr>
+          <w:numId w:val="1029"/>
+          <w:ilvl w:val="0"/>
+        </w:numPr>
+      </w:pPr>
+      <w:r>
+        <w:t xml:space="preserve">watershed data</w:t>
+      </w:r>
+    </w:p>
+    <w:p>
+      <w:pPr>
+        <w:pStyle w:val="Compact"/>
+        <w:numPr>
+          <w:numId w:val="1029"/>
+          <w:ilvl w:val="0"/>
+        </w:numPr>
+      </w:pPr>
+      <w:r>
+        <w:t xml:space="preserve">Degree of deviation from expectation</w:t>
+      </w:r>
+    </w:p>
+    <w:p>
+      <w:pPr>
+        <w:pStyle w:val="Heading2"/>
+      </w:pPr>
+      <w:bookmarkStart w:id="34" w:name="scape"/>
+      <w:r>
+        <w:t xml:space="preserve">SCAPE</w:t>
+      </w:r>
+      <w:bookmarkEnd w:id="34"/>
+    </w:p>
+    <w:p>
+      <w:pPr>
         <w:pStyle w:val="Heading3"/>
       </w:pPr>
-      <w:bookmarkStart w:id="32" w:name="external-validation"/>
-      <w:r>
-        <w:t xml:space="preserve">External validation</w:t>
-      </w:r>
-      <w:bookmarkEnd w:id="32"/>
+      <w:bookmarkStart w:id="35" w:name="phase-1-questions-1"/>
+      <w:r>
+        <w:t xml:space="preserve">Phase 1 questions</w:t>
+      </w:r>
+      <w:bookmarkEnd w:id="35"/>
+    </w:p>
+    <w:p>
+      <w:pPr>
+        <w:pStyle w:val="Compact"/>
+        <w:numPr>
+          <w:numId w:val="1030"/>
+          <w:ilvl w:val="0"/>
+        </w:numPr>
+      </w:pPr>
+      <w:r>
+        <w:t xml:space="preserve">Sampling reach is atypical of segment’s overall conditions (e.g., unconstrained surrounded by constrained)?</w:t>
+      </w:r>
+    </w:p>
+    <w:p>
+      <w:pPr>
+        <w:pStyle w:val="Heading3"/>
+      </w:pPr>
+      <w:bookmarkStart w:id="36" w:name="phase-2-questions-1"/>
+      <w:r>
+        <w:t xml:space="preserve">Phase 2 questions</w:t>
+      </w:r>
+      <w:bookmarkEnd w:id="36"/>
+    </w:p>
+    <w:p>
+      <w:pPr>
+        <w:pStyle w:val="Compact"/>
+        <w:numPr>
+          <w:numId w:val="1031"/>
+          <w:ilvl w:val="0"/>
+        </w:numPr>
+      </w:pPr>
+      <w:r>
+        <w:t xml:space="preserve">Land cover has changed?</w:t>
+      </w:r>
+    </w:p>
+    <w:p>
+      <w:pPr>
+        <w:pStyle w:val="Compact"/>
+        <w:numPr>
+          <w:numId w:val="1031"/>
+          <w:ilvl w:val="0"/>
+        </w:numPr>
+      </w:pPr>
+      <w:r>
+        <w:t xml:space="preserve">Constraints not captured by model (e.g., fire impacts, dredging, mining)?</w:t>
+      </w:r>
+    </w:p>
+    <w:p>
+      <w:pPr>
+        <w:pStyle w:val="Compact"/>
+        <w:numPr>
+          <w:numId w:val="1031"/>
+          <w:ilvl w:val="0"/>
+        </w:numPr>
+      </w:pPr>
+      <w:r>
+        <w:t xml:space="preserve">Channel has migrated from nominal location (NHD issues)?</w:t>
+      </w:r>
+    </w:p>
+    <w:p>
+      <w:pPr>
+        <w:pStyle w:val="Compact"/>
+        <w:numPr>
+          <w:numId w:val="1031"/>
+          <w:ilvl w:val="0"/>
+        </w:numPr>
+      </w:pPr>
+      <w:r>
+        <w:t xml:space="preserve">Close to landscape model breakpoints?</w:t>
+      </w:r>
     </w:p>
     <w:p>
       <w:pPr>
         <w:pStyle w:val="FirstParagraph"/>
       </w:pPr>
       <w:r>
-        <w:t xml:space="preserve">These questions require additional datasets or field visits for validation.</w:t>
-      </w:r>
-    </w:p>
-    <w:p>
-      <w:pPr>
-        <w:pStyle w:val="Compact"/>
-        <w:numPr>
-          <w:numId w:val="1027"/>
-          <w:ilvl w:val="0"/>
-        </w:numPr>
-      </w:pPr>
-      <w:r>
-        <w:t xml:space="preserve">Was the sample affected by natural or temporary disturbances?</w:t>
-      </w:r>
-    </w:p>
-    <w:p>
-      <w:pPr>
-        <w:pStyle w:val="FirstParagraph"/>
-      </w:pPr>
-      <w:r>
-        <w:t xml:space="preserve">CSCI scores may be invalid if the sample was affected by natural or temporary disurbances, such as drought, scour from high flow events, or wildfire. The SWAMP sampling protocol indicates that sampling should occur during normal, baseflow conditions. Sampling outside of these conditions, even during the normal index period from May to September, may result in depressed CSCI scores. Field notes may indicate if abnormal conditions were present. Exernal datasets, such as flow records or time and location of fire events, may also provide clues of abnormal conditions.</w:t>
-      </w:r>
-    </w:p>
-    <w:p>
-      <w:pPr>
-        <w:pStyle w:val="Compact"/>
-        <w:numPr>
-          <w:numId w:val="1028"/>
-          <w:ilvl w:val="0"/>
-        </w:numPr>
-      </w:pPr>
-      <w:r>
-        <w:t xml:space="preserve">Unusual sampling conditions (flow was too low/high for sample nets)?</w:t>
-      </w:r>
-    </w:p>
-    <w:p>
-      <w:pPr>
-        <w:pStyle w:val="Compact"/>
-        <w:numPr>
-          <w:numId w:val="1028"/>
-          <w:ilvl w:val="0"/>
-        </w:numPr>
-      </w:pPr>
-      <w:r>
-        <w:t xml:space="preserve">Unusual settings where CSCI is known to give low scores?</w:t>
-      </w:r>
-    </w:p>
-    <w:p>
-      <w:pPr>
-        <w:pStyle w:val="Compact"/>
-        <w:numPr>
-          <w:numId w:val="1028"/>
-          <w:ilvl w:val="0"/>
-        </w:numPr>
-      </w:pPr>
-      <w:r>
-        <w:t xml:space="preserve">Uncertainty in score with n = 1?</w:t>
-      </w:r>
-    </w:p>
-    <w:p>
-      <w:pPr>
-        <w:pStyle w:val="Compact"/>
-        <w:numPr>
-          <w:numId w:val="1028"/>
-          <w:ilvl w:val="0"/>
-        </w:numPr>
-      </w:pPr>
-      <w:r>
-        <w:t xml:space="preserve">Bad watershed delineation?</w:t>
-      </w:r>
-    </w:p>
-    <w:p>
-      <w:pPr>
-        <w:pStyle w:val="Compact"/>
-        <w:numPr>
-          <w:numId w:val="1028"/>
-          <w:ilvl w:val="0"/>
-        </w:numPr>
-      </w:pPr>
-      <w:r>
-        <w:t xml:space="preserve">High variability with repeat site visits?</w:t>
-      </w:r>
-    </w:p>
-    <w:p>
-      <w:pPr>
-        <w:pStyle w:val="Compact"/>
-        <w:numPr>
-          <w:numId w:val="1028"/>
-          <w:ilvl w:val="0"/>
-        </w:numPr>
-      </w:pPr>
-      <w:r>
-        <w:t xml:space="preserve">Score is very close to decision points (e.g., 0.77 or 0.80)?</w:t>
-      </w:r>
-    </w:p>
-    <w:p>
-      <w:pPr>
-        <w:pStyle w:val="FirstParagraph"/>
-      </w:pPr>
-      <w:r>
         <w:t xml:space="preserve">Data to evaluate</w:t>
       </w:r>
     </w:p>
@@ -1534,236 +1773,6 @@
       <w:pPr>
         <w:pStyle w:val="Compact"/>
         <w:numPr>
-          <w:numId w:val="1029"/>
-          <w:ilvl w:val="0"/>
-        </w:numPr>
-      </w:pPr>
-      <w:r>
-        <w:t xml:space="preserve">Weather data</w:t>
-      </w:r>
-    </w:p>
-    <w:p>
-      <w:pPr>
-        <w:pStyle w:val="Compact"/>
-        <w:numPr>
-          <w:numId w:val="1029"/>
-          <w:ilvl w:val="0"/>
-        </w:numPr>
-      </w:pPr>
-      <w:r>
-        <w:t xml:space="preserve">Fire perimeters</w:t>
-      </w:r>
-    </w:p>
-    <w:p>
-      <w:pPr>
-        <w:pStyle w:val="Compact"/>
-        <w:numPr>
-          <w:numId w:val="1029"/>
-          <w:ilvl w:val="0"/>
-        </w:numPr>
-      </w:pPr>
-      <w:r>
-        <w:t xml:space="preserve">QA reports, CSCI metadata</w:t>
-      </w:r>
-    </w:p>
-    <w:p>
-      <w:pPr>
-        <w:pStyle w:val="Compact"/>
-        <w:numPr>
-          <w:numId w:val="1029"/>
-          <w:ilvl w:val="0"/>
-        </w:numPr>
-      </w:pPr>
-      <w:r>
-        <w:t xml:space="preserve">Field notes</w:t>
-      </w:r>
-    </w:p>
-    <w:p>
-      <w:pPr>
-        <w:pStyle w:val="Compact"/>
-        <w:numPr>
-          <w:numId w:val="1029"/>
-          <w:ilvl w:val="0"/>
-        </w:numPr>
-      </w:pPr>
-      <w:r>
-        <w:t xml:space="preserve">Upstream/downstream samples or nearby</w:t>
-      </w:r>
-    </w:p>
-    <w:p>
-      <w:pPr>
-        <w:pStyle w:val="Compact"/>
-        <w:numPr>
-          <w:numId w:val="1029"/>
-          <w:ilvl w:val="0"/>
-        </w:numPr>
-      </w:pPr>
-      <w:r>
-        <w:t xml:space="preserve">ASCI, PHAB, CRAM, water quality observations</w:t>
-      </w:r>
-    </w:p>
-    <w:p>
-      <w:pPr>
-        <w:pStyle w:val="Compact"/>
-        <w:numPr>
-          <w:numId w:val="1029"/>
-          <w:ilvl w:val="0"/>
-        </w:numPr>
-      </w:pPr>
-      <w:r>
-        <w:t xml:space="preserve">Pictures</w:t>
-      </w:r>
-    </w:p>
-    <w:p>
-      <w:pPr>
-        <w:pStyle w:val="Compact"/>
-        <w:numPr>
-          <w:numId w:val="1029"/>
-          <w:ilvl w:val="0"/>
-        </w:numPr>
-      </w:pPr>
-      <w:r>
-        <w:t xml:space="preserve">Reference sites</w:t>
-      </w:r>
-    </w:p>
-    <w:p>
-      <w:pPr>
-        <w:pStyle w:val="Compact"/>
-        <w:numPr>
-          <w:numId w:val="1029"/>
-          <w:ilvl w:val="0"/>
-        </w:numPr>
-      </w:pPr>
-      <w:r>
-        <w:t xml:space="preserve">GIS data</w:t>
-      </w:r>
-    </w:p>
-    <w:p>
-      <w:pPr>
-        <w:pStyle w:val="Compact"/>
-        <w:numPr>
-          <w:numId w:val="1029"/>
-          <w:ilvl w:val="0"/>
-        </w:numPr>
-      </w:pPr>
-      <w:r>
-        <w:t xml:space="preserve">watershed data</w:t>
-      </w:r>
-    </w:p>
-    <w:p>
-      <w:pPr>
-        <w:pStyle w:val="Compact"/>
-        <w:numPr>
-          <w:numId w:val="1029"/>
-          <w:ilvl w:val="0"/>
-        </w:numPr>
-      </w:pPr>
-      <w:r>
-        <w:t xml:space="preserve">Degree of deviation from expectation</w:t>
-      </w:r>
-    </w:p>
-    <w:p>
-      <w:pPr>
-        <w:pStyle w:val="Heading2"/>
-      </w:pPr>
-      <w:bookmarkStart w:id="33" w:name="scape"/>
-      <w:r>
-        <w:t xml:space="preserve">SCAPE</w:t>
-      </w:r>
-      <w:bookmarkEnd w:id="33"/>
-    </w:p>
-    <w:p>
-      <w:pPr>
-        <w:pStyle w:val="Heading3"/>
-      </w:pPr>
-      <w:bookmarkStart w:id="34" w:name="desktop-validation-1"/>
-      <w:r>
-        <w:t xml:space="preserve">Desktop validation</w:t>
-      </w:r>
-      <w:bookmarkEnd w:id="34"/>
-    </w:p>
-    <w:p>
-      <w:pPr>
-        <w:pStyle w:val="Compact"/>
-        <w:numPr>
-          <w:numId w:val="1030"/>
-          <w:ilvl w:val="0"/>
-        </w:numPr>
-      </w:pPr>
-      <w:r>
-        <w:t xml:space="preserve">Close to landscape model breakpoints?</w:t>
-      </w:r>
-    </w:p>
-    <w:p>
-      <w:pPr>
-        <w:pStyle w:val="Compact"/>
-        <w:numPr>
-          <w:numId w:val="1030"/>
-          <w:ilvl w:val="0"/>
-        </w:numPr>
-      </w:pPr>
-      <w:r>
-        <w:t xml:space="preserve">Sampling reach is atypical of segment’s overall conditions (e.g., unconstrained surrounded by constrained)?</w:t>
-      </w:r>
-    </w:p>
-    <w:p>
-      <w:pPr>
-        <w:pStyle w:val="Heading3"/>
-      </w:pPr>
-      <w:bookmarkStart w:id="35" w:name="external-validation-1"/>
-      <w:r>
-        <w:t xml:space="preserve">External validation</w:t>
-      </w:r>
-      <w:bookmarkEnd w:id="35"/>
-    </w:p>
-    <w:p>
-      <w:pPr>
-        <w:pStyle w:val="Compact"/>
-        <w:numPr>
-          <w:numId w:val="1031"/>
-          <w:ilvl w:val="0"/>
-        </w:numPr>
-      </w:pPr>
-      <w:r>
-        <w:t xml:space="preserve">Channel has migrated from nominal location (NHD issues)?</w:t>
-      </w:r>
-    </w:p>
-    <w:p>
-      <w:pPr>
-        <w:pStyle w:val="Compact"/>
-        <w:numPr>
-          <w:numId w:val="1031"/>
-          <w:ilvl w:val="0"/>
-        </w:numPr>
-      </w:pPr>
-      <w:r>
-        <w:t xml:space="preserve">Land cover has changed?</w:t>
-      </w:r>
-    </w:p>
-    <w:p>
-      <w:pPr>
-        <w:pStyle w:val="Compact"/>
-        <w:numPr>
-          <w:numId w:val="1031"/>
-          <w:ilvl w:val="0"/>
-        </w:numPr>
-      </w:pPr>
-      <w:r>
-        <w:t xml:space="preserve">Constraints not captured by model (e.g., fire impacts, dredging, mining)?</w:t>
-      </w:r>
-    </w:p>
-    <w:p>
-      <w:pPr>
-        <w:pStyle w:val="FirstParagraph"/>
-      </w:pPr>
-      <w:r>
-        <w:t xml:space="preserve">Data to evaluate</w:t>
-      </w:r>
-    </w:p>
-    <w:p>
-      <w:pPr>
-        <w:pStyle w:val="Compact"/>
-        <w:numPr>
           <w:numId w:val="1032"/>
           <w:ilvl w:val="0"/>
         </w:numPr>
@@ -1896,11 +1905,11 @@
       <w:pPr>
         <w:pStyle w:val="Heading1"/>
       </w:pPr>
-      <w:bookmarkStart w:id="36" w:name="high-priority-sites-in-sgr-watershed"/>
+      <w:bookmarkStart w:id="37" w:name="high-priority-sites-in-sgr-watershed"/>
       <w:r>
         <w:t xml:space="preserve">High priority sites in SGR watershed</w:t>
       </w:r>
-      <w:bookmarkEnd w:id="36"/>
+      <w:bookmarkEnd w:id="37"/>
     </w:p>
     <w:p>
       <w:pPr>
@@ -1954,11 +1963,11 @@
       <w:pPr>
         <w:pStyle w:val="Heading1"/>
       </w:pPr>
-      <w:bookmarkStart w:id="37" w:name="colophon"/>
+      <w:bookmarkStart w:id="38" w:name="colophon"/>
       <w:r>
         <w:t xml:space="preserve">Colophon</w:t>
       </w:r>
-      <w:bookmarkEnd w:id="37"/>
+      <w:bookmarkEnd w:id="38"/>
     </w:p>
     <w:p>
       <w:pPr>
@@ -1994,7 +2003,7 @@
         <w:rPr>
           <w:rStyle w:val="VerbatimChar"/>
         </w:rPr>
-        <w:t xml:space="preserve">#&gt; Head:     [d35eeae] 2019-05-31: typo fixes</w:t>
+        <w:t xml:space="preserve">#&gt; Head:     [ae865a3] 2019-06-05: even shorter version of outline</w:t>
       </w:r>
     </w:p>
     <w:sectPr>
@@ -3380,10 +3389,64 @@
     <w:abstractNumId w:val="991"/>
   </w:num>
   <w:num w:numId="1030">
-    <w:abstractNumId w:val="991"/>
+    <w:abstractNumId w:val="99421"/>
+    <w:lvlOverride w:ilvl="0">
+      <w:startOverride w:val="1"/>
+    </w:lvlOverride>
+    <w:lvlOverride w:ilvl="1">
+      <w:startOverride w:val="1"/>
+    </w:lvlOverride>
+    <w:lvlOverride w:ilvl="2">
+      <w:startOverride w:val="1"/>
+    </w:lvlOverride>
+    <w:lvlOverride w:ilvl="3">
+      <w:startOverride w:val="1"/>
+    </w:lvlOverride>
+    <w:lvlOverride w:ilvl="4">
+      <w:startOverride w:val="1"/>
+    </w:lvlOverride>
+    <w:lvlOverride w:ilvl="5">
+      <w:startOverride w:val="1"/>
+    </w:lvlOverride>
+    <w:lvlOverride w:ilvl="6">
+      <w:startOverride w:val="1"/>
+    </w:lvlOverride>
+    <w:lvlOverride w:ilvl="7">
+      <w:startOverride w:val="1"/>
+    </w:lvlOverride>
+    <w:lvlOverride w:ilvl="8">
+      <w:startOverride w:val="1"/>
+    </w:lvlOverride>
   </w:num>
   <w:num w:numId="1031">
-    <w:abstractNumId w:val="991"/>
+    <w:abstractNumId w:val="99421"/>
+    <w:lvlOverride w:ilvl="0">
+      <w:startOverride w:val="1"/>
+    </w:lvlOverride>
+    <w:lvlOverride w:ilvl="1">
+      <w:startOverride w:val="1"/>
+    </w:lvlOverride>
+    <w:lvlOverride w:ilvl="2">
+      <w:startOverride w:val="1"/>
+    </w:lvlOverride>
+    <w:lvlOverride w:ilvl="3">
+      <w:startOverride w:val="1"/>
+    </w:lvlOverride>
+    <w:lvlOverride w:ilvl="4">
+      <w:startOverride w:val="1"/>
+    </w:lvlOverride>
+    <w:lvlOverride w:ilvl="5">
+      <w:startOverride w:val="1"/>
+    </w:lvlOverride>
+    <w:lvlOverride w:ilvl="6">
+      <w:startOverride w:val="1"/>
+    </w:lvlOverride>
+    <w:lvlOverride w:ilvl="7">
+      <w:startOverride w:val="1"/>
+    </w:lvlOverride>
+    <w:lvlOverride w:ilvl="8">
+      <w:startOverride w:val="1"/>
+    </w:lvlOverride>
   </w:num>
   <w:num w:numId="1032">
     <w:abstractNumId w:val="991"/>

</xml_diff>

<commit_message>
working on filling out CSCI questions
</commit_message>
<xml_diff>
--- a/analysis/paper/decision_framework_SOP.docx
+++ b/analysis/paper/decision_framework_SOP.docx
@@ -1506,7 +1506,7 @@
         <w:t xml:space="preserve"> </w:t>
       </w:r>
       <w:r>
-        <w:t xml:space="preserve">states the typical index period from May through September to characterize base flow conditions. This period depends on the region, such that sampling can occur towards the earlier end of this range in soutern California, and later in this range for higher latitudes. Sampling that occurs outside of this range will likely not produce a representative sample for which the CSCI can be used. Sample dates can be verified from the raw data used to calculate the CSCI.</w:t>
+        <w:t xml:space="preserve">states the typical index period from May through September to characterize base flow conditions. This period depends on the region, such that sampling can occur towards the earlier end of this range in southern California, and later in this range for higher latitudes. Sampling that occurs outside of this range could produce a sample that is not representative of the macroinvertebrate community for which the CSCI is calculated. Sample dates can be verified from the raw data used to calculate the CSCI. However, published research has suggested that CSCI scores are relatively invariant to seasonal changes, so this question is giver a lower priority for validation.</w:t>
       </w:r>
     </w:p>
     <w:p>
@@ -1534,6 +1534,22 @@
     <w:p>
       <w:pPr>
         <w:pStyle w:val="FirstParagraph"/>
+      </w:pPr>
+      <w:r>
+        <w:t xml:space="preserve">The CSCI requires data describing landscape characteristics of the watershed for a site. These data are used to develop a predictive expectation of the macroinvertebrate commmunity that could be the site under reference condition. In order to obtain these landscape data, a watershed delineation is required for every site. The CSCI SOP describes in detail how these delineations are obtained. In short, a digital elevation model is used with the site’s longitude/latitude to identify the area of land where all elevations are increasing and higher than the starting elevation of the site. This watershed is then used to calculate landscape-level data needed for the CSCI, such as the total elevation range, average precipitation, and various soil characteristics. An inaccurate representation of the watershed can produce inaccurate estimates of the landscape data used to calculate the CSCI.</w:t>
+      </w:r>
+    </w:p>
+    <w:p>
+      <w:pPr>
+        <w:pStyle w:val="BodyText"/>
+      </w:pPr>
+      <w:r>
+        <w:t xml:space="preserve">The watershed delineation process is automated using standard geosptial software, with some intervention and manual inputs from the user. In general, watershed delineations</w:t>
+      </w:r>
+    </w:p>
+    <w:p>
+      <w:pPr>
+        <w:pStyle w:val="BodyText"/>
       </w:pPr>
       <w:r>
         <w:t xml:space="preserve">Data to evaluate</w:t>
@@ -2003,7 +2019,7 @@
         <w:rPr>
           <w:rStyle w:val="VerbatimChar"/>
         </w:rPr>
-        <w:t xml:space="preserve">#&gt; Head:     [ae865a3] 2019-06-05: even shorter version of outline</w:t>
+        <w:t xml:space="preserve">#&gt; Head:     [ccf0e66] 2019-07-22: added validation priority figure, ordered questions by priority</w:t>
       </w:r>
     </w:p>
     <w:sectPr>

</xml_diff>

<commit_message>
text draft of CSCI validation questions done, needs editing
</commit_message>
<xml_diff>
--- a/analysis/paper/decision_framework_SOP.docx
+++ b/analysis/paper/decision_framework_SOP.docx
@@ -87,7 +87,7 @@
         <w:pStyle w:val="Date"/>
       </w:pPr>
       <w:r>
-        <w:t xml:space="preserve">22</w:t>
+        <w:t xml:space="preserve">23</w:t>
       </w:r>
       <w:r>
         <w:t xml:space="preserve"> </w:t>
@@ -128,6 +128,17 @@
         </w:p>
       </w:sdtContent>
     </w:sdt>
+    <w:p>
+      <w:pPr>
+        <w:pStyle w:val="SourceCode"/>
+      </w:pPr>
+      <w:r>
+        <w:rPr>
+          <w:rStyle w:val="VerbatimChar"/>
+        </w:rPr>
+        <w:t xml:space="preserve">## here() starts at L:/San Gabriel RSCA_MB/Repositories/SGRrsca</w:t>
+      </w:r>
+    </w:p>
     <w:p>
       <w:pPr>
         <w:pStyle w:val="Heading1"/>
@@ -1216,7 +1227,7 @@
         <w:pStyle w:val="FirstParagraph"/>
       </w:pPr>
       <w:r>
-        <w:t xml:space="preserve">The validity of a CSCI score may be evaluated by reviewing the metadata that accompanies CSCI reporting, as well as reviewing notes about sampling conditions.</w:t>
+        <w:t xml:space="preserve">The phase 1 questions are high priority, meaning they can be answered with minimal effort (e.g, by consulting the CSCI metadata) and the outcome has high certainty (e.g., a CSCI score will be almost always be invalid if the results do not satisfy the question).</w:t>
       </w:r>
     </w:p>
     <w:p>
@@ -1236,7 +1247,15 @@
         <w:pStyle w:val="FirstParagraph"/>
       </w:pPr>
       <w:r>
-        <w:t xml:space="preserve">Low sample counts may not provide a complete picture of the community that was present during sampling. The index output that is generated by the CSCI calculator provides information that can be used to evaluate the sample count. Specifically the</w:t>
+        <w:t xml:space="preserve">Low sample counts may not provide a complete picture of the community that was present during sampling. Macroinvertebrates data used to calculate the CSCI are based on a representative subsample of 600 individuals from the total sample for each site. In general, sites where CSCI scores are based on substantially less than 600 individuals may be suspect.</w:t>
+      </w:r>
+    </w:p>
+    <w:p>
+      <w:pPr>
+        <w:pStyle w:val="BodyText"/>
+      </w:pPr>
+      <w:r>
+        <w:t xml:space="preserve">The index output that is generated by the CSCI calculator provides information that can be used to evaluate the sample count. Specifically the</w:t>
       </w:r>
       <w:r>
         <w:t xml:space="preserve"> </w:t>
@@ -1254,7 +1273,7 @@
         <w:t xml:space="preserve"> </w:t>
       </w:r>
       <w:r>
-        <w:t xml:space="preserve">output contains a column for each CSCI sample for the sample count:</w:t>
+        <w:t xml:space="preserve">output contains a column for each CSCI sample for the sample count. In the first row, we see that the first sample was based on only 100 organisms. Therefore, we can assume that CSCI scores from the first sample are invalid.</w:t>
       </w:r>
     </w:p>
     <w:p>
@@ -1317,18 +1336,181 @@
         <w:pStyle w:val="BodyText"/>
       </w:pPr>
       <w:r>
-        <w:t xml:space="preserve">In the first row, we see that the first sample was based on only 100 organisms. There are no strict guidelines from the SWAMP progrma for how many samples are required, although 100 is wholly insufficient. Therefore, we can assume that CSCI scores from the first sample are invalid.</w:t>
-      </w:r>
-    </w:p>
-    <w:p>
-      <w:pPr>
-        <w:pStyle w:val="Compact"/>
+        <w:t xml:space="preserve">There are no strict guidelines from the SWAMP program for how many samples are required, although 100 is wholly insufficient. An analysis of the effect of systematically reducing the sample count well below 600 individuals for several sites is shown below.</w:t>
+      </w:r>
+    </w:p>
+    <w:p>
+      <w:pPr>
+        <w:pStyle w:val="CaptionedFigure"/>
+      </w:pPr>
+      <w:r>
+        <w:drawing>
+          <wp:inline>
+            <wp:extent cx="5943600" cy="2431472"/>
+            <wp:effectExtent b="0" l="0" r="0" t="0"/>
+            <wp:docPr descr="Figure 4 Effects of reducing sample size on CSCI scores." title="" id="1" name="Picture"/>
+            <a:graphic>
+              <a:graphicData uri="http://schemas.openxmlformats.org/drawingml/2006/picture">
+                <pic:pic>
+                  <pic:nvPicPr>
+                    <pic:cNvPr descr="../figures/summary_results.png" id="0" name="Picture"/>
+                    <pic:cNvPicPr>
+                      <a:picLocks noChangeArrowheads="1" noChangeAspect="1"/>
+                    </pic:cNvPicPr>
+                  </pic:nvPicPr>
+                  <pic:blipFill>
+                    <a:blip r:embed="rId31"/>
+                    <a:stretch>
+                      <a:fillRect/>
+                    </a:stretch>
+                  </pic:blipFill>
+                  <pic:spPr bwMode="auto">
+                    <a:xfrm>
+                      <a:off x="0" y="0"/>
+                      <a:ext cx="5943600" cy="2431472"/>
+                    </a:xfrm>
+                    <a:prstGeom prst="rect">
+                      <a:avLst/>
+                    </a:prstGeom>
+                    <a:noFill/>
+                    <a:ln w="9525">
+                      <a:noFill/>
+                      <a:headEnd/>
+                      <a:tailEnd/>
+                    </a:ln>
+                  </pic:spPr>
+                </pic:pic>
+              </a:graphicData>
+            </a:graphic>
+          </wp:inline>
+        </w:drawing>
+      </w:r>
+    </w:p>
+    <w:p>
+      <w:pPr>
+        <w:pStyle w:val="ImageCaption"/>
+      </w:pPr>
+      <w:r>
+        <w:t xml:space="preserve">Figure 4 Effects of reducing sample size on CSCI scores.</w:t>
+      </w:r>
+    </w:p>
+    <w:p>
+      <w:pPr>
+        <w:pStyle w:val="BodyText"/>
+      </w:pPr>
+      <w:r>
+        <w:t xml:space="preserve">Figure</w:t>
+      </w:r>
+      <w:r>
+        <w:t xml:space="preserve"> </w:t>
+      </w:r>
+      <w:r>
+        <w:t xml:space="preserve">4</w:t>
+      </w:r>
+      <w:r>
+        <w:t xml:space="preserve"> </w:t>
+      </w:r>
+      <w:r>
+        <w:t xml:space="preserve">was created by taking subsamples of the total sample size for six different sites with a range of CSCI scores (horizontal dashed lines in Figure</w:t>
+      </w:r>
+      <w:r>
+        <w:t xml:space="preserve"> </w:t>
+      </w:r>
+      <w:r>
+        <w:t xml:space="preserve">4</w:t>
+      </w:r>
+      <w:r>
+        <w:t xml:space="preserve">a). For each sample count, 100 subsamples were randomly selected from the total and CSCI scores were summarized by the average and coefficient of variation. Overall, reducing the sample size caused reductions in the CSCI scores, with the reductions increasing more quickly with smaller sample sizes. Figure</w:t>
+      </w:r>
+      <w:r>
+        <w:t xml:space="preserve"> </w:t>
+      </w:r>
+      <w:r>
+        <w:t xml:space="preserve">4</w:t>
+      </w:r>
+      <w:r>
+        <w:t xml:space="preserve">b shows the relative change as a proportion from the actual CSCI score. The CSCI score is within ten percent of the actual score with sample counts of around 250 or more. CSCI scores were reduced by greater than ten percent of the actual score with lower sample counts, the exception being site 801M16861. The variation of CSCI scores for each sample count also increases with lower sample counts (Figure</w:t>
+      </w:r>
+      <w:r>
+        <w:t xml:space="preserve"> </w:t>
+      </w:r>
+      <w:r>
+        <w:t xml:space="preserve">4</w:t>
+      </w:r>
+      <w:r>
+        <w:t xml:space="preserve">c), although variation did not exceed ten percent until very low sample sizes (e.g., 150 or less).</w:t>
+      </w:r>
+    </w:p>
+    <w:p>
+      <w:pPr>
+        <w:pStyle w:val="BodyText"/>
+      </w:pPr>
+      <w:r>
+        <w:t xml:space="preserve">The following conclusions are made from Figure</w:t>
+      </w:r>
+      <w:r>
+        <w:t xml:space="preserve"> </w:t>
+      </w:r>
+      <w:r>
+        <w:t xml:space="preserve">4</w:t>
+      </w:r>
+      <w:r>
+        <w:t xml:space="preserve">:</w:t>
+      </w:r>
+    </w:p>
+    <w:p>
+      <w:pPr>
         <w:numPr>
           <w:numId w:val="1025"/>
           <w:ilvl w:val="0"/>
         </w:numPr>
       </w:pPr>
       <w:r>
+        <w:t xml:space="preserve">CSCI scores are generally within ten percent of the actual with sample counts of 250 or more</w:t>
+      </w:r>
+    </w:p>
+    <w:p>
+      <w:pPr>
+        <w:numPr>
+          <w:numId w:val="1025"/>
+          <w:ilvl w:val="0"/>
+        </w:numPr>
+      </w:pPr>
+      <w:r>
+        <w:t xml:space="preserve">Sites with lower CSCI scores are more affected by lower sample counts, however;</w:t>
+      </w:r>
+    </w:p>
+    <w:p>
+      <w:pPr>
+        <w:numPr>
+          <w:numId w:val="1025"/>
+          <w:ilvl w:val="0"/>
+        </w:numPr>
+      </w:pPr>
+      <w:r>
+        <w:t xml:space="preserve">Sites with low scores and very low richness are minimally affected by changes in sample counts (site 801M16861).</w:t>
+      </w:r>
+    </w:p>
+    <w:p>
+      <w:pPr>
+        <w:numPr>
+          <w:numId w:val="1025"/>
+          <w:ilvl w:val="0"/>
+        </w:numPr>
+      </w:pPr>
+      <w:r>
+        <w:t xml:space="preserve">Precision decreases with lower sample size, although variation is typically less than 10% of the true mean with sample sizes of 200 or more.</w:t>
+      </w:r>
+    </w:p>
+    <w:p>
+      <w:pPr>
+        <w:pStyle w:val="Compact"/>
+        <w:numPr>
+          <w:numId w:val="1026"/>
+          <w:ilvl w:val="0"/>
+        </w:numPr>
+      </w:pPr>
+      <w:r>
         <w:t xml:space="preserve">Are there many ambiguous individuals or taxa?</w:t>
       </w:r>
     </w:p>
@@ -1337,7 +1519,7 @@
         <w:pStyle w:val="FirstParagraph"/>
       </w:pPr>
       <w:r>
-        <w:t xml:space="preserve">Ambiguous taxa or individuals cannot be used for O/E calculations in the CSCI, and may distort calculations of some metrics. This might occur if, for example, a sample isn’t identified to the CSCI’s standard level of effort (SAFIT1a), or if the sample is dominated by immature or hard-to-identify taxa (e.g., early instar stoneflies) . In these cases, a lower sample count of unambiguous individuals is used to calculate CSCI scores, which may not reflect true site condition.</w:t>
+        <w:t xml:space="preserve">Ambiguous individuals or taxa cannot be used for O/E calculations in the CSCI, and may distort calculations of some metrics. This might occur if, for example, a sample isn’t identified to the CSCI’s standard level of effort (SAFIT1a), or if the sample is dominated by immature or hard-to-identify taxa (e.g., early instar stoneflies) . In these cases, a lower sample count of unambiguous individuals is used to calculate CSCI scores, which may not reflect true site condition.</w:t>
       </w:r>
     </w:p>
     <w:p>
@@ -1350,7 +1532,7 @@
       <w:r>
         <w:t xml:space="preserve"> </w:t>
       </w:r>
-      <w:hyperlink r:id="rId31">
+      <w:hyperlink r:id="rId32">
         <w:r>
           <w:rPr>
             <w:rStyle w:val="Hyperlink"/>
@@ -1389,7 +1571,7 @@
         <w:t xml:space="preserve"> </w:t>
       </w:r>
       <w:r>
-        <w:t xml:space="preserve">that are ambiguous. Although no maximum number has been established by the SWAMP program, samples with high percentages may have invalid CSCI scores.</w:t>
+        <w:t xml:space="preserve">that are ambiguous. Although no maximum number has been established by SWAMP, samples with high percentages may have invalid CSCI scores.</w:t>
       </w:r>
     </w:p>
     <w:p>
@@ -1401,7 +1583,7 @@
           <wp:inline>
             <wp:extent cx="5943600" cy="3050370"/>
             <wp:effectExtent b="0" l="0" r="0" t="0"/>
-            <wp:docPr descr="Figure 4 CSCI metadata that can be evaluated from the standard results. The second sample returns an invalid CSCI score because of many ambiguous indivdiuals and taxa (in red)." title="" id="1" name="Picture"/>
+            <wp:docPr descr="Figure 5 CSCI metadata that can be evaluated from the standard results. The second sample returns an invalid CSCI score because of many ambiguous individuals and taxa (in red)." title="" id="1" name="Picture"/>
             <a:graphic>
               <a:graphicData uri="http://schemas.openxmlformats.org/drawingml/2006/picture">
                 <pic:pic>
@@ -1412,7 +1594,7 @@
                     </pic:cNvPicPr>
                   </pic:nvPicPr>
                   <pic:blipFill>
-                    <a:blip r:embed="rId32"/>
+                    <a:blip r:embed="rId33"/>
                     <a:stretch>
                       <a:fillRect/>
                     </a:stretch>
@@ -1444,14 +1626,14 @@
         <w:pStyle w:val="ImageCaption"/>
       </w:pPr>
       <w:r>
-        <w:t xml:space="preserve">Figure 4 CSCI metadata that can be evaluated from the standard results. The second sample returns an invalid CSCI score because of many ambiguous indivdiuals and taxa (in red).</w:t>
-      </w:r>
-    </w:p>
-    <w:p>
-      <w:pPr>
-        <w:pStyle w:val="Compact"/>
-        <w:numPr>
-          <w:numId w:val="1026"/>
+        <w:t xml:space="preserve">Figure 5 CSCI metadata that can be evaluated from the standard results. The second sample returns an invalid CSCI score because of many ambiguous individuals and taxa (in red).</w:t>
+      </w:r>
+    </w:p>
+    <w:p>
+      <w:pPr>
+        <w:pStyle w:val="Compact"/>
+        <w:numPr>
+          <w:numId w:val="1027"/>
           <w:ilvl w:val="0"/>
         </w:numPr>
       </w:pPr>
@@ -1464,24 +1646,149 @@
         <w:pStyle w:val="FirstParagraph"/>
       </w:pPr>
       <w:r>
-        <w:t xml:space="preserve">CSCI scores may be invalid if the sample was affected by natural or temporary disurbances, such as drought, scour from high flow events, or wildfire. The SWAMP sampling protocol indicates that sampling should occur during normal, baseflow conditions. Sampling outside of these conditions, even during the normal index period from May to September, may result in depressed CSCI scores. Field notes may indicate if abnormal conditions were present. Exernal datasets, such as flow records or time and location of fire events, may also provide clues of abnormal conditions.</w:t>
+        <w:t xml:space="preserve">CSCI scores may be invalid if the sample was affected by natural or temporary disurbances. The SWAMP sampling protocol indicates that sampling should occur during normal, baseflow conditions. Sampling outside of these conditions, even during the normal index period from May to September, may result in depressed CSCI scores. Field notes may indicate if abnormal conditions were present. Exernal datasets, such as flow records or time and location of fire events, may also provide clues of abnormal conditions. Types of disturbances could include:</w:t>
+      </w:r>
+    </w:p>
+    <w:p>
+      <w:pPr>
+        <w:pStyle w:val="Compact"/>
+        <w:numPr>
+          <w:numId w:val="1028"/>
+          <w:ilvl w:val="0"/>
+        </w:numPr>
+      </w:pPr>
+      <w:r>
+        <w:t xml:space="preserve">Abnormal flow</w:t>
+      </w:r>
+    </w:p>
+    <w:p>
+      <w:pPr>
+        <w:pStyle w:val="Compact"/>
+        <w:numPr>
+          <w:numId w:val="1029"/>
+          <w:ilvl w:val="1"/>
+        </w:numPr>
+      </w:pPr>
+      <w:r>
+        <w:t xml:space="preserve">high flow after a rain event that can scour a stream channel</w:t>
+      </w:r>
+    </w:p>
+    <w:p>
+      <w:pPr>
+        <w:pStyle w:val="Compact"/>
+        <w:numPr>
+          <w:numId w:val="1029"/>
+          <w:ilvl w:val="1"/>
+        </w:numPr>
+      </w:pPr>
+      <w:r>
+        <w:t xml:space="preserve">high flow dam release or diversion</w:t>
+      </w:r>
+    </w:p>
+    <w:p>
+      <w:pPr>
+        <w:pStyle w:val="Compact"/>
+        <w:numPr>
+          <w:numId w:val="1029"/>
+          <w:ilvl w:val="1"/>
+        </w:numPr>
+      </w:pPr>
+      <w:r>
+        <w:t xml:space="preserve">low flow under drought conditions</w:t>
+      </w:r>
+    </w:p>
+    <w:p>
+      <w:pPr>
+        <w:pStyle w:val="Compact"/>
+        <w:numPr>
+          <w:numId w:val="1028"/>
+          <w:ilvl w:val="0"/>
+        </w:numPr>
+      </w:pPr>
+      <w:r>
+        <w:t xml:space="preserve">Vector control operations at/upstream of a site or in the watershed</w:t>
+      </w:r>
+    </w:p>
+    <w:p>
+      <w:pPr>
+        <w:pStyle w:val="Compact"/>
+        <w:numPr>
+          <w:numId w:val="1028"/>
+          <w:ilvl w:val="0"/>
+        </w:numPr>
+      </w:pPr>
+      <w:r>
+        <w:t xml:space="preserve">In channel vegetation management or debris removal</w:t>
+      </w:r>
+    </w:p>
+    <w:p>
+      <w:pPr>
+        <w:pStyle w:val="Compact"/>
+        <w:numPr>
+          <w:numId w:val="1028"/>
+          <w:ilvl w:val="0"/>
+        </w:numPr>
+      </w:pPr>
+      <w:r>
+        <w:t xml:space="preserve">Fire location and intensity</w:t>
+      </w:r>
+    </w:p>
+    <w:p>
+      <w:pPr>
+        <w:pStyle w:val="FirstParagraph"/>
+      </w:pPr>
+      <w:r>
+        <w:t xml:space="preserve">It is also important to note that the CSCI is sensitive to stressors that may be caused by unusual events and that the score is valid in these instances, although it is not representative of</w:t>
+      </w:r>
+      <w:r>
+        <w:t xml:space="preserve"> </w:t>
+      </w:r>
+      <w:r>
+        <w:t xml:space="preserve">“</w:t>
+      </w:r>
+      <w:r>
+        <w:t xml:space="preserve">normal</w:t>
+      </w:r>
+      <w:r>
+        <w:t xml:space="preserve">”</w:t>
+      </w:r>
+      <w:r>
+        <w:t xml:space="preserve"> </w:t>
+      </w:r>
+      <w:r>
+        <w:t xml:space="preserve">conditions. The answer to whether or not a CSCI score is valid after a temporary disturbance depends on the objective of the sampling. If the sampling is meant to capture the effects of these events, then the score is valid. However, if the objecive is to evaluate</w:t>
+      </w:r>
+      <w:r>
+        <w:t xml:space="preserve"> </w:t>
+      </w:r>
+      <w:r>
+        <w:t xml:space="preserve">“</w:t>
+      </w:r>
+      <w:r>
+        <w:t xml:space="preserve">normal</w:t>
+      </w:r>
+      <w:r>
+        <w:t xml:space="preserve">”</w:t>
+      </w:r>
+      <w:r>
+        <w:t xml:space="preserve">, long-term conditions at a site, then the score is not valid. In the latter case, field crews may be unaware of temporary events that can depress CSCI scores. If there is reason to question a score based on an unsual sampling condition, external data must be consulted. Field notes may be the best source of information.</w:t>
       </w:r>
     </w:p>
     <w:p>
       <w:pPr>
         <w:pStyle w:val="Heading3"/>
       </w:pPr>
-      <w:bookmarkStart w:id="33" w:name="phase-2-questions"/>
+      <w:bookmarkStart w:id="34" w:name="phase-2-questions"/>
       <w:r>
         <w:t xml:space="preserve">Phase 2 questions</w:t>
       </w:r>
-      <w:bookmarkEnd w:id="33"/>
-    </w:p>
-    <w:p>
-      <w:pPr>
-        <w:pStyle w:val="Compact"/>
-        <w:numPr>
-          <w:numId w:val="1027"/>
+      <w:bookmarkEnd w:id="34"/>
+    </w:p>
+    <w:p>
+      <w:pPr>
+        <w:pStyle w:val="Compact"/>
+        <w:numPr>
+          <w:numId w:val="1030"/>
           <w:ilvl w:val="0"/>
         </w:numPr>
       </w:pPr>
@@ -1500,35 +1807,55 @@
         <w:t xml:space="preserve"> </w:t>
       </w:r>
       <w:r>
-        <w:t xml:space="preserve">[@Ode16]</w:t>
+        <w:t xml:space="preserve">(Ode, Fetscher, and Busse 2016)</w:t>
       </w:r>
       <w:r>
         <w:t xml:space="preserve"> </w:t>
       </w:r>
       <w:r>
-        <w:t xml:space="preserve">states the typical index period from May through September to characterize base flow conditions. This period depends on the region, such that sampling can occur towards the earlier end of this range in southern California, and later in this range for higher latitudes. Sampling that occurs outside of this range could produce a sample that is not representative of the macroinvertebrate community for which the CSCI is calculated. Sample dates can be verified from the raw data used to calculate the CSCI. However, published research has suggested that CSCI scores are relatively invariant to seasonal changes, so this question is giver a lower priority for validation.</w:t>
-      </w:r>
-    </w:p>
-    <w:p>
-      <w:pPr>
-        <w:numPr>
-          <w:numId w:val="1028"/>
-          <w:ilvl w:val="0"/>
-        </w:numPr>
-      </w:pPr>
-      <w:r>
-        <w:t xml:space="preserve">Are there Unusual settings where CSCI is known to give low scores?</w:t>
-      </w:r>
-    </w:p>
-    <w:p>
-      <w:pPr>
-        <w:numPr>
-          <w:numId w:val="1028"/>
-          <w:ilvl w:val="0"/>
-        </w:numPr>
-      </w:pPr>
-      <w:r>
-        <w:t xml:space="preserve">Bad watershed delineation?</w:t>
+        <w:t xml:space="preserve">states the typical index period as being from</w:t>
+      </w:r>
+      <w:r>
+        <w:t xml:space="preserve"> </w:t>
+      </w:r>
+      <w:r>
+        <w:rPr>
+          <w:b/>
+        </w:rPr>
+        <w:t xml:space="preserve">May</w:t>
+      </w:r>
+      <w:r>
+        <w:t xml:space="preserve"> </w:t>
+      </w:r>
+      <w:r>
+        <w:t xml:space="preserve">through</w:t>
+      </w:r>
+      <w:r>
+        <w:t xml:space="preserve"> </w:t>
+      </w:r>
+      <w:r>
+        <w:rPr>
+          <w:b/>
+        </w:rPr>
+        <w:t xml:space="preserve">September</w:t>
+      </w:r>
+      <w:r>
+        <w:t xml:space="preserve"> </w:t>
+      </w:r>
+      <w:r>
+        <w:t xml:space="preserve">to characterize base flow conditions. This period depends on the region, such that sampling can occur towards the earlier end of this range in southern California, and later in this range for higher latitudes. Sampling that occurs outside of this range could produce a sample that is not representative of the macroinvertebrate community for which the CSCI is calculated. Sample dates can be verified from the raw data used to calculate the CSCI. However, published research has suggested that CSCI scores are relatively invariant to seasonal changes, so this question is giver a lower priority for validation.</w:t>
+      </w:r>
+    </w:p>
+    <w:p>
+      <w:pPr>
+        <w:pStyle w:val="Compact"/>
+        <w:numPr>
+          <w:numId w:val="1031"/>
+          <w:ilvl w:val="0"/>
+        </w:numPr>
+      </w:pPr>
+      <w:r>
+        <w:t xml:space="preserve">Does the siat have a bad watershed delineation?</w:t>
       </w:r>
     </w:p>
     <w:p>
@@ -1536,7 +1863,19 @@
         <w:pStyle w:val="FirstParagraph"/>
       </w:pPr>
       <w:r>
-        <w:t xml:space="preserve">The CSCI requires data describing landscape characteristics of the watershed for a site. These data are used to develop a predictive expectation of the macroinvertebrate commmunity that could be the site under reference condition. In order to obtain these landscape data, a watershed delineation is required for every site. The CSCI SOP describes in detail how these delineations are obtained. In short, a digital elevation model is used with the site’s longitude/latitude to identify the area of land where all elevations are increasing and higher than the starting elevation of the site. This watershed is then used to calculate landscape-level data needed for the CSCI, such as the total elevation range, average precipitation, and various soil characteristics. An inaccurate representation of the watershed can produce inaccurate estimates of the landscape data used to calculate the CSCI.</w:t>
+        <w:t xml:space="preserve">The CSCI requires data describing landscape characteristics of the watershed for a site. These data are used to develop a prediction of the macroinvertebrate commmunity that could be expected at the site under reference conditions. A watershed delineation is required for a site to obtain these landscape data for the CSCI predictions. The CSCI interim instructions</w:t>
+      </w:r>
+      <w:r>
+        <w:t xml:space="preserve"> </w:t>
+      </w:r>
+      <w:r>
+        <w:t xml:space="preserve">(Mazor et al. 2018)</w:t>
+      </w:r>
+      <w:r>
+        <w:t xml:space="preserve"> </w:t>
+      </w:r>
+      <w:r>
+        <w:t xml:space="preserve">describe in detail how these delineations can be created. In short, a digital elevation model is used with the site’s longitude/latitude to identify the area of land where all elevations are increasing and higher than the starting elevation of the site. This watershed is then used to calculate landscape-level data needed for the CSCI, such as the total elevation range, average precipitation, and various soil characteristics. An inaccurate representation of the watershed can produce inaccurate estimates of the landscape data used to calculate the CSCI.</w:t>
       </w:r>
     </w:p>
     <w:p>
@@ -1544,7 +1883,64 @@
         <w:pStyle w:val="BodyText"/>
       </w:pPr>
       <w:r>
-        <w:t xml:space="preserve">The watershed delineation process is automated using standard geosptial software, with some intervention and manual inputs from the user. In general, watershed delineations</w:t>
+        <w:t xml:space="preserve">The watershed delineation process is automated using standard geosptial software, with some intervention and manual inputs from the user. In general, delineations will accurately represent the watershed at the site if:</w:t>
+      </w:r>
+    </w:p>
+    <w:p>
+      <w:pPr>
+        <w:numPr>
+          <w:numId w:val="1032"/>
+          <w:ilvl w:val="0"/>
+        </w:numPr>
+      </w:pPr>
+      <w:r>
+        <w:t xml:space="preserve">The site location is spatially co-located with a stream reach, and</w:t>
+      </w:r>
+    </w:p>
+    <w:p>
+      <w:pPr>
+        <w:numPr>
+          <w:numId w:val="1032"/>
+          <w:ilvl w:val="0"/>
+        </w:numPr>
+      </w:pPr>
+      <w:r>
+        <w:t xml:space="preserve">The actual draininage area is well-represented by topography.</w:t>
+      </w:r>
+    </w:p>
+    <w:p>
+      <w:pPr>
+        <w:pStyle w:val="FirstParagraph"/>
+      </w:pPr>
+      <w:r>
+        <w:t xml:space="preserve">For the first scenario, the site location is typically referenced by longitude/latitude coordinates. For delineation, these coordinates must be spatially linked to a stream reach in a GIS. These stream reaches are represented by the NHD-Plus dataset</w:t>
+      </w:r>
+      <w:r>
+        <w:t xml:space="preserve"> </w:t>
+      </w:r>
+      <w:r>
+        <w:t xml:space="preserve">(McKay et al. 2012)</w:t>
+      </w:r>
+      <w:r>
+        <w:t xml:space="preserve">, which is a national-level product describing stream hydrography for the entire United States. The first step in the delineation is to</w:t>
+      </w:r>
+      <w:r>
+        <w:t xml:space="preserve"> </w:t>
+      </w:r>
+      <w:r>
+        <w:t xml:space="preserve">“</w:t>
+      </w:r>
+      <w:r>
+        <w:t xml:space="preserve">snap</w:t>
+      </w:r>
+      <w:r>
+        <w:t xml:space="preserve">”</w:t>
+      </w:r>
+      <w:r>
+        <w:t xml:space="preserve"> </w:t>
+      </w:r>
+      <w:r>
+        <w:t xml:space="preserve">the site location to the nearest stream stream reach. If the site location is imprecise or was entered incorrectly, the snapping distance can be large. Conversely, the stream reach in the NHD-Plus dataset may not accurately portray the true channel. In either case, the resulting watershed will originate from a location that does not represent reality. Visual assessment of the site location, the segment that was used for the delineation, and the snapping distance can provide clues about the quality of the delineation.</w:t>
       </w:r>
     </w:p>
     <w:p>
@@ -1552,6 +1948,51 @@
         <w:pStyle w:val="BodyText"/>
       </w:pPr>
       <w:r>
+        <w:t xml:space="preserve">For the second scenario, topographical characteristics of the landscape around a site can also affect the quality of the delineation. In general, watershed boundaries are more easily identified at high gradient sites in hilly or mountainous areas where toporaphical boundaries are easily identified. Conversely, low gradient streams may have less accurate watershed delineations because it is more difficult to identify clear elevation differences that define drainage patterns. The latter scenario is more common in coastal plains, plateaus, or other low elevation areas. Developed landscapes also complicate watershed delineations because the natural flow of water may have been significantly altered. In these cases, water may not follow strict topographical boundaries due to channelization or diversions. Overlaying the watershed delineation on aerial photos can provide clues about the effet of land use alteration on flow patterns and if the delineation is strongly driven by topography.</w:t>
+      </w:r>
+    </w:p>
+    <w:p>
+      <w:pPr>
+        <w:pStyle w:val="Compact"/>
+        <w:numPr>
+          <w:numId w:val="1033"/>
+          <w:ilvl w:val="0"/>
+        </w:numPr>
+      </w:pPr>
+      <w:r>
+        <w:t xml:space="preserve">Are there unusual settings where CSCI is known to give low scores?</w:t>
+      </w:r>
+    </w:p>
+    <w:p>
+      <w:pPr>
+        <w:pStyle w:val="FirstParagraph"/>
+      </w:pPr>
+      <w:r>
+        <w:t xml:space="preserve">There are few locations in California where the CSCI is known to give low scores, although in some settings the biological community is naturally low in diversity. In these scenarios, the geological setting may be uncharacteristic of the region (e.g., unusual geology types with limited extent,</w:t>
+      </w:r>
+      <w:r>
+        <w:t xml:space="preserve"> </w:t>
+      </w:r>
+      <w:r>
+        <w:t xml:space="preserve">(Campbell, McCulloh, and Vedder 2009)</w:t>
+      </w:r>
+      <w:r>
+        <w:t xml:space="preserve">) and can have an influence on the physical and chemical characteristics of the stream that then limits diversity of the biological community. This confounds the ability of the CSCI to distinguish between natural and anthropogenic variation, resulting in unreliable scores.</w:t>
+      </w:r>
+    </w:p>
+    <w:p>
+      <w:pPr>
+        <w:pStyle w:val="BodyText"/>
+      </w:pPr>
+      <w:r>
+        <w:t xml:space="preserve">The simplest way to determine if a site represents an unusual setting is to evaluate the relevant pool of reference sites that apply to a site. CSCI scores are determined using expectations from references sites that describe the expected community in the absence of anthropogenic stress. The reference sites that have the largest weights in calculating the CSCI score are determined based on the most similar reference sites in a region for a site. The CSCI cannot adequately distinguish between anthropogenic and natural variation if these representative reference sites do not match well to the expected community at the test site. In such cases, unsual geological settings may be a reasonable explanation for low CSCI scores. Evaluating reference site pools with detailed geological maps may provide the necessary information to validate a CSCI score.</w:t>
+      </w:r>
+    </w:p>
+    <w:p>
+      <w:pPr>
+        <w:pStyle w:val="BodyText"/>
+      </w:pPr>
+      <w:r>
         <w:t xml:space="preserve">Data to evaluate</w:t>
       </w:r>
     </w:p>
@@ -1559,7 +2000,7 @@
       <w:pPr>
         <w:pStyle w:val="Compact"/>
         <w:numPr>
-          <w:numId w:val="1029"/>
+          <w:numId w:val="1034"/>
           <w:ilvl w:val="0"/>
         </w:numPr>
       </w:pPr>
@@ -1571,7 +2012,7 @@
       <w:pPr>
         <w:pStyle w:val="Compact"/>
         <w:numPr>
-          <w:numId w:val="1029"/>
+          <w:numId w:val="1034"/>
           <w:ilvl w:val="0"/>
         </w:numPr>
       </w:pPr>
@@ -1583,7 +2024,7 @@
       <w:pPr>
         <w:pStyle w:val="Compact"/>
         <w:numPr>
-          <w:numId w:val="1029"/>
+          <w:numId w:val="1034"/>
           <w:ilvl w:val="0"/>
         </w:numPr>
       </w:pPr>
@@ -1595,7 +2036,7 @@
       <w:pPr>
         <w:pStyle w:val="Compact"/>
         <w:numPr>
-          <w:numId w:val="1029"/>
+          <w:numId w:val="1034"/>
           <w:ilvl w:val="0"/>
         </w:numPr>
       </w:pPr>
@@ -1607,7 +2048,7 @@
       <w:pPr>
         <w:pStyle w:val="Compact"/>
         <w:numPr>
-          <w:numId w:val="1029"/>
+          <w:numId w:val="1034"/>
           <w:ilvl w:val="0"/>
         </w:numPr>
       </w:pPr>
@@ -1619,7 +2060,7 @@
       <w:pPr>
         <w:pStyle w:val="Compact"/>
         <w:numPr>
-          <w:numId w:val="1029"/>
+          <w:numId w:val="1034"/>
           <w:ilvl w:val="0"/>
         </w:numPr>
       </w:pPr>
@@ -1631,7 +2072,7 @@
       <w:pPr>
         <w:pStyle w:val="Compact"/>
         <w:numPr>
-          <w:numId w:val="1029"/>
+          <w:numId w:val="1034"/>
           <w:ilvl w:val="0"/>
         </w:numPr>
       </w:pPr>
@@ -1643,7 +2084,7 @@
       <w:pPr>
         <w:pStyle w:val="Compact"/>
         <w:numPr>
-          <w:numId w:val="1029"/>
+          <w:numId w:val="1034"/>
           <w:ilvl w:val="0"/>
         </w:numPr>
       </w:pPr>
@@ -1655,7 +2096,7 @@
       <w:pPr>
         <w:pStyle w:val="Compact"/>
         <w:numPr>
-          <w:numId w:val="1029"/>
+          <w:numId w:val="1034"/>
           <w:ilvl w:val="0"/>
         </w:numPr>
       </w:pPr>
@@ -1667,7 +2108,7 @@
       <w:pPr>
         <w:pStyle w:val="Compact"/>
         <w:numPr>
-          <w:numId w:val="1029"/>
+          <w:numId w:val="1034"/>
           <w:ilvl w:val="0"/>
         </w:numPr>
       </w:pPr>
@@ -1679,7 +2120,7 @@
       <w:pPr>
         <w:pStyle w:val="Compact"/>
         <w:numPr>
-          <w:numId w:val="1029"/>
+          <w:numId w:val="1034"/>
           <w:ilvl w:val="0"/>
         </w:numPr>
       </w:pPr>
@@ -1691,27 +2132,27 @@
       <w:pPr>
         <w:pStyle w:val="Heading2"/>
       </w:pPr>
-      <w:bookmarkStart w:id="34" w:name="scape"/>
+      <w:bookmarkStart w:id="35" w:name="scape"/>
       <w:r>
         <w:t xml:space="preserve">SCAPE</w:t>
       </w:r>
-      <w:bookmarkEnd w:id="34"/>
+      <w:bookmarkEnd w:id="35"/>
     </w:p>
     <w:p>
       <w:pPr>
         <w:pStyle w:val="Heading3"/>
       </w:pPr>
-      <w:bookmarkStart w:id="35" w:name="phase-1-questions-1"/>
+      <w:bookmarkStart w:id="36" w:name="phase-1-questions-1"/>
       <w:r>
         <w:t xml:space="preserve">Phase 1 questions</w:t>
       </w:r>
-      <w:bookmarkEnd w:id="35"/>
-    </w:p>
-    <w:p>
-      <w:pPr>
-        <w:pStyle w:val="Compact"/>
-        <w:numPr>
-          <w:numId w:val="1030"/>
+      <w:bookmarkEnd w:id="36"/>
+    </w:p>
+    <w:p>
+      <w:pPr>
+        <w:pStyle w:val="Compact"/>
+        <w:numPr>
+          <w:numId w:val="1035"/>
           <w:ilvl w:val="0"/>
         </w:numPr>
       </w:pPr>
@@ -1723,17 +2164,17 @@
       <w:pPr>
         <w:pStyle w:val="Heading3"/>
       </w:pPr>
-      <w:bookmarkStart w:id="36" w:name="phase-2-questions-1"/>
+      <w:bookmarkStart w:id="37" w:name="phase-2-questions-1"/>
       <w:r>
         <w:t xml:space="preserve">Phase 2 questions</w:t>
       </w:r>
-      <w:bookmarkEnd w:id="36"/>
-    </w:p>
-    <w:p>
-      <w:pPr>
-        <w:pStyle w:val="Compact"/>
-        <w:numPr>
-          <w:numId w:val="1031"/>
+      <w:bookmarkEnd w:id="37"/>
+    </w:p>
+    <w:p>
+      <w:pPr>
+        <w:pStyle w:val="Compact"/>
+        <w:numPr>
+          <w:numId w:val="1036"/>
           <w:ilvl w:val="0"/>
         </w:numPr>
       </w:pPr>
@@ -1745,7 +2186,7 @@
       <w:pPr>
         <w:pStyle w:val="Compact"/>
         <w:numPr>
-          <w:numId w:val="1031"/>
+          <w:numId w:val="1036"/>
           <w:ilvl w:val="0"/>
         </w:numPr>
       </w:pPr>
@@ -1757,7 +2198,7 @@
       <w:pPr>
         <w:pStyle w:val="Compact"/>
         <w:numPr>
-          <w:numId w:val="1031"/>
+          <w:numId w:val="1036"/>
           <w:ilvl w:val="0"/>
         </w:numPr>
       </w:pPr>
@@ -1769,7 +2210,7 @@
       <w:pPr>
         <w:pStyle w:val="Compact"/>
         <w:numPr>
-          <w:numId w:val="1031"/>
+          <w:numId w:val="1036"/>
           <w:ilvl w:val="0"/>
         </w:numPr>
       </w:pPr>
@@ -1789,7 +2230,7 @@
       <w:pPr>
         <w:pStyle w:val="Compact"/>
         <w:numPr>
-          <w:numId w:val="1032"/>
+          <w:numId w:val="1037"/>
           <w:ilvl w:val="0"/>
         </w:numPr>
       </w:pPr>
@@ -1801,7 +2242,7 @@
       <w:pPr>
         <w:pStyle w:val="Compact"/>
         <w:numPr>
-          <w:numId w:val="1032"/>
+          <w:numId w:val="1037"/>
           <w:ilvl w:val="0"/>
         </w:numPr>
       </w:pPr>
@@ -1813,7 +2254,7 @@
       <w:pPr>
         <w:pStyle w:val="Compact"/>
         <w:numPr>
-          <w:numId w:val="1032"/>
+          <w:numId w:val="1037"/>
           <w:ilvl w:val="0"/>
         </w:numPr>
       </w:pPr>
@@ -1825,7 +2266,7 @@
       <w:pPr>
         <w:pStyle w:val="Compact"/>
         <w:numPr>
-          <w:numId w:val="1032"/>
+          <w:numId w:val="1037"/>
           <w:ilvl w:val="0"/>
         </w:numPr>
       </w:pPr>
@@ -1837,7 +2278,7 @@
       <w:pPr>
         <w:pStyle w:val="Compact"/>
         <w:numPr>
-          <w:numId w:val="1032"/>
+          <w:numId w:val="1037"/>
           <w:ilvl w:val="0"/>
         </w:numPr>
       </w:pPr>
@@ -1849,7 +2290,7 @@
       <w:pPr>
         <w:pStyle w:val="Compact"/>
         <w:numPr>
-          <w:numId w:val="1032"/>
+          <w:numId w:val="1037"/>
           <w:ilvl w:val="0"/>
         </w:numPr>
       </w:pPr>
@@ -1861,7 +2302,7 @@
       <w:pPr>
         <w:pStyle w:val="Compact"/>
         <w:numPr>
-          <w:numId w:val="1032"/>
+          <w:numId w:val="1037"/>
           <w:ilvl w:val="0"/>
         </w:numPr>
       </w:pPr>
@@ -1873,7 +2314,7 @@
       <w:pPr>
         <w:pStyle w:val="Compact"/>
         <w:numPr>
-          <w:numId w:val="1032"/>
+          <w:numId w:val="1037"/>
           <w:ilvl w:val="0"/>
         </w:numPr>
       </w:pPr>
@@ -1885,7 +2326,7 @@
       <w:pPr>
         <w:pStyle w:val="Compact"/>
         <w:numPr>
-          <w:numId w:val="1032"/>
+          <w:numId w:val="1037"/>
           <w:ilvl w:val="0"/>
         </w:numPr>
       </w:pPr>
@@ -1897,7 +2338,7 @@
       <w:pPr>
         <w:pStyle w:val="Compact"/>
         <w:numPr>
-          <w:numId w:val="1032"/>
+          <w:numId w:val="1037"/>
           <w:ilvl w:val="0"/>
         </w:numPr>
       </w:pPr>
@@ -1909,7 +2350,7 @@
       <w:pPr>
         <w:pStyle w:val="Compact"/>
         <w:numPr>
-          <w:numId w:val="1032"/>
+          <w:numId w:val="1037"/>
           <w:ilvl w:val="0"/>
         </w:numPr>
       </w:pPr>
@@ -1921,17 +2362,17 @@
       <w:pPr>
         <w:pStyle w:val="Heading1"/>
       </w:pPr>
-      <w:bookmarkStart w:id="37" w:name="high-priority-sites-in-sgr-watershed"/>
+      <w:bookmarkStart w:id="38" w:name="high-priority-sites-in-sgr-watershed"/>
       <w:r>
         <w:t xml:space="preserve">High priority sites in SGR watershed</w:t>
       </w:r>
-      <w:bookmarkEnd w:id="37"/>
-    </w:p>
-    <w:p>
-      <w:pPr>
-        <w:pStyle w:val="Compact"/>
-        <w:numPr>
-          <w:numId w:val="1033"/>
+      <w:bookmarkEnd w:id="38"/>
+    </w:p>
+    <w:p>
+      <w:pPr>
+        <w:pStyle w:val="Compact"/>
+        <w:numPr>
+          <w:numId w:val="1038"/>
           <w:ilvl w:val="0"/>
         </w:numPr>
       </w:pPr>
@@ -1943,7 +2384,7 @@
       <w:pPr>
         <w:pStyle w:val="Compact"/>
         <w:numPr>
-          <w:numId w:val="1033"/>
+          <w:numId w:val="1038"/>
           <w:ilvl w:val="0"/>
         </w:numPr>
       </w:pPr>
@@ -1955,7 +2396,7 @@
       <w:pPr>
         <w:pStyle w:val="Compact"/>
         <w:numPr>
-          <w:numId w:val="1033"/>
+          <w:numId w:val="1038"/>
           <w:ilvl w:val="0"/>
         </w:numPr>
       </w:pPr>
@@ -1967,7 +2408,7 @@
       <w:pPr>
         <w:pStyle w:val="Compact"/>
         <w:numPr>
-          <w:numId w:val="1033"/>
+          <w:numId w:val="1038"/>
           <w:ilvl w:val="0"/>
         </w:numPr>
       </w:pPr>
@@ -1979,49 +2420,96 @@
       <w:pPr>
         <w:pStyle w:val="Heading1"/>
       </w:pPr>
-      <w:bookmarkStart w:id="38" w:name="colophon"/>
-      <w:r>
-        <w:t xml:space="preserve">Colophon</w:t>
-      </w:r>
-      <w:bookmarkEnd w:id="38"/>
-    </w:p>
-    <w:p>
-      <w:pPr>
-        <w:pStyle w:val="FirstParagraph"/>
-      </w:pPr>
-      <w:r>
-        <w:t xml:space="preserve">The current Git commit details are:</w:t>
-      </w:r>
-    </w:p>
-    <w:p>
-      <w:pPr>
-        <w:pStyle w:val="SourceCode"/>
-      </w:pPr>
-      <w:r>
-        <w:rPr>
-          <w:rStyle w:val="VerbatimChar"/>
-        </w:rPr>
-        <w:t xml:space="preserve">#&gt; Local:    master L:/San Gabriel RSCA_MB/Repositories/SGRrsca</w:t>
-      </w:r>
-      <w:r>
-        <w:br/>
-      </w:r>
-      <w:r>
-        <w:rPr>
-          <w:rStyle w:val="VerbatimChar"/>
-        </w:rPr>
-        <w:t xml:space="preserve">#&gt; Remote:   master @ origin (https://github.com/SCCWRP/SGRrsca.git)</w:t>
-      </w:r>
-      <w:r>
-        <w:br/>
-      </w:r>
-      <w:r>
-        <w:rPr>
-          <w:rStyle w:val="VerbatimChar"/>
-        </w:rPr>
-        <w:t xml:space="preserve">#&gt; Head:     [ccf0e66] 2019-07-22: added validation priority figure, ordered questions by priority</w:t>
-      </w:r>
-    </w:p>
+      <w:bookmarkStart w:id="39" w:name="references"/>
+      <w:r>
+        <w:t xml:space="preserve">References</w:t>
+      </w:r>
+      <w:bookmarkEnd w:id="39"/>
+    </w:p>
+    <w:bookmarkStart w:id="47" w:name="refs"/>
+    <w:bookmarkStart w:id="41" w:name="ref-Campbell09"/>
+    <w:p>
+      <w:pPr>
+        <w:pStyle w:val="Bibliography"/>
+      </w:pPr>
+      <w:r>
+        <w:t xml:space="preserve">Campbell, R. H., T. H. McCulloh, and J. G. Vedder. 2009. “The Miocene Topanga Group of Southern California - a 100-Year History of Changes in Stratigraphic Nomenclature.” Open-File Report 2007-1385, v. 1.1. Reston, Virginia: US Geological Survey.</w:t>
+      </w:r>
+      <w:r>
+        <w:t xml:space="preserve"> </w:t>
+      </w:r>
+      <w:hyperlink r:id="rId40">
+        <w:r>
+          <w:rPr>
+            <w:rStyle w:val="Hyperlink"/>
+          </w:rPr>
+          <w:t xml:space="preserve">https://pubs.usgs.gov/of/2007/1385/</w:t>
+        </w:r>
+      </w:hyperlink>
+      <w:r>
+        <w:t xml:space="preserve">.</w:t>
+      </w:r>
+    </w:p>
+    <w:bookmarkEnd w:id="41"/>
+    <w:bookmarkStart w:id="43" w:name="ref-Mazor18b"/>
+    <w:p>
+      <w:pPr>
+        <w:pStyle w:val="Bibliography"/>
+      </w:pPr>
+      <w:r>
+        <w:t xml:space="preserve">Mazor, R. D., P. R. Ode, A. C. Rehn, M. Engeln, M. W. Beck, T. Boyle, E. Fintel, and C. Yang. 2018. “The California Stream Condition Index (CSCI): Interim Instructions for Calculating Scores Using GIS and R.” SWAMP-SOP-SB-2015-0004, Revision date August 1, 2018. Sacramento, California: California State Water Resources Control Board Surface Water Ambient Monitoring Program.</w:t>
+      </w:r>
+      <w:r>
+        <w:t xml:space="preserve"> </w:t>
+      </w:r>
+      <w:hyperlink r:id="rId42">
+        <w:r>
+          <w:rPr>
+            <w:rStyle w:val="Hyperlink"/>
+          </w:rPr>
+          <w:t xml:space="preserve">https://www.waterboards.ca.gov/water_issues/programs/swamp/bioassessment/docs/CSCI_Instructions_08_01_18.pdf</w:t>
+        </w:r>
+      </w:hyperlink>
+      <w:r>
+        <w:t xml:space="preserve">.</w:t>
+      </w:r>
+    </w:p>
+    <w:bookmarkEnd w:id="43"/>
+    <w:bookmarkStart w:id="44" w:name="ref-McKay12"/>
+    <w:p>
+      <w:pPr>
+        <w:pStyle w:val="Bibliography"/>
+      </w:pPr>
+      <w:r>
+        <w:t xml:space="preserve">McKay, L., T. Bondelid, T. Dewald, J. Johnston, R. Moore, and A. Reah. 2012. “NHDPlus Version 2: User Guide.”</w:t>
+      </w:r>
+    </w:p>
+    <w:bookmarkEnd w:id="44"/>
+    <w:bookmarkStart w:id="46" w:name="ref-Ode16b"/>
+    <w:p>
+      <w:pPr>
+        <w:pStyle w:val="Bibliography"/>
+      </w:pPr>
+      <w:r>
+        <w:t xml:space="preserve">Ode, P. R., A. E. Fetscher, and L. B. Busse. 2016. “Standard Operating Procedures (SOP) for the Collection of Field Data for Bioassessments of California Wadeable Streams: Benthic Macroinvertebrates, Algae, and Physical Habitat.” SWAMP-SOP-SB-2016-0001. Sacramento, California: California State Water Resources Control Board Surface Water Ambient Monitoring Program.</w:t>
+      </w:r>
+      <w:r>
+        <w:t xml:space="preserve"> </w:t>
+      </w:r>
+      <w:hyperlink r:id="rId45">
+        <w:r>
+          <w:rPr>
+            <w:rStyle w:val="Hyperlink"/>
+          </w:rPr>
+          <w:t xml:space="preserve">https://www.waterboards.ca.gov/water_issues/programs/swamp/bioassessment/docs/combined_sop_2016.pdf</w:t>
+        </w:r>
+      </w:hyperlink>
+      <w:r>
+        <w:t xml:space="preserve">.</w:t>
+      </w:r>
+    </w:p>
+    <w:bookmarkEnd w:id="46"/>
+    <w:bookmarkEnd w:id="47"/>
     <w:sectPr>
       <w:footerReference w:type="default" r:id="rId9"/>
       <w:pgSz w:w="12240" w:h="15840"/>
@@ -3282,6 +3770,9 @@
     </w:lvlOverride>
   </w:num>
   <w:num w:numId="1025">
+    <w:abstractNumId w:val="991"/>
+  </w:num>
+  <w:num w:numId="1026">
     <w:abstractNumId w:val="99422"/>
     <w:lvlOverride w:ilvl="0">
       <w:startOverride w:val="2"/>
@@ -3311,7 +3802,7 @@
       <w:startOverride w:val="2"/>
     </w:lvlOverride>
   </w:num>
-  <w:num w:numId="1026">
+  <w:num w:numId="1027">
     <w:abstractNumId w:val="99423"/>
     <w:lvlOverride w:ilvl="0">
       <w:startOverride w:val="3"/>
@@ -3341,7 +3832,7 @@
       <w:startOverride w:val="3"/>
     </w:lvlOverride>
   </w:num>
-  <w:num w:numId="1027">
+  <w:num w:numId="1028">
     <w:abstractNumId w:val="99421"/>
     <w:lvlOverride w:ilvl="0">
       <w:startOverride w:val="1"/>
@@ -3371,38 +3862,35 @@
       <w:startOverride w:val="1"/>
     </w:lvlOverride>
   </w:num>
-  <w:num w:numId="1028">
-    <w:abstractNumId w:val="99422"/>
+  <w:num w:numId="1029">
+    <w:abstractNumId w:val="99421"/>
     <w:lvlOverride w:ilvl="0">
-      <w:startOverride w:val="2"/>
+      <w:startOverride w:val="1"/>
     </w:lvlOverride>
     <w:lvlOverride w:ilvl="1">
-      <w:startOverride w:val="2"/>
+      <w:startOverride w:val="1"/>
     </w:lvlOverride>
     <w:lvlOverride w:ilvl="2">
-      <w:startOverride w:val="2"/>
+      <w:startOverride w:val="1"/>
     </w:lvlOverride>
     <w:lvlOverride w:ilvl="3">
-      <w:startOverride w:val="2"/>
+      <w:startOverride w:val="1"/>
     </w:lvlOverride>
     <w:lvlOverride w:ilvl="4">
-      <w:startOverride w:val="2"/>
+      <w:startOverride w:val="1"/>
     </w:lvlOverride>
     <w:lvlOverride w:ilvl="5">
-      <w:startOverride w:val="2"/>
+      <w:startOverride w:val="1"/>
     </w:lvlOverride>
     <w:lvlOverride w:ilvl="6">
-      <w:startOverride w:val="2"/>
+      <w:startOverride w:val="1"/>
     </w:lvlOverride>
     <w:lvlOverride w:ilvl="7">
-      <w:startOverride w:val="2"/>
+      <w:startOverride w:val="1"/>
     </w:lvlOverride>
     <w:lvlOverride w:ilvl="8">
-      <w:startOverride w:val="2"/>
-    </w:lvlOverride>
-  </w:num>
-  <w:num w:numId="1029">
-    <w:abstractNumId w:val="991"/>
+      <w:startOverride w:val="1"/>
+    </w:lvlOverride>
   </w:num>
   <w:num w:numId="1030">
     <w:abstractNumId w:val="99421"/>
@@ -3435,6 +3923,36 @@
     </w:lvlOverride>
   </w:num>
   <w:num w:numId="1031">
+    <w:abstractNumId w:val="99422"/>
+    <w:lvlOverride w:ilvl="0">
+      <w:startOverride w:val="2"/>
+    </w:lvlOverride>
+    <w:lvlOverride w:ilvl="1">
+      <w:startOverride w:val="2"/>
+    </w:lvlOverride>
+    <w:lvlOverride w:ilvl="2">
+      <w:startOverride w:val="2"/>
+    </w:lvlOverride>
+    <w:lvlOverride w:ilvl="3">
+      <w:startOverride w:val="2"/>
+    </w:lvlOverride>
+    <w:lvlOverride w:ilvl="4">
+      <w:startOverride w:val="2"/>
+    </w:lvlOverride>
+    <w:lvlOverride w:ilvl="5">
+      <w:startOverride w:val="2"/>
+    </w:lvlOverride>
+    <w:lvlOverride w:ilvl="6">
+      <w:startOverride w:val="2"/>
+    </w:lvlOverride>
+    <w:lvlOverride w:ilvl="7">
+      <w:startOverride w:val="2"/>
+    </w:lvlOverride>
+    <w:lvlOverride w:ilvl="8">
+      <w:startOverride w:val="2"/>
+    </w:lvlOverride>
+  </w:num>
+  <w:num w:numId="1032">
     <w:abstractNumId w:val="99421"/>
     <w:lvlOverride w:ilvl="0">
       <w:startOverride w:val="1"/>
@@ -3464,10 +3982,103 @@
       <w:startOverride w:val="1"/>
     </w:lvlOverride>
   </w:num>
-  <w:num w:numId="1032">
+  <w:num w:numId="1033">
+    <w:abstractNumId w:val="99423"/>
+    <w:lvlOverride w:ilvl="0">
+      <w:startOverride w:val="3"/>
+    </w:lvlOverride>
+    <w:lvlOverride w:ilvl="1">
+      <w:startOverride w:val="3"/>
+    </w:lvlOverride>
+    <w:lvlOverride w:ilvl="2">
+      <w:startOverride w:val="3"/>
+    </w:lvlOverride>
+    <w:lvlOverride w:ilvl="3">
+      <w:startOverride w:val="3"/>
+    </w:lvlOverride>
+    <w:lvlOverride w:ilvl="4">
+      <w:startOverride w:val="3"/>
+    </w:lvlOverride>
+    <w:lvlOverride w:ilvl="5">
+      <w:startOverride w:val="3"/>
+    </w:lvlOverride>
+    <w:lvlOverride w:ilvl="6">
+      <w:startOverride w:val="3"/>
+    </w:lvlOverride>
+    <w:lvlOverride w:ilvl="7">
+      <w:startOverride w:val="3"/>
+    </w:lvlOverride>
+    <w:lvlOverride w:ilvl="8">
+      <w:startOverride w:val="3"/>
+    </w:lvlOverride>
+  </w:num>
+  <w:num w:numId="1034">
     <w:abstractNumId w:val="991"/>
   </w:num>
-  <w:num w:numId="1033">
+  <w:num w:numId="1035">
+    <w:abstractNumId w:val="99421"/>
+    <w:lvlOverride w:ilvl="0">
+      <w:startOverride w:val="1"/>
+    </w:lvlOverride>
+    <w:lvlOverride w:ilvl="1">
+      <w:startOverride w:val="1"/>
+    </w:lvlOverride>
+    <w:lvlOverride w:ilvl="2">
+      <w:startOverride w:val="1"/>
+    </w:lvlOverride>
+    <w:lvlOverride w:ilvl="3">
+      <w:startOverride w:val="1"/>
+    </w:lvlOverride>
+    <w:lvlOverride w:ilvl="4">
+      <w:startOverride w:val="1"/>
+    </w:lvlOverride>
+    <w:lvlOverride w:ilvl="5">
+      <w:startOverride w:val="1"/>
+    </w:lvlOverride>
+    <w:lvlOverride w:ilvl="6">
+      <w:startOverride w:val="1"/>
+    </w:lvlOverride>
+    <w:lvlOverride w:ilvl="7">
+      <w:startOverride w:val="1"/>
+    </w:lvlOverride>
+    <w:lvlOverride w:ilvl="8">
+      <w:startOverride w:val="1"/>
+    </w:lvlOverride>
+  </w:num>
+  <w:num w:numId="1036">
+    <w:abstractNumId w:val="99421"/>
+    <w:lvlOverride w:ilvl="0">
+      <w:startOverride w:val="1"/>
+    </w:lvlOverride>
+    <w:lvlOverride w:ilvl="1">
+      <w:startOverride w:val="1"/>
+    </w:lvlOverride>
+    <w:lvlOverride w:ilvl="2">
+      <w:startOverride w:val="1"/>
+    </w:lvlOverride>
+    <w:lvlOverride w:ilvl="3">
+      <w:startOverride w:val="1"/>
+    </w:lvlOverride>
+    <w:lvlOverride w:ilvl="4">
+      <w:startOverride w:val="1"/>
+    </w:lvlOverride>
+    <w:lvlOverride w:ilvl="5">
+      <w:startOverride w:val="1"/>
+    </w:lvlOverride>
+    <w:lvlOverride w:ilvl="6">
+      <w:startOverride w:val="1"/>
+    </w:lvlOverride>
+    <w:lvlOverride w:ilvl="7">
+      <w:startOverride w:val="1"/>
+    </w:lvlOverride>
+    <w:lvlOverride w:ilvl="8">
+      <w:startOverride w:val="1"/>
+    </w:lvlOverride>
+  </w:num>
+  <w:num w:numId="1037">
+    <w:abstractNumId w:val="991"/>
+  </w:num>
+  <w:num w:numId="1038">
     <w:abstractNumId w:val="991"/>
   </w:num>
 </w:numbering>

</xml_diff>